<commit_message>
voltage vdi data done
</commit_message>
<xml_diff>
--- a/assets/weekly_report_template.docx
+++ b/assets/weekly_report_template.docx
@@ -2008,6 +2008,7 @@
           <w:tcPr>
             <w:tcW w:w="1228" w:type="dxa"/>
             <w:vMerge/>
+            <w:shd w:val="clear" w:color="auto" w:fill="auto"/>
             <w:vAlign w:val="center"/>
             <w:hideMark/>
           </w:tcPr>
@@ -2029,7 +2030,7 @@
       </w:tr>
       <w:tr>
         <w:trPr>
-          <w:trHeight w:val="70"/>
+          <w:trHeight w:val="734"/>
         </w:trPr>
         <w:tc>
           <w:tcPr>
@@ -2348,7 +2349,7 @@
         <w:tc>
           <w:tcPr>
             <w:tcW w:w="1228" w:type="dxa"/>
-            <w:vMerge/>
+            <w:shd w:val="clear" w:color="auto" w:fill="auto"/>
             <w:vAlign w:val="center"/>
             <w:hideMark/>
           </w:tcPr>
@@ -2365,6 +2366,20 @@
                 <w:lang w:val="en-US" w:bidi="ar-SA"/>
               </w:rPr>
             </w:pPr>
+            <w:r>
+              <w:rPr>
+                <w:rFonts w:ascii="Times New Roman" w:eastAsia="MS Mincho" w:hAnsi="Times New Roman" w:cs="Times New Roman"/>
+                <w:b/>
+                <w:bCs/>
+                <w:color w:val="000000"/>
+                <w:sz w:val="19"/>
+                <w:szCs w:val="19"/>
+                <w:lang w:val="en-US" w:bidi="ar-SA"/>
+              </w:rPr>
+              <w:t>{{ weeklyFdi }}</w:t>
+            </w:r>
+            <w:bookmarkStart w:id="0" w:name="_GoBack"/>
+            <w:bookmarkEnd w:id="0"/>
           </w:p>
         </w:tc>
       </w:tr>
@@ -2431,38 +2446,6 @@
                 <w:szCs w:val="19"/>
               </w:rPr>
             </w:pPr>
-            <w:r>
-              <w:rPr>
-                <w:b/>
-                <w:bCs/>
-                <w:color w:val="000000"/>
-                <w:sz w:val="19"/>
-                <w:szCs w:val="19"/>
-              </w:rPr>
-              <w:t xml:space="preserve">{{ </w:t>
-            </w:r>
-            <w:r>
-              <w:rPr>
-                <w:b/>
-                <w:bCs/>
-                <w:color w:val="000000"/>
-                <w:sz w:val="19"/>
-                <w:szCs w:val="19"/>
-              </w:rPr>
-              <w:t>weeklyF</w:t>
-            </w:r>
-            <w:bookmarkStart w:id="0" w:name="_GoBack"/>
-            <w:bookmarkEnd w:id="0"/>
-            <w:r>
-              <w:rPr>
-                <w:b/>
-                <w:bCs/>
-                <w:color w:val="000000"/>
-                <w:sz w:val="19"/>
-                <w:szCs w:val="19"/>
-              </w:rPr>
-              <w:t>di }}</w:t>
-            </w:r>
           </w:p>
         </w:tc>
       </w:tr>
@@ -27159,7 +27142,15 @@
           <w:bCs/>
           <w:color w:val="000000"/>
         </w:rPr>
-        <w:t xml:space="preserve">on elements &amp; </w:t>
+        <w:t>on elements and</w:t>
+      </w:r>
+      <w:r>
+        <w:rPr>
+          <w:b/>
+          <w:bCs/>
+          <w:color w:val="000000"/>
+        </w:rPr>
+        <w:t xml:space="preserve"> </w:t>
       </w:r>
       <w:r>
         <w:rPr>
@@ -34213,7 +34204,29 @@
                 <w:szCs w:val="18"/>
                 <w:lang w:eastAsia="en-IN"/>
               </w:rPr>
-              <w:t>Voltage Deviation Index (VDI)  -  765  Substations</w:t>
+              <w:t xml:space="preserve">Voltage Deviation Index (VDI)  -  765 </w:t>
+            </w:r>
+            <w:r>
+              <w:rPr>
+                <w:rFonts w:ascii="Arial" w:eastAsia="Times New Roman" w:hAnsi="Arial" w:cs="Arial"/>
+                <w:b/>
+                <w:bCs/>
+                <w:sz w:val="18"/>
+                <w:szCs w:val="18"/>
+                <w:lang w:eastAsia="en-IN"/>
+              </w:rPr>
+              <w:t>kV</w:t>
+            </w:r>
+            <w:r>
+              <w:rPr>
+                <w:rFonts w:ascii="Arial" w:eastAsia="Times New Roman" w:hAnsi="Arial" w:cs="Arial"/>
+                <w:b/>
+                <w:bCs/>
+                <w:sz w:val="18"/>
+                <w:szCs w:val="18"/>
+                <w:lang w:eastAsia="en-IN"/>
+              </w:rPr>
+              <w:t xml:space="preserve"> Substations</w:t>
             </w:r>
           </w:p>
         </w:tc>
@@ -34808,7 +34821,7 @@
                 <w:color w:val="000000"/>
                 <w:sz w:val="18"/>
                 <w:szCs w:val="18"/>
-                <w:lang w:eastAsia="en-IN"/>
+                <w:lang w:val="en-US" w:eastAsia="en-IN"/>
               </w:rPr>
             </w:pPr>
             <w:r>
@@ -35003,15 +35016,72 @@
         </w:trPr>
         <w:tc>
           <w:tcPr>
+            <w:tcW w:w="11265" w:type="dxa"/>
+            <w:gridSpan w:val="11"/>
+            <w:shd w:val="clear" w:color="auto" w:fill="auto"/>
+            <w:noWrap/>
+            <w:vAlign w:val="center"/>
+            <w:hideMark/>
+          </w:tcPr>
+          <w:p>
+            <w:pPr>
+              <w:pStyle w:val="NoSpacing"/>
+              <w:rPr>
+                <w:bCs/>
+                <w:color w:val="000000"/>
+              </w:rPr>
+            </w:pPr>
+            <w:r>
+              <w:rPr>
+                <w:bCs/>
+                <w:color w:val="000000"/>
+              </w:rPr>
+              <w:t xml:space="preserve">{%tr for item in </w:t>
+            </w:r>
+            <w:r>
+              <w:rPr>
+                <w:bCs/>
+                <w:color w:val="000000"/>
+              </w:rPr>
+              <w:t>vdi765Rows</w:t>
+            </w:r>
+            <w:r>
+              <w:rPr>
+                <w:bCs/>
+                <w:color w:val="000000"/>
+              </w:rPr>
+              <w:t xml:space="preserve"> </w:t>
+            </w:r>
+            <w:r>
+              <w:rPr>
+                <w:bCs/>
+                <w:color w:val="000000"/>
+              </w:rPr>
+              <w:t>%}</w:t>
+            </w:r>
+          </w:p>
+        </w:tc>
+      </w:tr>
+      <w:tr>
+        <w:trPr>
+          <w:trHeight w:val="214"/>
+          <w:jc w:val="center"/>
+        </w:trPr>
+        <w:tc>
+          <w:tcPr>
             <w:tcW w:w="589" w:type="dxa"/>
             <w:shd w:val="clear" w:color="auto" w:fill="auto"/>
             <w:noWrap/>
             <w:vAlign w:val="center"/>
-            <w:hideMark/>
-          </w:tcPr>
-          <w:p>
-            <w:pPr>
-              <w:spacing w:after="0" w:line="260" w:lineRule="exact"/>
+          </w:tcPr>
+          <w:p>
+            <w:pPr>
+              <w:pStyle w:val="ListParagraph"/>
+              <w:numPr>
+                <w:ilvl w:val="0"/>
+                <w:numId w:val="33"/>
+              </w:numPr>
+              <w:spacing w:line="260" w:lineRule="exact"/>
               <w:jc w:val="center"/>
               <w:rPr>
                 <w:rFonts w:ascii="Arial" w:eastAsia="Times New Roman" w:hAnsi="Arial" w:cs="Arial"/>
@@ -35038,6 +35108,9 @@
               <w:spacing w:line="260" w:lineRule="exact"/>
               <w:ind w:right="-175"/>
             </w:pPr>
+            <w:r>
+              <w:t>{{ item.station }}</w:t>
+            </w:r>
           </w:p>
         </w:tc>
         <w:tc>
@@ -35045,18 +35118,26 @@
             <w:tcW w:w="830" w:type="dxa"/>
             <w:shd w:val="clear" w:color="auto" w:fill="auto"/>
             <w:noWrap/>
-            <w:vAlign w:val="center"/>
-          </w:tcPr>
-          <w:p>
-            <w:pPr>
-              <w:pStyle w:val="NoSpacing"/>
-              <w:jc w:val="center"/>
-              <w:rPr>
-                <w:b/>
-                <w:bCs/>
-                <w:color w:val="000000"/>
-              </w:rPr>
-            </w:pPr>
+          </w:tcPr>
+          <w:p>
+            <w:pPr>
+              <w:pStyle w:val="NoSpacing"/>
+              <w:jc w:val="center"/>
+              <w:rPr>
+                <w:b/>
+                <w:bCs/>
+                <w:color w:val="000000"/>
+              </w:rPr>
+            </w:pPr>
+            <w:r>
+              <w:t>{{ item.</w:t>
+            </w:r>
+            <w:r>
+              <w:t>maxVol</w:t>
+            </w:r>
+            <w:r>
+              <w:t xml:space="preserve"> }}</w:t>
+            </w:r>
           </w:p>
         </w:tc>
         <w:tc>
@@ -35064,18 +35145,26 @@
             <w:tcW w:w="834" w:type="dxa"/>
             <w:shd w:val="clear" w:color="auto" w:fill="auto"/>
             <w:noWrap/>
-            <w:vAlign w:val="center"/>
-          </w:tcPr>
-          <w:p>
-            <w:pPr>
-              <w:pStyle w:val="NoSpacing"/>
-              <w:jc w:val="center"/>
-              <w:rPr>
-                <w:b/>
-                <w:bCs/>
-                <w:color w:val="000000"/>
-              </w:rPr>
-            </w:pPr>
+          </w:tcPr>
+          <w:p>
+            <w:pPr>
+              <w:pStyle w:val="NoSpacing"/>
+              <w:jc w:val="center"/>
+              <w:rPr>
+                <w:b/>
+                <w:bCs/>
+                <w:color w:val="000000"/>
+              </w:rPr>
+            </w:pPr>
+            <w:r>
+              <w:t>{{ item.</w:t>
+            </w:r>
+            <w:r>
+              <w:t>minVol</w:t>
+            </w:r>
+            <w:r>
+              <w:t xml:space="preserve"> }}</w:t>
+            </w:r>
           </w:p>
         </w:tc>
         <w:tc>
@@ -35083,18 +35172,26 @@
             <w:tcW w:w="970" w:type="dxa"/>
             <w:shd w:val="clear" w:color="auto" w:fill="auto"/>
             <w:noWrap/>
-            <w:vAlign w:val="center"/>
-          </w:tcPr>
-          <w:p>
-            <w:pPr>
-              <w:pStyle w:val="NoSpacing"/>
-              <w:jc w:val="center"/>
-              <w:rPr>
-                <w:b/>
-                <w:bCs/>
-                <w:color w:val="000000"/>
-              </w:rPr>
-            </w:pPr>
+          </w:tcPr>
+          <w:p>
+            <w:pPr>
+              <w:pStyle w:val="NoSpacing"/>
+              <w:jc w:val="center"/>
+              <w:rPr>
+                <w:b/>
+                <w:bCs/>
+                <w:color w:val="000000"/>
+              </w:rPr>
+            </w:pPr>
+            <w:r>
+              <w:t>{{ item.</w:t>
+            </w:r>
+            <w:r>
+              <w:t>lessThanBand</w:t>
+            </w:r>
+            <w:r>
+              <w:t xml:space="preserve"> }}</w:t>
+            </w:r>
           </w:p>
         </w:tc>
         <w:tc>
@@ -35102,18 +35199,26 @@
             <w:tcW w:w="832" w:type="dxa"/>
             <w:shd w:val="clear" w:color="auto" w:fill="auto"/>
             <w:noWrap/>
-            <w:vAlign w:val="center"/>
-          </w:tcPr>
-          <w:p>
-            <w:pPr>
-              <w:pStyle w:val="NoSpacing"/>
-              <w:jc w:val="center"/>
-              <w:rPr>
-                <w:b/>
-                <w:bCs/>
-                <w:color w:val="000000"/>
-              </w:rPr>
-            </w:pPr>
+          </w:tcPr>
+          <w:p>
+            <w:pPr>
+              <w:pStyle w:val="NoSpacing"/>
+              <w:jc w:val="center"/>
+              <w:rPr>
+                <w:b/>
+                <w:bCs/>
+                <w:color w:val="000000"/>
+              </w:rPr>
+            </w:pPr>
+            <w:r>
+              <w:t>{{ item.</w:t>
+            </w:r>
+            <w:r>
+              <w:t>bwBand</w:t>
+            </w:r>
+            <w:r>
+              <w:t xml:space="preserve"> }}</w:t>
+            </w:r>
           </w:p>
         </w:tc>
         <w:tc>
@@ -35121,18 +35226,26 @@
             <w:tcW w:w="834" w:type="dxa"/>
             <w:shd w:val="clear" w:color="auto" w:fill="auto"/>
             <w:noWrap/>
-            <w:vAlign w:val="center"/>
-          </w:tcPr>
-          <w:p>
-            <w:pPr>
-              <w:pStyle w:val="NoSpacing"/>
-              <w:jc w:val="center"/>
-              <w:rPr>
-                <w:b/>
-                <w:bCs/>
-                <w:color w:val="000000"/>
-              </w:rPr>
-            </w:pPr>
+          </w:tcPr>
+          <w:p>
+            <w:pPr>
+              <w:pStyle w:val="NoSpacing"/>
+              <w:jc w:val="center"/>
+              <w:rPr>
+                <w:b/>
+                <w:bCs/>
+                <w:color w:val="000000"/>
+              </w:rPr>
+            </w:pPr>
+            <w:r>
+              <w:t>{{ item.</w:t>
+            </w:r>
+            <w:r>
+              <w:t>greatThanBand</w:t>
+            </w:r>
+            <w:r>
+              <w:t xml:space="preserve"> }}</w:t>
+            </w:r>
           </w:p>
         </w:tc>
         <w:tc>
@@ -35140,18 +35253,26 @@
             <w:tcW w:w="1109" w:type="dxa"/>
             <w:shd w:val="clear" w:color="auto" w:fill="auto"/>
             <w:noWrap/>
-            <w:vAlign w:val="center"/>
-          </w:tcPr>
-          <w:p>
-            <w:pPr>
-              <w:pStyle w:val="NoSpacing"/>
-              <w:jc w:val="center"/>
-              <w:rPr>
-                <w:b/>
-                <w:bCs/>
-                <w:color w:val="000000"/>
-              </w:rPr>
-            </w:pPr>
+          </w:tcPr>
+          <w:p>
+            <w:pPr>
+              <w:pStyle w:val="NoSpacing"/>
+              <w:jc w:val="center"/>
+              <w:rPr>
+                <w:b/>
+                <w:bCs/>
+                <w:color w:val="000000"/>
+              </w:rPr>
+            </w:pPr>
+            <w:r>
+              <w:t>{{ item.</w:t>
+            </w:r>
+            <w:r>
+              <w:t>lessBandHrs</w:t>
+            </w:r>
+            <w:r>
+              <w:t xml:space="preserve"> }}</w:t>
+            </w:r>
           </w:p>
         </w:tc>
         <w:tc>
@@ -35159,18 +35280,26 @@
             <w:tcW w:w="1111" w:type="dxa"/>
             <w:shd w:val="clear" w:color="auto" w:fill="auto"/>
             <w:noWrap/>
-            <w:vAlign w:val="center"/>
-          </w:tcPr>
-          <w:p>
-            <w:pPr>
-              <w:pStyle w:val="NoSpacing"/>
-              <w:jc w:val="center"/>
-              <w:rPr>
-                <w:b/>
-                <w:bCs/>
-                <w:color w:val="000000"/>
-              </w:rPr>
-            </w:pPr>
+          </w:tcPr>
+          <w:p>
+            <w:pPr>
+              <w:pStyle w:val="NoSpacing"/>
+              <w:jc w:val="center"/>
+              <w:rPr>
+                <w:b/>
+                <w:bCs/>
+                <w:color w:val="000000"/>
+              </w:rPr>
+            </w:pPr>
+            <w:r>
+              <w:t>{{ item.</w:t>
+            </w:r>
+            <w:r>
+              <w:t>greatBandHrs</w:t>
+            </w:r>
+            <w:r>
+              <w:t xml:space="preserve"> }}</w:t>
+            </w:r>
           </w:p>
         </w:tc>
         <w:tc>
@@ -35178,18 +35307,26 @@
             <w:tcW w:w="1109" w:type="dxa"/>
             <w:shd w:val="clear" w:color="auto" w:fill="auto"/>
             <w:noWrap/>
-            <w:vAlign w:val="center"/>
-          </w:tcPr>
-          <w:p>
-            <w:pPr>
-              <w:pStyle w:val="NoSpacing"/>
-              <w:jc w:val="center"/>
-              <w:rPr>
-                <w:b/>
-                <w:bCs/>
-                <w:color w:val="000000"/>
-              </w:rPr>
-            </w:pPr>
+          </w:tcPr>
+          <w:p>
+            <w:pPr>
+              <w:pStyle w:val="NoSpacing"/>
+              <w:jc w:val="center"/>
+              <w:rPr>
+                <w:b/>
+                <w:bCs/>
+                <w:color w:val="000000"/>
+              </w:rPr>
+            </w:pPr>
+            <w:r>
+              <w:t>{{ item.</w:t>
+            </w:r>
+            <w:r>
+              <w:t>outOfBandHrs</w:t>
+            </w:r>
+            <w:r>
+              <w:t xml:space="preserve"> }}</w:t>
+            </w:r>
           </w:p>
         </w:tc>
         <w:tc>
@@ -35197,18 +35334,1505 @@
             <w:tcW w:w="1143" w:type="dxa"/>
             <w:shd w:val="clear" w:color="auto" w:fill="auto"/>
             <w:noWrap/>
-            <w:vAlign w:val="center"/>
-          </w:tcPr>
-          <w:p>
-            <w:pPr>
-              <w:pStyle w:val="NoSpacing"/>
-              <w:jc w:val="center"/>
-              <w:rPr>
-                <w:b/>
-                <w:bCs/>
-                <w:color w:val="000000"/>
-              </w:rPr>
-            </w:pPr>
+          </w:tcPr>
+          <w:p>
+            <w:pPr>
+              <w:pStyle w:val="NoSpacing"/>
+              <w:jc w:val="center"/>
+              <w:rPr>
+                <w:b/>
+                <w:bCs/>
+                <w:color w:val="000000"/>
+              </w:rPr>
+            </w:pPr>
+            <w:r>
+              <w:t>{{ item.</w:t>
+            </w:r>
+            <w:r>
+              <w:t>vdi</w:t>
+            </w:r>
+            <w:r>
+              <w:t xml:space="preserve"> }}</w:t>
+            </w:r>
+          </w:p>
+        </w:tc>
+      </w:tr>
+      <w:tr>
+        <w:trPr>
+          <w:trHeight w:val="214"/>
+          <w:jc w:val="center"/>
+        </w:trPr>
+        <w:tc>
+          <w:tcPr>
+            <w:tcW w:w="11265" w:type="dxa"/>
+            <w:gridSpan w:val="11"/>
+            <w:shd w:val="clear" w:color="auto" w:fill="auto"/>
+            <w:noWrap/>
+            <w:vAlign w:val="center"/>
+          </w:tcPr>
+          <w:p>
+            <w:pPr>
+              <w:pStyle w:val="NoSpacing"/>
+              <w:rPr>
+                <w:b/>
+                <w:bCs/>
+                <w:color w:val="000000"/>
+              </w:rPr>
+            </w:pPr>
+            <w:r>
+              <w:rPr>
+                <w:sz w:val="19"/>
+                <w:szCs w:val="19"/>
+              </w:rPr>
+              <w:t>{%tr endfor %}</w:t>
+            </w:r>
+          </w:p>
+        </w:tc>
+      </w:tr>
+      <w:tr>
+        <w:trPr>
+          <w:trHeight w:val="117"/>
+          <w:jc w:val="center"/>
+        </w:trPr>
+        <w:tc>
+          <w:tcPr>
+            <w:tcW w:w="11265" w:type="dxa"/>
+            <w:gridSpan w:val="11"/>
+            <w:shd w:val="clear" w:color="000000" w:fill="DCE6F1"/>
+            <w:noWrap/>
+            <w:vAlign w:val="center"/>
+            <w:hideMark/>
+          </w:tcPr>
+          <w:p>
+            <w:pPr>
+              <w:spacing w:after="0" w:line="340" w:lineRule="exact"/>
+              <w:jc w:val="center"/>
+              <w:rPr>
+                <w:rFonts w:ascii="Arial" w:eastAsia="Times New Roman" w:hAnsi="Arial" w:cs="Arial"/>
+                <w:b/>
+                <w:bCs/>
+                <w:sz w:val="18"/>
+                <w:szCs w:val="18"/>
+                <w:lang w:eastAsia="en-IN"/>
+              </w:rPr>
+            </w:pPr>
+            <w:r>
+              <w:rPr>
+                <w:rFonts w:ascii="Nirmala UI Semilight" w:eastAsia="Times New Roman" w:hAnsi="Nirmala UI Semilight" w:cs="Nirmala UI Semilight"/>
+                <w:b/>
+                <w:bCs/>
+                <w:szCs w:val="22"/>
+                <w:cs/>
+                <w:lang w:eastAsia="en-IN"/>
+              </w:rPr>
+              <w:t>विद्युत</w:t>
+            </w:r>
+            <w:r>
+              <w:rPr>
+                <w:rFonts w:ascii="Nirmala UI Semilight" w:eastAsia="Times New Roman" w:hAnsi="Nirmala UI Semilight" w:cs="Nirmala UI Semilight"/>
+                <w:b/>
+                <w:bCs/>
+                <w:szCs w:val="24"/>
+                <w:cs/>
+                <w:lang w:eastAsia="en-IN"/>
+              </w:rPr>
+              <w:t xml:space="preserve"> </w:t>
+            </w:r>
+            <w:r>
+              <w:rPr>
+                <w:rFonts w:ascii="Nirmala UI Semilight" w:eastAsia="Times New Roman" w:hAnsi="Nirmala UI Semilight" w:cs="Nirmala UI Semilight"/>
+                <w:b/>
+                <w:bCs/>
+                <w:szCs w:val="22"/>
+                <w:cs/>
+                <w:lang w:eastAsia="en-IN"/>
+              </w:rPr>
+              <w:t>दाब</w:t>
+            </w:r>
+            <w:r>
+              <w:rPr>
+                <w:rFonts w:ascii="Nirmala UI Semilight" w:eastAsia="Times New Roman" w:hAnsi="Nirmala UI Semilight" w:cs="Nirmala UI Semilight"/>
+                <w:b/>
+                <w:bCs/>
+                <w:szCs w:val="24"/>
+                <w:cs/>
+                <w:lang w:eastAsia="en-IN"/>
+              </w:rPr>
+              <w:t xml:space="preserve"> </w:t>
+            </w:r>
+            <w:r>
+              <w:rPr>
+                <w:rFonts w:ascii="Nirmala UI Semilight" w:eastAsia="MS Mincho" w:hAnsi="Nirmala UI Semilight" w:cs="Nirmala UI Semilight"/>
+                <w:b/>
+                <w:bCs/>
+                <w:szCs w:val="22"/>
+                <w:cs/>
+                <w:lang w:val="en-US"/>
+              </w:rPr>
+              <w:t>विचलन</w:t>
+            </w:r>
+            <w:r>
+              <w:rPr>
+                <w:rFonts w:ascii="Nirmala UI Semilight" w:eastAsia="Times New Roman" w:hAnsi="Nirmala UI Semilight" w:cs="Nirmala UI Semilight"/>
+                <w:b/>
+                <w:bCs/>
+                <w:szCs w:val="22"/>
+                <w:lang w:eastAsia="en-IN"/>
+              </w:rPr>
+              <w:t xml:space="preserve"> </w:t>
+            </w:r>
+            <w:r>
+              <w:rPr>
+                <w:rFonts w:ascii="Nirmala UI Semilight" w:eastAsia="MS Mincho" w:hAnsi="Nirmala UI Semilight" w:cs="Nirmala UI Semilight"/>
+                <w:b/>
+                <w:bCs/>
+                <w:szCs w:val="22"/>
+                <w:cs/>
+                <w:lang w:val="en-US"/>
+              </w:rPr>
+              <w:t>सूचकांक</w:t>
+            </w:r>
+            <w:r>
+              <w:rPr>
+                <w:rFonts w:ascii="Arial" w:eastAsia="Times New Roman" w:hAnsi="Arial" w:cs="Arial"/>
+                <w:b/>
+                <w:bCs/>
+                <w:sz w:val="24"/>
+                <w:szCs w:val="24"/>
+                <w:lang w:eastAsia="en-IN"/>
+              </w:rPr>
+              <w:t xml:space="preserve">  </w:t>
+            </w:r>
+            <w:r>
+              <w:rPr>
+                <w:rFonts w:ascii="Arial" w:eastAsia="Times New Roman" w:hAnsi="Arial" w:cs="Arial"/>
+                <w:b/>
+                <w:bCs/>
+                <w:sz w:val="18"/>
+                <w:szCs w:val="18"/>
+                <w:lang w:eastAsia="en-IN"/>
+              </w:rPr>
+              <w:t>Volta</w:t>
+            </w:r>
+            <w:r>
+              <w:rPr>
+                <w:rFonts w:ascii="Arial" w:eastAsia="Times New Roman" w:hAnsi="Arial" w:cs="Arial"/>
+                <w:b/>
+                <w:bCs/>
+                <w:sz w:val="18"/>
+                <w:szCs w:val="18"/>
+                <w:lang w:eastAsia="en-IN"/>
+              </w:rPr>
+              <w:t>ge Deviation Index (VDI)  -  400 kV</w:t>
+            </w:r>
+            <w:r>
+              <w:rPr>
+                <w:rFonts w:ascii="Arial" w:eastAsia="Times New Roman" w:hAnsi="Arial" w:cs="Arial"/>
+                <w:b/>
+                <w:bCs/>
+                <w:sz w:val="18"/>
+                <w:szCs w:val="18"/>
+                <w:lang w:eastAsia="en-IN"/>
+              </w:rPr>
+              <w:t xml:space="preserve">  Substations</w:t>
+            </w:r>
+          </w:p>
+        </w:tc>
+      </w:tr>
+      <w:tr>
+        <w:trPr>
+          <w:trHeight w:val="28"/>
+          <w:jc w:val="center"/>
+        </w:trPr>
+        <w:tc>
+          <w:tcPr>
+            <w:tcW w:w="589" w:type="dxa"/>
+            <w:vMerge w:val="restart"/>
+            <w:shd w:val="clear" w:color="auto" w:fill="auto"/>
+            <w:noWrap/>
+            <w:vAlign w:val="center"/>
+            <w:hideMark/>
+          </w:tcPr>
+          <w:p>
+            <w:pPr>
+              <w:spacing w:after="0" w:line="240" w:lineRule="exact"/>
+              <w:ind w:left="-108" w:right="-108"/>
+              <w:rPr>
+                <w:rFonts w:ascii="Arial" w:eastAsia="Times New Roman" w:hAnsi="Arial" w:cs="Arial"/>
+                <w:b/>
+                <w:bCs/>
+                <w:sz w:val="16"/>
+                <w:szCs w:val="16"/>
+                <w:lang w:eastAsia="en-IN"/>
+              </w:rPr>
+            </w:pPr>
+            <w:r>
+              <w:rPr>
+                <w:rFonts w:ascii="Mangal" w:eastAsia="Times New Roman" w:hAnsi="Mangal" w:cs="Mangal"/>
+                <w:b/>
+                <w:bCs/>
+                <w:sz w:val="20"/>
+                <w:lang w:eastAsia="en-IN"/>
+              </w:rPr>
+              <w:t>Sl</w:t>
+            </w:r>
+            <w:r>
+              <w:rPr>
+                <w:rFonts w:ascii="Arial" w:eastAsia="Times New Roman" w:hAnsi="Arial" w:cs="Arial"/>
+                <w:b/>
+                <w:bCs/>
+                <w:sz w:val="16"/>
+                <w:szCs w:val="16"/>
+                <w:lang w:eastAsia="en-IN"/>
+              </w:rPr>
+              <w:t>. No</w:t>
+            </w:r>
+          </w:p>
+        </w:tc>
+        <w:tc>
+          <w:tcPr>
+            <w:tcW w:w="1904" w:type="dxa"/>
+            <w:vMerge w:val="restart"/>
+            <w:shd w:val="clear" w:color="auto" w:fill="auto"/>
+            <w:noWrap/>
+            <w:vAlign w:val="center"/>
+            <w:hideMark/>
+          </w:tcPr>
+          <w:p>
+            <w:pPr>
+              <w:spacing w:after="0" w:line="240" w:lineRule="exact"/>
+              <w:jc w:val="center"/>
+              <w:rPr>
+                <w:rFonts w:ascii="Arial" w:eastAsia="Times New Roman" w:hAnsi="Arial" w:cs="Arial"/>
+                <w:b/>
+                <w:bCs/>
+                <w:sz w:val="16"/>
+                <w:szCs w:val="16"/>
+                <w:lang w:eastAsia="en-IN"/>
+              </w:rPr>
+            </w:pPr>
+            <w:r>
+              <w:rPr>
+                <w:rFonts w:ascii="Arial" w:eastAsia="Times New Roman" w:hAnsi="Arial" w:cs="Arial"/>
+                <w:b/>
+                <w:bCs/>
+                <w:sz w:val="18"/>
+                <w:szCs w:val="18"/>
+                <w:lang w:eastAsia="en-IN"/>
+              </w:rPr>
+              <w:t>Station Name</w:t>
+            </w:r>
+          </w:p>
+        </w:tc>
+        <w:tc>
+          <w:tcPr>
+            <w:tcW w:w="1664" w:type="dxa"/>
+            <w:gridSpan w:val="2"/>
+            <w:shd w:val="clear" w:color="auto" w:fill="auto"/>
+            <w:noWrap/>
+            <w:vAlign w:val="center"/>
+            <w:hideMark/>
+          </w:tcPr>
+          <w:p>
+            <w:pPr>
+              <w:spacing w:after="0" w:line="240" w:lineRule="exact"/>
+              <w:jc w:val="center"/>
+              <w:rPr>
+                <w:rFonts w:ascii="Arial" w:eastAsia="Times New Roman" w:hAnsi="Arial" w:cs="Arial"/>
+                <w:b/>
+                <w:bCs/>
+                <w:color w:val="000000"/>
+                <w:sz w:val="16"/>
+                <w:szCs w:val="16"/>
+                <w:lang w:eastAsia="en-IN"/>
+              </w:rPr>
+            </w:pPr>
+            <w:r>
+              <w:rPr>
+                <w:rFonts w:ascii="Arial" w:eastAsia="Times New Roman" w:hAnsi="Arial" w:cs="Arial"/>
+                <w:b/>
+                <w:bCs/>
+                <w:color w:val="000000"/>
+                <w:sz w:val="16"/>
+                <w:szCs w:val="16"/>
+                <w:lang w:eastAsia="en-IN"/>
+              </w:rPr>
+              <w:t>Voltage (In Volts)</w:t>
+            </w:r>
+          </w:p>
+        </w:tc>
+        <w:tc>
+          <w:tcPr>
+            <w:tcW w:w="2636" w:type="dxa"/>
+            <w:gridSpan w:val="3"/>
+            <w:shd w:val="clear" w:color="auto" w:fill="auto"/>
+            <w:vAlign w:val="center"/>
+          </w:tcPr>
+          <w:p>
+            <w:pPr>
+              <w:spacing w:after="0" w:line="240" w:lineRule="exact"/>
+              <w:jc w:val="center"/>
+              <w:rPr>
+                <w:rFonts w:ascii="Arial" w:eastAsia="Times New Roman" w:hAnsi="Arial" w:cs="Arial"/>
+                <w:b/>
+                <w:bCs/>
+                <w:color w:val="000000"/>
+                <w:sz w:val="16"/>
+                <w:szCs w:val="16"/>
+                <w:lang w:eastAsia="en-IN"/>
+              </w:rPr>
+            </w:pPr>
+            <w:r>
+              <w:rPr>
+                <w:rFonts w:ascii="Arial" w:eastAsia="Times New Roman" w:hAnsi="Arial" w:cs="Arial"/>
+                <w:b/>
+                <w:bCs/>
+                <w:color w:val="000000"/>
+                <w:sz w:val="16"/>
+                <w:szCs w:val="16"/>
+                <w:lang w:eastAsia="en-IN"/>
+              </w:rPr>
+              <w:t>Voltage (In % of Time)</w:t>
+            </w:r>
+          </w:p>
+        </w:tc>
+        <w:tc>
+          <w:tcPr>
+            <w:tcW w:w="2220" w:type="dxa"/>
+            <w:gridSpan w:val="2"/>
+            <w:shd w:val="clear" w:color="auto" w:fill="auto"/>
+            <w:noWrap/>
+            <w:vAlign w:val="center"/>
+            <w:hideMark/>
+          </w:tcPr>
+          <w:p>
+            <w:pPr>
+              <w:spacing w:after="0" w:line="240" w:lineRule="exact"/>
+              <w:jc w:val="center"/>
+              <w:rPr>
+                <w:rFonts w:ascii="Arial" w:eastAsia="Times New Roman" w:hAnsi="Arial" w:cs="Arial"/>
+                <w:b/>
+                <w:bCs/>
+                <w:color w:val="000000"/>
+                <w:sz w:val="16"/>
+                <w:szCs w:val="16"/>
+                <w:lang w:eastAsia="en-IN"/>
+              </w:rPr>
+            </w:pPr>
+            <w:r>
+              <w:rPr>
+                <w:rFonts w:ascii="Arial" w:eastAsia="Times New Roman" w:hAnsi="Arial" w:cs="Arial"/>
+                <w:b/>
+                <w:bCs/>
+                <w:color w:val="000000"/>
+                <w:sz w:val="16"/>
+                <w:szCs w:val="16"/>
+                <w:lang w:eastAsia="en-IN"/>
+              </w:rPr>
+              <w:t>Voltage (In Time)</w:t>
+            </w:r>
+          </w:p>
+        </w:tc>
+        <w:tc>
+          <w:tcPr>
+            <w:tcW w:w="1109" w:type="dxa"/>
+            <w:vMerge w:val="restart"/>
+            <w:shd w:val="clear" w:color="auto" w:fill="auto"/>
+            <w:vAlign w:val="center"/>
+            <w:hideMark/>
+          </w:tcPr>
+          <w:p>
+            <w:pPr>
+              <w:spacing w:after="0" w:line="240" w:lineRule="exact"/>
+              <w:ind w:left="-121" w:right="-124"/>
+              <w:jc w:val="center"/>
+              <w:rPr>
+                <w:rFonts w:ascii="Arial" w:eastAsia="Times New Roman" w:hAnsi="Arial" w:cs="Arial"/>
+                <w:b/>
+                <w:bCs/>
+                <w:color w:val="000000"/>
+                <w:sz w:val="16"/>
+                <w:szCs w:val="16"/>
+                <w:lang w:eastAsia="en-IN"/>
+              </w:rPr>
+            </w:pPr>
+            <w:r>
+              <w:rPr>
+                <w:rFonts w:ascii="Arial" w:eastAsia="Times New Roman" w:hAnsi="Arial" w:cs="Arial"/>
+                <w:b/>
+                <w:bCs/>
+                <w:color w:val="000000"/>
+                <w:sz w:val="18"/>
+                <w:szCs w:val="18"/>
+                <w:lang w:eastAsia="en-IN"/>
+              </w:rPr>
+              <w:t>Total no. of hours out of IEGC range (HH:MM) (III)= (I+II)</w:t>
+            </w:r>
+          </w:p>
+        </w:tc>
+        <w:tc>
+          <w:tcPr>
+            <w:tcW w:w="1143" w:type="dxa"/>
+            <w:vMerge w:val="restart"/>
+            <w:shd w:val="clear" w:color="auto" w:fill="auto"/>
+            <w:vAlign w:val="center"/>
+            <w:hideMark/>
+          </w:tcPr>
+          <w:p>
+            <w:pPr>
+              <w:spacing w:after="0" w:line="240" w:lineRule="exact"/>
+              <w:ind w:left="-109" w:right="-108"/>
+              <w:jc w:val="center"/>
+              <w:rPr>
+                <w:rFonts w:ascii="Arial" w:eastAsia="Times New Roman" w:hAnsi="Arial" w:cs="Arial"/>
+                <w:b/>
+                <w:bCs/>
+                <w:color w:val="000000"/>
+                <w:sz w:val="18"/>
+                <w:szCs w:val="18"/>
+                <w:lang w:eastAsia="en-IN"/>
+              </w:rPr>
+            </w:pPr>
+            <w:r>
+              <w:rPr>
+                <w:rFonts w:ascii="Arial" w:eastAsia="Times New Roman" w:hAnsi="Arial" w:cs="Arial"/>
+                <w:b/>
+                <w:bCs/>
+                <w:color w:val="000000"/>
+                <w:sz w:val="18"/>
+                <w:szCs w:val="18"/>
+                <w:lang w:eastAsia="en-IN"/>
+              </w:rPr>
+              <w:t xml:space="preserve">Voltage Deviation Index </w:t>
+            </w:r>
+            <w:r>
+              <w:rPr>
+                <w:rFonts w:ascii="Arial" w:eastAsia="Times New Roman" w:hAnsi="Arial" w:cs="Arial"/>
+                <w:b/>
+                <w:bCs/>
+                <w:color w:val="000000"/>
+                <w:sz w:val="18"/>
+                <w:szCs w:val="18"/>
+                <w:lang w:eastAsia="en-IN"/>
+              </w:rPr>
+              <w:t>=(</w:t>
+            </w:r>
+            <w:r>
+              <w:rPr>
+                <w:rFonts w:ascii="Arial" w:eastAsia="Times New Roman" w:hAnsi="Arial" w:cs="Arial"/>
+                <w:b/>
+                <w:bCs/>
+                <w:color w:val="000000"/>
+                <w:sz w:val="18"/>
+                <w:szCs w:val="18"/>
+                <w:lang w:eastAsia="en-IN"/>
+              </w:rPr>
+              <w:t>III)/</w:t>
+            </w:r>
+          </w:p>
+          <w:p>
+            <w:pPr>
+              <w:spacing w:after="0" w:line="240" w:lineRule="exact"/>
+              <w:ind w:left="-109" w:right="-108"/>
+              <w:jc w:val="center"/>
+              <w:rPr>
+                <w:rFonts w:ascii="Arial" w:eastAsia="Times New Roman" w:hAnsi="Arial" w:cs="Arial"/>
+                <w:b/>
+                <w:bCs/>
+                <w:color w:val="000000"/>
+                <w:sz w:val="16"/>
+                <w:szCs w:val="16"/>
+                <w:lang w:eastAsia="en-IN"/>
+              </w:rPr>
+            </w:pPr>
+            <w:r>
+              <w:rPr>
+                <w:rFonts w:ascii="Arial" w:eastAsia="Times New Roman" w:hAnsi="Arial" w:cs="Arial"/>
+                <w:b/>
+                <w:bCs/>
+                <w:color w:val="000000"/>
+                <w:sz w:val="18"/>
+                <w:szCs w:val="18"/>
+                <w:lang w:eastAsia="en-IN"/>
+              </w:rPr>
+              <w:t>Total No. of Hours In a Week)</w:t>
+            </w:r>
+          </w:p>
+        </w:tc>
+      </w:tr>
+      <w:tr>
+        <w:trPr>
+          <w:trHeight w:val="28"/>
+          <w:jc w:val="center"/>
+        </w:trPr>
+        <w:tc>
+          <w:tcPr>
+            <w:tcW w:w="589" w:type="dxa"/>
+            <w:vMerge/>
+            <w:vAlign w:val="center"/>
+            <w:hideMark/>
+          </w:tcPr>
+          <w:p>
+            <w:pPr>
+              <w:spacing w:after="0" w:line="240" w:lineRule="exact"/>
+              <w:rPr>
+                <w:rFonts w:ascii="Arial" w:eastAsia="Times New Roman" w:hAnsi="Arial" w:cs="Arial"/>
+                <w:b/>
+                <w:bCs/>
+                <w:sz w:val="18"/>
+                <w:szCs w:val="18"/>
+                <w:lang w:eastAsia="en-IN"/>
+              </w:rPr>
+            </w:pPr>
+          </w:p>
+        </w:tc>
+        <w:tc>
+          <w:tcPr>
+            <w:tcW w:w="1904" w:type="dxa"/>
+            <w:vMerge/>
+            <w:vAlign w:val="center"/>
+            <w:hideMark/>
+          </w:tcPr>
+          <w:p>
+            <w:pPr>
+              <w:spacing w:after="0" w:line="240" w:lineRule="exact"/>
+              <w:rPr>
+                <w:rFonts w:ascii="Arial" w:eastAsia="Times New Roman" w:hAnsi="Arial" w:cs="Arial"/>
+                <w:b/>
+                <w:bCs/>
+                <w:sz w:val="18"/>
+                <w:szCs w:val="18"/>
+                <w:lang w:eastAsia="en-IN"/>
+              </w:rPr>
+            </w:pPr>
+          </w:p>
+        </w:tc>
+        <w:tc>
+          <w:tcPr>
+            <w:tcW w:w="830" w:type="dxa"/>
+            <w:shd w:val="clear" w:color="auto" w:fill="auto"/>
+            <w:noWrap/>
+            <w:vAlign w:val="center"/>
+            <w:hideMark/>
+          </w:tcPr>
+          <w:p>
+            <w:pPr>
+              <w:spacing w:after="0" w:line="240" w:lineRule="exact"/>
+              <w:ind w:right="-108"/>
+              <w:jc w:val="center"/>
+              <w:rPr>
+                <w:rFonts w:ascii="Arial" w:eastAsia="Times New Roman" w:hAnsi="Arial" w:cs="Arial"/>
+                <w:b/>
+                <w:bCs/>
+                <w:color w:val="000000"/>
+                <w:sz w:val="18"/>
+                <w:szCs w:val="18"/>
+                <w:lang w:eastAsia="en-IN"/>
+              </w:rPr>
+            </w:pPr>
+            <w:r>
+              <w:rPr>
+                <w:rFonts w:ascii="Arial" w:eastAsia="Times New Roman" w:hAnsi="Arial" w:cs="Arial"/>
+                <w:b/>
+                <w:bCs/>
+                <w:color w:val="000000"/>
+                <w:sz w:val="18"/>
+                <w:szCs w:val="18"/>
+                <w:lang w:eastAsia="en-IN"/>
+              </w:rPr>
+              <w:t>Weekly</w:t>
+            </w:r>
+          </w:p>
+          <w:p>
+            <w:pPr>
+              <w:spacing w:after="0" w:line="240" w:lineRule="exact"/>
+              <w:ind w:right="-108"/>
+              <w:jc w:val="center"/>
+              <w:rPr>
+                <w:rFonts w:ascii="Arial" w:eastAsia="Times New Roman" w:hAnsi="Arial" w:cs="Arial"/>
+                <w:b/>
+                <w:bCs/>
+                <w:color w:val="000000"/>
+                <w:sz w:val="18"/>
+                <w:szCs w:val="18"/>
+                <w:lang w:eastAsia="en-IN"/>
+              </w:rPr>
+            </w:pPr>
+            <w:r>
+              <w:rPr>
+                <w:rFonts w:ascii="Arial" w:eastAsia="Times New Roman" w:hAnsi="Arial" w:cs="Arial"/>
+                <w:b/>
+                <w:bCs/>
+                <w:color w:val="000000"/>
+                <w:sz w:val="18"/>
+                <w:szCs w:val="18"/>
+                <w:lang w:eastAsia="en-IN"/>
+              </w:rPr>
+              <w:t>Max Voltage</w:t>
+            </w:r>
+          </w:p>
+        </w:tc>
+        <w:tc>
+          <w:tcPr>
+            <w:tcW w:w="834" w:type="dxa"/>
+            <w:shd w:val="clear" w:color="auto" w:fill="auto"/>
+            <w:noWrap/>
+            <w:vAlign w:val="center"/>
+            <w:hideMark/>
+          </w:tcPr>
+          <w:p>
+            <w:pPr>
+              <w:spacing w:after="0" w:line="240" w:lineRule="exact"/>
+              <w:ind w:left="-108" w:right="-106"/>
+              <w:jc w:val="center"/>
+              <w:rPr>
+                <w:rFonts w:ascii="Arial" w:eastAsia="Times New Roman" w:hAnsi="Arial" w:cs="Arial"/>
+                <w:b/>
+                <w:bCs/>
+                <w:color w:val="000000"/>
+                <w:sz w:val="18"/>
+                <w:szCs w:val="18"/>
+                <w:lang w:eastAsia="en-IN"/>
+              </w:rPr>
+            </w:pPr>
+            <w:r>
+              <w:rPr>
+                <w:rFonts w:ascii="Arial" w:eastAsia="Times New Roman" w:hAnsi="Arial" w:cs="Arial"/>
+                <w:b/>
+                <w:bCs/>
+                <w:color w:val="000000"/>
+                <w:sz w:val="18"/>
+                <w:szCs w:val="18"/>
+                <w:lang w:eastAsia="en-IN"/>
+              </w:rPr>
+              <w:t>Weekly</w:t>
+            </w:r>
+          </w:p>
+          <w:p>
+            <w:pPr>
+              <w:spacing w:after="0" w:line="240" w:lineRule="exact"/>
+              <w:ind w:left="-108" w:right="-106"/>
+              <w:jc w:val="center"/>
+              <w:rPr>
+                <w:rFonts w:ascii="Arial" w:eastAsia="Times New Roman" w:hAnsi="Arial" w:cs="Arial"/>
+                <w:b/>
+                <w:bCs/>
+                <w:color w:val="000000"/>
+                <w:sz w:val="18"/>
+                <w:szCs w:val="18"/>
+                <w:lang w:eastAsia="en-IN"/>
+              </w:rPr>
+            </w:pPr>
+            <w:r>
+              <w:rPr>
+                <w:rFonts w:ascii="Arial" w:eastAsia="Times New Roman" w:hAnsi="Arial" w:cs="Arial"/>
+                <w:b/>
+                <w:bCs/>
+                <w:color w:val="000000"/>
+                <w:sz w:val="18"/>
+                <w:szCs w:val="18"/>
+                <w:lang w:eastAsia="en-IN"/>
+              </w:rPr>
+              <w:t>Min Voltage</w:t>
+            </w:r>
+          </w:p>
+        </w:tc>
+        <w:tc>
+          <w:tcPr>
+            <w:tcW w:w="970" w:type="dxa"/>
+            <w:shd w:val="clear" w:color="auto" w:fill="auto"/>
+            <w:noWrap/>
+            <w:vAlign w:val="center"/>
+            <w:hideMark/>
+          </w:tcPr>
+          <w:p>
+            <w:pPr>
+              <w:spacing w:after="0" w:line="240" w:lineRule="exact"/>
+              <w:jc w:val="center"/>
+              <w:rPr>
+                <w:rFonts w:ascii="Arial" w:eastAsia="Times New Roman" w:hAnsi="Arial" w:cs="Arial"/>
+                <w:b/>
+                <w:bCs/>
+                <w:color w:val="000000"/>
+                <w:sz w:val="18"/>
+                <w:szCs w:val="18"/>
+                <w:lang w:eastAsia="en-IN"/>
+              </w:rPr>
+            </w:pPr>
+            <w:r>
+              <w:rPr>
+                <w:rFonts w:ascii="Arial" w:eastAsia="Times New Roman" w:hAnsi="Arial" w:cs="Arial"/>
+                <w:b/>
+                <w:bCs/>
+                <w:color w:val="000000"/>
+                <w:sz w:val="18"/>
+                <w:szCs w:val="18"/>
+                <w:lang w:eastAsia="en-IN"/>
+              </w:rPr>
+              <w:t>&lt;380</w:t>
+            </w:r>
+            <w:r>
+              <w:rPr>
+                <w:rFonts w:ascii="Arial" w:eastAsia="Times New Roman" w:hAnsi="Arial" w:cs="Arial"/>
+                <w:b/>
+                <w:bCs/>
+                <w:color w:val="000000"/>
+                <w:sz w:val="18"/>
+                <w:szCs w:val="18"/>
+                <w:lang w:eastAsia="en-IN"/>
+              </w:rPr>
+              <w:t xml:space="preserve"> </w:t>
+            </w:r>
+          </w:p>
+        </w:tc>
+        <w:tc>
+          <w:tcPr>
+            <w:tcW w:w="832" w:type="dxa"/>
+            <w:shd w:val="clear" w:color="auto" w:fill="auto"/>
+            <w:vAlign w:val="center"/>
+            <w:hideMark/>
+          </w:tcPr>
+          <w:p>
+            <w:pPr>
+              <w:spacing w:after="0" w:line="240" w:lineRule="exact"/>
+              <w:ind w:left="-159" w:right="-110"/>
+              <w:jc w:val="center"/>
+              <w:rPr>
+                <w:rFonts w:ascii="Arial" w:eastAsia="Times New Roman" w:hAnsi="Arial" w:cs="Arial"/>
+                <w:b/>
+                <w:bCs/>
+                <w:color w:val="000000"/>
+                <w:sz w:val="18"/>
+                <w:szCs w:val="18"/>
+                <w:lang w:eastAsia="en-IN"/>
+              </w:rPr>
+            </w:pPr>
+            <w:r>
+              <w:rPr>
+                <w:rFonts w:ascii="Arial" w:eastAsia="Times New Roman" w:hAnsi="Arial" w:cs="Arial"/>
+                <w:b/>
+                <w:bCs/>
+                <w:color w:val="000000"/>
+                <w:sz w:val="18"/>
+                <w:szCs w:val="18"/>
+                <w:lang w:eastAsia="en-IN"/>
+              </w:rPr>
+              <w:t>3</w:t>
+            </w:r>
+            <w:r>
+              <w:rPr>
+                <w:rFonts w:ascii="Arial" w:eastAsia="Times New Roman" w:hAnsi="Arial" w:cs="Arial"/>
+                <w:b/>
+                <w:bCs/>
+                <w:color w:val="000000"/>
+                <w:sz w:val="18"/>
+                <w:szCs w:val="18"/>
+                <w:lang w:eastAsia="en-IN"/>
+              </w:rPr>
+              <w:t>8</w:t>
+            </w:r>
+            <w:r>
+              <w:rPr>
+                <w:rFonts w:ascii="Arial" w:eastAsia="Times New Roman" w:hAnsi="Arial" w:cs="Arial"/>
+                <w:b/>
+                <w:bCs/>
+                <w:color w:val="000000"/>
+                <w:sz w:val="18"/>
+                <w:szCs w:val="18"/>
+                <w:lang w:eastAsia="en-IN"/>
+              </w:rPr>
+              <w:t>0</w:t>
+            </w:r>
+            <w:r>
+              <w:rPr>
+                <w:rFonts w:ascii="Arial" w:eastAsia="Times New Roman" w:hAnsi="Arial" w:cs="Arial"/>
+                <w:b/>
+                <w:bCs/>
+                <w:color w:val="000000"/>
+                <w:sz w:val="18"/>
+                <w:szCs w:val="18"/>
+                <w:lang w:eastAsia="en-IN"/>
+              </w:rPr>
+              <w:t xml:space="preserve"> -</w:t>
+            </w:r>
+            <w:r>
+              <w:rPr>
+                <w:rFonts w:ascii="Arial" w:eastAsia="Times New Roman" w:hAnsi="Arial" w:cs="Arial"/>
+                <w:b/>
+                <w:bCs/>
+                <w:color w:val="000000"/>
+                <w:sz w:val="18"/>
+                <w:szCs w:val="18"/>
+                <w:lang w:eastAsia="en-IN"/>
+              </w:rPr>
+              <w:t>420</w:t>
+            </w:r>
+            <w:r>
+              <w:rPr>
+                <w:rFonts w:ascii="Arial" w:eastAsia="Times New Roman" w:hAnsi="Arial" w:cs="Arial"/>
+                <w:b/>
+                <w:bCs/>
+                <w:color w:val="000000"/>
+                <w:sz w:val="18"/>
+                <w:szCs w:val="18"/>
+                <w:lang w:eastAsia="en-IN"/>
+              </w:rPr>
+              <w:t xml:space="preserve"> </w:t>
+            </w:r>
+          </w:p>
+        </w:tc>
+        <w:tc>
+          <w:tcPr>
+            <w:tcW w:w="834" w:type="dxa"/>
+            <w:shd w:val="clear" w:color="auto" w:fill="auto"/>
+            <w:noWrap/>
+            <w:vAlign w:val="center"/>
+            <w:hideMark/>
+          </w:tcPr>
+          <w:p>
+            <w:pPr>
+              <w:spacing w:after="0" w:line="240" w:lineRule="exact"/>
+              <w:ind w:left="-106" w:right="-108"/>
+              <w:jc w:val="center"/>
+              <w:rPr>
+                <w:rFonts w:ascii="Arial" w:eastAsia="Times New Roman" w:hAnsi="Arial" w:cs="Arial"/>
+                <w:b/>
+                <w:bCs/>
+                <w:color w:val="000000"/>
+                <w:sz w:val="18"/>
+                <w:szCs w:val="18"/>
+                <w:lang w:val="en-US" w:eastAsia="en-IN"/>
+              </w:rPr>
+            </w:pPr>
+            <w:r>
+              <w:rPr>
+                <w:rFonts w:ascii="Arial" w:eastAsia="Times New Roman" w:hAnsi="Arial" w:cs="Arial"/>
+                <w:b/>
+                <w:bCs/>
+                <w:color w:val="000000"/>
+                <w:sz w:val="18"/>
+                <w:szCs w:val="18"/>
+                <w:lang w:eastAsia="en-IN"/>
+              </w:rPr>
+              <w:t>&gt;</w:t>
+            </w:r>
+            <w:r>
+              <w:rPr>
+                <w:rFonts w:ascii="Arial" w:eastAsia="Times New Roman" w:hAnsi="Arial" w:cs="Arial"/>
+                <w:b/>
+                <w:bCs/>
+                <w:color w:val="000000"/>
+                <w:sz w:val="18"/>
+                <w:szCs w:val="18"/>
+                <w:lang w:eastAsia="en-IN"/>
+              </w:rPr>
+              <w:t>420</w:t>
+            </w:r>
+            <w:r>
+              <w:rPr>
+                <w:rFonts w:ascii="Arial" w:eastAsia="Times New Roman" w:hAnsi="Arial" w:cs="Arial"/>
+                <w:b/>
+                <w:bCs/>
+                <w:color w:val="000000"/>
+                <w:sz w:val="18"/>
+                <w:szCs w:val="18"/>
+                <w:lang w:eastAsia="en-IN"/>
+              </w:rPr>
+              <w:t xml:space="preserve"> </w:t>
+            </w:r>
+          </w:p>
+        </w:tc>
+        <w:tc>
+          <w:tcPr>
+            <w:tcW w:w="1109" w:type="dxa"/>
+            <w:shd w:val="clear" w:color="auto" w:fill="auto"/>
+            <w:vAlign w:val="center"/>
+            <w:hideMark/>
+          </w:tcPr>
+          <w:p>
+            <w:pPr>
+              <w:spacing w:after="0" w:line="240" w:lineRule="exact"/>
+              <w:ind w:left="-106" w:right="-138"/>
+              <w:jc w:val="center"/>
+              <w:rPr>
+                <w:rFonts w:ascii="Arial" w:eastAsia="Times New Roman" w:hAnsi="Arial" w:cs="Arial"/>
+                <w:b/>
+                <w:bCs/>
+                <w:color w:val="000000"/>
+                <w:sz w:val="18"/>
+                <w:szCs w:val="18"/>
+                <w:lang w:eastAsia="en-IN"/>
+              </w:rPr>
+            </w:pPr>
+            <w:r>
+              <w:rPr>
+                <w:rFonts w:ascii="Arial" w:eastAsia="Times New Roman" w:hAnsi="Arial" w:cs="Arial"/>
+                <w:b/>
+                <w:bCs/>
+                <w:color w:val="000000"/>
+                <w:sz w:val="18"/>
+                <w:szCs w:val="18"/>
+                <w:lang w:eastAsia="en-IN"/>
+              </w:rPr>
+              <w:t>No. of hours below IEGC</w:t>
+            </w:r>
+            <w:r>
+              <w:rPr>
+                <w:rFonts w:ascii="Arial" w:eastAsia="Times New Roman" w:hAnsi="Arial" w:cs="Arial"/>
+                <w:b/>
+                <w:bCs/>
+                <w:color w:val="000000"/>
+                <w:sz w:val="18"/>
+                <w:szCs w:val="18"/>
+                <w:lang w:eastAsia="en-IN"/>
+              </w:rPr>
+              <w:br/>
+              <w:t>&lt;380</w:t>
+            </w:r>
+            <w:r>
+              <w:rPr>
+                <w:rFonts w:ascii="Arial" w:eastAsia="Times New Roman" w:hAnsi="Arial" w:cs="Arial"/>
+                <w:b/>
+                <w:bCs/>
+                <w:color w:val="000000"/>
+                <w:sz w:val="18"/>
+                <w:szCs w:val="18"/>
+                <w:lang w:eastAsia="en-IN"/>
+              </w:rPr>
+              <w:t xml:space="preserve"> (I)</w:t>
+            </w:r>
+          </w:p>
+        </w:tc>
+        <w:tc>
+          <w:tcPr>
+            <w:tcW w:w="1111" w:type="dxa"/>
+            <w:shd w:val="clear" w:color="auto" w:fill="auto"/>
+            <w:vAlign w:val="center"/>
+            <w:hideMark/>
+          </w:tcPr>
+          <w:p>
+            <w:pPr>
+              <w:spacing w:after="0" w:line="240" w:lineRule="exact"/>
+              <w:ind w:left="-106" w:right="-138"/>
+              <w:jc w:val="center"/>
+              <w:rPr>
+                <w:rFonts w:ascii="Arial" w:eastAsia="Times New Roman" w:hAnsi="Arial" w:cs="Arial"/>
+                <w:b/>
+                <w:bCs/>
+                <w:color w:val="000000"/>
+                <w:sz w:val="18"/>
+                <w:szCs w:val="18"/>
+                <w:lang w:eastAsia="en-IN"/>
+              </w:rPr>
+            </w:pPr>
+            <w:r>
+              <w:rPr>
+                <w:rFonts w:ascii="Arial" w:eastAsia="Times New Roman" w:hAnsi="Arial" w:cs="Arial"/>
+                <w:b/>
+                <w:bCs/>
+                <w:color w:val="000000"/>
+                <w:sz w:val="18"/>
+                <w:szCs w:val="18"/>
+                <w:lang w:eastAsia="en-IN"/>
+              </w:rPr>
+              <w:t xml:space="preserve">No. of hours above </w:t>
+            </w:r>
+          </w:p>
+          <w:p>
+            <w:pPr>
+              <w:spacing w:after="0" w:line="240" w:lineRule="exact"/>
+              <w:ind w:left="-106" w:right="-138"/>
+              <w:jc w:val="center"/>
+              <w:rPr>
+                <w:rFonts w:ascii="Arial" w:eastAsia="Times New Roman" w:hAnsi="Arial" w:cs="Arial"/>
+                <w:b/>
+                <w:bCs/>
+                <w:color w:val="000000"/>
+                <w:sz w:val="18"/>
+                <w:szCs w:val="18"/>
+                <w:lang w:eastAsia="en-IN"/>
+              </w:rPr>
+            </w:pPr>
+            <w:r>
+              <w:rPr>
+                <w:rFonts w:ascii="Arial" w:eastAsia="Times New Roman" w:hAnsi="Arial" w:cs="Arial"/>
+                <w:b/>
+                <w:bCs/>
+                <w:color w:val="000000"/>
+                <w:sz w:val="18"/>
+                <w:szCs w:val="18"/>
+                <w:lang w:eastAsia="en-IN"/>
+              </w:rPr>
+              <w:t>IEGC</w:t>
+            </w:r>
+            <w:r>
+              <w:rPr>
+                <w:rFonts w:ascii="Arial" w:eastAsia="Times New Roman" w:hAnsi="Arial" w:cs="Arial"/>
+                <w:b/>
+                <w:bCs/>
+                <w:color w:val="000000"/>
+                <w:sz w:val="18"/>
+                <w:szCs w:val="18"/>
+                <w:lang w:eastAsia="en-IN"/>
+              </w:rPr>
+              <w:br/>
+              <w:t>&gt;</w:t>
+            </w:r>
+            <w:r>
+              <w:rPr>
+                <w:rFonts w:ascii="Arial" w:eastAsia="Times New Roman" w:hAnsi="Arial" w:cs="Arial"/>
+                <w:b/>
+                <w:bCs/>
+                <w:color w:val="000000"/>
+                <w:sz w:val="18"/>
+                <w:szCs w:val="18"/>
+                <w:lang w:eastAsia="en-IN"/>
+              </w:rPr>
+              <w:t>420</w:t>
+            </w:r>
+            <w:r>
+              <w:rPr>
+                <w:rFonts w:ascii="Arial" w:eastAsia="Times New Roman" w:hAnsi="Arial" w:cs="Arial"/>
+                <w:b/>
+                <w:bCs/>
+                <w:color w:val="000000"/>
+                <w:sz w:val="18"/>
+                <w:szCs w:val="18"/>
+                <w:lang w:eastAsia="en-IN"/>
+              </w:rPr>
+              <w:t xml:space="preserve"> (II)</w:t>
+            </w:r>
+          </w:p>
+        </w:tc>
+        <w:tc>
+          <w:tcPr>
+            <w:tcW w:w="1109" w:type="dxa"/>
+            <w:vMerge/>
+            <w:vAlign w:val="center"/>
+            <w:hideMark/>
+          </w:tcPr>
+          <w:p>
+            <w:pPr>
+              <w:spacing w:after="0" w:line="240" w:lineRule="exact"/>
+              <w:rPr>
+                <w:rFonts w:ascii="Arial" w:eastAsia="Times New Roman" w:hAnsi="Arial" w:cs="Arial"/>
+                <w:b/>
+                <w:bCs/>
+                <w:color w:val="000000"/>
+                <w:sz w:val="18"/>
+                <w:szCs w:val="18"/>
+                <w:lang w:eastAsia="en-IN"/>
+              </w:rPr>
+            </w:pPr>
+          </w:p>
+        </w:tc>
+        <w:tc>
+          <w:tcPr>
+            <w:tcW w:w="1143" w:type="dxa"/>
+            <w:vMerge/>
+            <w:vAlign w:val="center"/>
+            <w:hideMark/>
+          </w:tcPr>
+          <w:p>
+            <w:pPr>
+              <w:spacing w:after="0" w:line="240" w:lineRule="exact"/>
+              <w:rPr>
+                <w:rFonts w:ascii="Arial" w:eastAsia="Times New Roman" w:hAnsi="Arial" w:cs="Arial"/>
+                <w:b/>
+                <w:bCs/>
+                <w:color w:val="000000"/>
+                <w:sz w:val="18"/>
+                <w:szCs w:val="18"/>
+                <w:lang w:eastAsia="en-IN"/>
+              </w:rPr>
+            </w:pPr>
+          </w:p>
+        </w:tc>
+      </w:tr>
+      <w:tr>
+        <w:trPr>
+          <w:trHeight w:val="214"/>
+          <w:jc w:val="center"/>
+        </w:trPr>
+        <w:tc>
+          <w:tcPr>
+            <w:tcW w:w="11265" w:type="dxa"/>
+            <w:gridSpan w:val="11"/>
+            <w:shd w:val="clear" w:color="auto" w:fill="auto"/>
+            <w:noWrap/>
+            <w:vAlign w:val="center"/>
+            <w:hideMark/>
+          </w:tcPr>
+          <w:p>
+            <w:pPr>
+              <w:pStyle w:val="NoSpacing"/>
+              <w:rPr>
+                <w:bCs/>
+                <w:color w:val="000000"/>
+              </w:rPr>
+            </w:pPr>
+            <w:r>
+              <w:rPr>
+                <w:bCs/>
+                <w:color w:val="000000"/>
+              </w:rPr>
+              <w:t xml:space="preserve">{%tr for item in </w:t>
+            </w:r>
+            <w:r>
+              <w:rPr>
+                <w:bCs/>
+                <w:color w:val="000000"/>
+              </w:rPr>
+              <w:t>vdi400</w:t>
+            </w:r>
+            <w:r>
+              <w:rPr>
+                <w:bCs/>
+                <w:color w:val="000000"/>
+              </w:rPr>
+              <w:t>Rows</w:t>
+            </w:r>
+            <w:r>
+              <w:rPr>
+                <w:bCs/>
+                <w:color w:val="000000"/>
+              </w:rPr>
+              <w:t xml:space="preserve"> </w:t>
+            </w:r>
+            <w:r>
+              <w:rPr>
+                <w:bCs/>
+                <w:color w:val="000000"/>
+              </w:rPr>
+              <w:t>%}</w:t>
+            </w:r>
+          </w:p>
+        </w:tc>
+      </w:tr>
+      <w:tr>
+        <w:trPr>
+          <w:trHeight w:val="214"/>
+          <w:jc w:val="center"/>
+        </w:trPr>
+        <w:tc>
+          <w:tcPr>
+            <w:tcW w:w="589" w:type="dxa"/>
+            <w:shd w:val="clear" w:color="auto" w:fill="auto"/>
+            <w:noWrap/>
+            <w:vAlign w:val="center"/>
+          </w:tcPr>
+          <w:p>
+            <w:pPr>
+              <w:pStyle w:val="ListParagraph"/>
+              <w:numPr>
+                <w:ilvl w:val="0"/>
+                <w:numId w:val="34"/>
+              </w:numPr>
+              <w:spacing w:line="260" w:lineRule="exact"/>
+              <w:jc w:val="center"/>
+              <w:rPr>
+                <w:rFonts w:ascii="Arial" w:eastAsia="Times New Roman" w:hAnsi="Arial" w:cs="Arial"/>
+                <w:b/>
+                <w:bCs/>
+                <w:color w:val="000000"/>
+                <w:sz w:val="18"/>
+                <w:szCs w:val="18"/>
+                <w:lang w:eastAsia="en-IN"/>
+              </w:rPr>
+            </w:pPr>
+          </w:p>
+        </w:tc>
+        <w:tc>
+          <w:tcPr>
+            <w:tcW w:w="1904" w:type="dxa"/>
+            <w:shd w:val="clear" w:color="auto" w:fill="auto"/>
+            <w:noWrap/>
+            <w:vAlign w:val="center"/>
+          </w:tcPr>
+          <w:p>
+            <w:pPr>
+              <w:pStyle w:val="NoSpacing"/>
+              <w:spacing w:line="260" w:lineRule="exact"/>
+              <w:ind w:right="-175"/>
+            </w:pPr>
+            <w:r>
+              <w:t>{{ item.station }}</w:t>
+            </w:r>
+          </w:p>
+        </w:tc>
+        <w:tc>
+          <w:tcPr>
+            <w:tcW w:w="830" w:type="dxa"/>
+            <w:shd w:val="clear" w:color="auto" w:fill="auto"/>
+            <w:noWrap/>
+          </w:tcPr>
+          <w:p>
+            <w:pPr>
+              <w:pStyle w:val="NoSpacing"/>
+              <w:jc w:val="center"/>
+              <w:rPr>
+                <w:b/>
+                <w:bCs/>
+                <w:color w:val="000000"/>
+              </w:rPr>
+            </w:pPr>
+            <w:r>
+              <w:t>{{ item.</w:t>
+            </w:r>
+            <w:r>
+              <w:t>maxVol</w:t>
+            </w:r>
+            <w:r>
+              <w:t xml:space="preserve"> }}</w:t>
+            </w:r>
+          </w:p>
+        </w:tc>
+        <w:tc>
+          <w:tcPr>
+            <w:tcW w:w="834" w:type="dxa"/>
+            <w:shd w:val="clear" w:color="auto" w:fill="auto"/>
+            <w:noWrap/>
+          </w:tcPr>
+          <w:p>
+            <w:pPr>
+              <w:pStyle w:val="NoSpacing"/>
+              <w:jc w:val="center"/>
+              <w:rPr>
+                <w:b/>
+                <w:bCs/>
+                <w:color w:val="000000"/>
+              </w:rPr>
+            </w:pPr>
+            <w:r>
+              <w:t>{{ item.</w:t>
+            </w:r>
+            <w:r>
+              <w:t>minVol</w:t>
+            </w:r>
+            <w:r>
+              <w:t xml:space="preserve"> }}</w:t>
+            </w:r>
+          </w:p>
+        </w:tc>
+        <w:tc>
+          <w:tcPr>
+            <w:tcW w:w="970" w:type="dxa"/>
+            <w:shd w:val="clear" w:color="auto" w:fill="auto"/>
+            <w:noWrap/>
+          </w:tcPr>
+          <w:p>
+            <w:pPr>
+              <w:pStyle w:val="NoSpacing"/>
+              <w:jc w:val="center"/>
+              <w:rPr>
+                <w:b/>
+                <w:bCs/>
+                <w:color w:val="000000"/>
+              </w:rPr>
+            </w:pPr>
+            <w:r>
+              <w:t>{{ item.</w:t>
+            </w:r>
+            <w:r>
+              <w:t>lessThanBand</w:t>
+            </w:r>
+            <w:r>
+              <w:t xml:space="preserve"> }}</w:t>
+            </w:r>
+          </w:p>
+        </w:tc>
+        <w:tc>
+          <w:tcPr>
+            <w:tcW w:w="832" w:type="dxa"/>
+            <w:shd w:val="clear" w:color="auto" w:fill="auto"/>
+            <w:noWrap/>
+          </w:tcPr>
+          <w:p>
+            <w:pPr>
+              <w:pStyle w:val="NoSpacing"/>
+              <w:jc w:val="center"/>
+              <w:rPr>
+                <w:b/>
+                <w:bCs/>
+                <w:color w:val="000000"/>
+              </w:rPr>
+            </w:pPr>
+            <w:r>
+              <w:t>{{ item.</w:t>
+            </w:r>
+            <w:r>
+              <w:t>bwBand</w:t>
+            </w:r>
+            <w:r>
+              <w:t xml:space="preserve"> }}</w:t>
+            </w:r>
+          </w:p>
+        </w:tc>
+        <w:tc>
+          <w:tcPr>
+            <w:tcW w:w="834" w:type="dxa"/>
+            <w:shd w:val="clear" w:color="auto" w:fill="auto"/>
+            <w:noWrap/>
+          </w:tcPr>
+          <w:p>
+            <w:pPr>
+              <w:pStyle w:val="NoSpacing"/>
+              <w:jc w:val="center"/>
+              <w:rPr>
+                <w:b/>
+                <w:bCs/>
+                <w:color w:val="000000"/>
+              </w:rPr>
+            </w:pPr>
+            <w:r>
+              <w:t>{{ item.</w:t>
+            </w:r>
+            <w:r>
+              <w:t>greatThanBand</w:t>
+            </w:r>
+            <w:r>
+              <w:t xml:space="preserve"> }}</w:t>
+            </w:r>
+          </w:p>
+        </w:tc>
+        <w:tc>
+          <w:tcPr>
+            <w:tcW w:w="1109" w:type="dxa"/>
+            <w:shd w:val="clear" w:color="auto" w:fill="auto"/>
+            <w:noWrap/>
+          </w:tcPr>
+          <w:p>
+            <w:pPr>
+              <w:pStyle w:val="NoSpacing"/>
+              <w:jc w:val="center"/>
+              <w:rPr>
+                <w:b/>
+                <w:bCs/>
+                <w:color w:val="000000"/>
+              </w:rPr>
+            </w:pPr>
+            <w:r>
+              <w:t>{{ item.</w:t>
+            </w:r>
+            <w:r>
+              <w:t>lessBandHrs</w:t>
+            </w:r>
+            <w:r>
+              <w:t xml:space="preserve"> }}</w:t>
+            </w:r>
+          </w:p>
+        </w:tc>
+        <w:tc>
+          <w:tcPr>
+            <w:tcW w:w="1111" w:type="dxa"/>
+            <w:shd w:val="clear" w:color="auto" w:fill="auto"/>
+            <w:noWrap/>
+          </w:tcPr>
+          <w:p>
+            <w:pPr>
+              <w:pStyle w:val="NoSpacing"/>
+              <w:jc w:val="center"/>
+              <w:rPr>
+                <w:b/>
+                <w:bCs/>
+                <w:color w:val="000000"/>
+              </w:rPr>
+            </w:pPr>
+            <w:r>
+              <w:t>{{ item.</w:t>
+            </w:r>
+            <w:r>
+              <w:t>greatBandHrs</w:t>
+            </w:r>
+            <w:r>
+              <w:t xml:space="preserve"> }}</w:t>
+            </w:r>
+          </w:p>
+        </w:tc>
+        <w:tc>
+          <w:tcPr>
+            <w:tcW w:w="1109" w:type="dxa"/>
+            <w:shd w:val="clear" w:color="auto" w:fill="auto"/>
+            <w:noWrap/>
+          </w:tcPr>
+          <w:p>
+            <w:pPr>
+              <w:pStyle w:val="NoSpacing"/>
+              <w:jc w:val="center"/>
+              <w:rPr>
+                <w:b/>
+                <w:bCs/>
+                <w:color w:val="000000"/>
+              </w:rPr>
+            </w:pPr>
+            <w:r>
+              <w:t>{{ item.</w:t>
+            </w:r>
+            <w:r>
+              <w:t>outOfBandHrs</w:t>
+            </w:r>
+            <w:r>
+              <w:t xml:space="preserve"> }}</w:t>
+            </w:r>
+          </w:p>
+        </w:tc>
+        <w:tc>
+          <w:tcPr>
+            <w:tcW w:w="1143" w:type="dxa"/>
+            <w:shd w:val="clear" w:color="auto" w:fill="auto"/>
+            <w:noWrap/>
+          </w:tcPr>
+          <w:p>
+            <w:pPr>
+              <w:pStyle w:val="NoSpacing"/>
+              <w:jc w:val="center"/>
+              <w:rPr>
+                <w:b/>
+                <w:bCs/>
+                <w:color w:val="000000"/>
+              </w:rPr>
+            </w:pPr>
+            <w:r>
+              <w:t>{{ item.</w:t>
+            </w:r>
+            <w:r>
+              <w:t>vdi</w:t>
+            </w:r>
+            <w:r>
+              <w:t xml:space="preserve"> }}</w:t>
+            </w:r>
+          </w:p>
+        </w:tc>
+      </w:tr>
+      <w:tr>
+        <w:trPr>
+          <w:trHeight w:val="214"/>
+          <w:jc w:val="center"/>
+        </w:trPr>
+        <w:tc>
+          <w:tcPr>
+            <w:tcW w:w="11265" w:type="dxa"/>
+            <w:gridSpan w:val="11"/>
+            <w:shd w:val="clear" w:color="auto" w:fill="auto"/>
+            <w:noWrap/>
+            <w:vAlign w:val="center"/>
+          </w:tcPr>
+          <w:p>
+            <w:pPr>
+              <w:pStyle w:val="NoSpacing"/>
+              <w:rPr>
+                <w:b/>
+                <w:bCs/>
+                <w:color w:val="000000"/>
+              </w:rPr>
+            </w:pPr>
+            <w:r>
+              <w:rPr>
+                <w:sz w:val="19"/>
+                <w:szCs w:val="19"/>
+              </w:rPr>
+              <w:t>{%tr endfor %}</w:t>
+            </w:r>
           </w:p>
         </w:tc>
       </w:tr>
@@ -42204,6 +43828,92 @@
     </w:lvl>
   </w:abstractNum>
   <w:abstractNum w:abstractNumId="11" w15:restartNumberingAfterBreak="0">
+    <w:nsid w:val="28103A42"/>
+    <w:multiLevelType w:val="hybridMultilevel"/>
+    <w:tmpl w:val="796E1544"/>
+    <w:lvl w:ilvl="0" w:tplc="0409000F">
+      <w:start w:val="1"/>
+      <w:numFmt w:val="decimal"/>
+      <w:lvlText w:val="%1."/>
+      <w:lvlJc w:val="left"/>
+      <w:pPr>
+        <w:ind w:left="360" w:hanging="360"/>
+      </w:pPr>
+    </w:lvl>
+    <w:lvl w:ilvl="1" w:tplc="04090019" w:tentative="1">
+      <w:start w:val="1"/>
+      <w:numFmt w:val="lowerLetter"/>
+      <w:lvlText w:val="%2."/>
+      <w:lvlJc w:val="left"/>
+      <w:pPr>
+        <w:ind w:left="1080" w:hanging="360"/>
+      </w:pPr>
+    </w:lvl>
+    <w:lvl w:ilvl="2" w:tplc="0409001B" w:tentative="1">
+      <w:start w:val="1"/>
+      <w:numFmt w:val="lowerRoman"/>
+      <w:lvlText w:val="%3."/>
+      <w:lvlJc w:val="right"/>
+      <w:pPr>
+        <w:ind w:left="1800" w:hanging="180"/>
+      </w:pPr>
+    </w:lvl>
+    <w:lvl w:ilvl="3" w:tplc="0409000F" w:tentative="1">
+      <w:start w:val="1"/>
+      <w:numFmt w:val="decimal"/>
+      <w:lvlText w:val="%4."/>
+      <w:lvlJc w:val="left"/>
+      <w:pPr>
+        <w:ind w:left="2520" w:hanging="360"/>
+      </w:pPr>
+    </w:lvl>
+    <w:lvl w:ilvl="4" w:tplc="04090019" w:tentative="1">
+      <w:start w:val="1"/>
+      <w:numFmt w:val="lowerLetter"/>
+      <w:lvlText w:val="%5."/>
+      <w:lvlJc w:val="left"/>
+      <w:pPr>
+        <w:ind w:left="3240" w:hanging="360"/>
+      </w:pPr>
+    </w:lvl>
+    <w:lvl w:ilvl="5" w:tplc="0409001B" w:tentative="1">
+      <w:start w:val="1"/>
+      <w:numFmt w:val="lowerRoman"/>
+      <w:lvlText w:val="%6."/>
+      <w:lvlJc w:val="right"/>
+      <w:pPr>
+        <w:ind w:left="3960" w:hanging="180"/>
+      </w:pPr>
+    </w:lvl>
+    <w:lvl w:ilvl="6" w:tplc="0409000F" w:tentative="1">
+      <w:start w:val="1"/>
+      <w:numFmt w:val="decimal"/>
+      <w:lvlText w:val="%7."/>
+      <w:lvlJc w:val="left"/>
+      <w:pPr>
+        <w:ind w:left="4680" w:hanging="360"/>
+      </w:pPr>
+    </w:lvl>
+    <w:lvl w:ilvl="7" w:tplc="04090019" w:tentative="1">
+      <w:start w:val="1"/>
+      <w:numFmt w:val="lowerLetter"/>
+      <w:lvlText w:val="%8."/>
+      <w:lvlJc w:val="left"/>
+      <w:pPr>
+        <w:ind w:left="5400" w:hanging="360"/>
+      </w:pPr>
+    </w:lvl>
+    <w:lvl w:ilvl="8" w:tplc="0409001B" w:tentative="1">
+      <w:start w:val="1"/>
+      <w:numFmt w:val="lowerRoman"/>
+      <w:lvlText w:val="%9."/>
+      <w:lvlJc w:val="right"/>
+      <w:pPr>
+        <w:ind w:left="6120" w:hanging="180"/>
+      </w:pPr>
+    </w:lvl>
+  </w:abstractNum>
+  <w:abstractNum w:abstractNumId="12" w15:restartNumberingAfterBreak="0">
     <w:nsid w:val="2F6E5BEA"/>
     <w:multiLevelType w:val="hybridMultilevel"/>
     <w:tmpl w:val="38ECFDA2"/>
@@ -42321,7 +44031,7 @@
       </w:pPr>
     </w:lvl>
   </w:abstractNum>
-  <w:abstractNum w:abstractNumId="12" w15:restartNumberingAfterBreak="0">
+  <w:abstractNum w:abstractNumId="13" w15:restartNumberingAfterBreak="0">
     <w:nsid w:val="40251725"/>
     <w:multiLevelType w:val="hybridMultilevel"/>
     <w:tmpl w:val="28F0FDBA"/>
@@ -42407,7 +44117,7 @@
       </w:pPr>
     </w:lvl>
   </w:abstractNum>
-  <w:abstractNum w:abstractNumId="13" w15:restartNumberingAfterBreak="0">
+  <w:abstractNum w:abstractNumId="14" w15:restartNumberingAfterBreak="0">
     <w:nsid w:val="4AEA4078"/>
     <w:multiLevelType w:val="hybridMultilevel"/>
     <w:tmpl w:val="DEE468EE"/>
@@ -42493,7 +44203,7 @@
       </w:pPr>
     </w:lvl>
   </w:abstractNum>
-  <w:abstractNum w:abstractNumId="14" w15:restartNumberingAfterBreak="0">
+  <w:abstractNum w:abstractNumId="15" w15:restartNumberingAfterBreak="0">
     <w:nsid w:val="4DE3467C"/>
     <w:multiLevelType w:val="hybridMultilevel"/>
     <w:tmpl w:val="3BBADE5C"/>
@@ -42582,7 +44292,7 @@
       </w:pPr>
     </w:lvl>
   </w:abstractNum>
-  <w:abstractNum w:abstractNumId="15" w15:restartNumberingAfterBreak="0">
+  <w:abstractNum w:abstractNumId="16" w15:restartNumberingAfterBreak="0">
     <w:nsid w:val="4E19632B"/>
     <w:multiLevelType w:val="multilevel"/>
     <w:tmpl w:val="7C402478"/>
@@ -42695,7 +44405,7 @@
       </w:rPr>
     </w:lvl>
   </w:abstractNum>
-  <w:abstractNum w:abstractNumId="16" w15:restartNumberingAfterBreak="0">
+  <w:abstractNum w:abstractNumId="17" w15:restartNumberingAfterBreak="0">
     <w:nsid w:val="4F886889"/>
     <w:multiLevelType w:val="hybridMultilevel"/>
     <w:tmpl w:val="D5968336"/>
@@ -42784,7 +44494,7 @@
       </w:pPr>
     </w:lvl>
   </w:abstractNum>
-  <w:abstractNum w:abstractNumId="17" w15:restartNumberingAfterBreak="0">
+  <w:abstractNum w:abstractNumId="18" w15:restartNumberingAfterBreak="0">
     <w:nsid w:val="538E2B03"/>
     <w:multiLevelType w:val="multilevel"/>
     <w:tmpl w:val="903E3022"/>
@@ -42897,7 +44607,7 @@
       </w:rPr>
     </w:lvl>
   </w:abstractNum>
-  <w:abstractNum w:abstractNumId="18" w15:restartNumberingAfterBreak="0">
+  <w:abstractNum w:abstractNumId="19" w15:restartNumberingAfterBreak="0">
     <w:nsid w:val="53C8544B"/>
     <w:multiLevelType w:val="hybridMultilevel"/>
     <w:tmpl w:val="34F647B2"/>
@@ -43013,7 +44723,7 @@
       </w:pPr>
     </w:lvl>
   </w:abstractNum>
-  <w:abstractNum w:abstractNumId="19" w15:restartNumberingAfterBreak="0">
+  <w:abstractNum w:abstractNumId="20" w15:restartNumberingAfterBreak="0">
     <w:nsid w:val="53CB555F"/>
     <w:multiLevelType w:val="hybridMultilevel"/>
     <w:tmpl w:val="546403E8"/>
@@ -43099,7 +44809,7 @@
       </w:pPr>
     </w:lvl>
   </w:abstractNum>
-  <w:abstractNum w:abstractNumId="20" w15:restartNumberingAfterBreak="0">
+  <w:abstractNum w:abstractNumId="21" w15:restartNumberingAfterBreak="0">
     <w:nsid w:val="5ABD4EB2"/>
     <w:multiLevelType w:val="hybridMultilevel"/>
     <w:tmpl w:val="93D4AE9C"/>
@@ -43189,7 +44899,7 @@
       </w:pPr>
     </w:lvl>
   </w:abstractNum>
-  <w:abstractNum w:abstractNumId="21" w15:restartNumberingAfterBreak="0">
+  <w:abstractNum w:abstractNumId="22" w15:restartNumberingAfterBreak="0">
     <w:nsid w:val="5C9461E3"/>
     <w:multiLevelType w:val="hybridMultilevel"/>
     <w:tmpl w:val="35242224"/>
@@ -43302,7 +45012,7 @@
       </w:rPr>
     </w:lvl>
   </w:abstractNum>
-  <w:abstractNum w:abstractNumId="22" w15:restartNumberingAfterBreak="0">
+  <w:abstractNum w:abstractNumId="23" w15:restartNumberingAfterBreak="0">
     <w:nsid w:val="5DE3223D"/>
     <w:multiLevelType w:val="hybridMultilevel"/>
     <w:tmpl w:val="6E96DE54"/>
@@ -43388,7 +45098,93 @@
       </w:pPr>
     </w:lvl>
   </w:abstractNum>
-  <w:abstractNum w:abstractNumId="23" w15:restartNumberingAfterBreak="0">
+  <w:abstractNum w:abstractNumId="24" w15:restartNumberingAfterBreak="0">
+    <w:nsid w:val="609637EB"/>
+    <w:multiLevelType w:val="hybridMultilevel"/>
+    <w:tmpl w:val="796E1544"/>
+    <w:lvl w:ilvl="0" w:tplc="0409000F">
+      <w:start w:val="1"/>
+      <w:numFmt w:val="decimal"/>
+      <w:lvlText w:val="%1."/>
+      <w:lvlJc w:val="left"/>
+      <w:pPr>
+        <w:ind w:left="360" w:hanging="360"/>
+      </w:pPr>
+    </w:lvl>
+    <w:lvl w:ilvl="1" w:tplc="04090019" w:tentative="1">
+      <w:start w:val="1"/>
+      <w:numFmt w:val="lowerLetter"/>
+      <w:lvlText w:val="%2."/>
+      <w:lvlJc w:val="left"/>
+      <w:pPr>
+        <w:ind w:left="1080" w:hanging="360"/>
+      </w:pPr>
+    </w:lvl>
+    <w:lvl w:ilvl="2" w:tplc="0409001B" w:tentative="1">
+      <w:start w:val="1"/>
+      <w:numFmt w:val="lowerRoman"/>
+      <w:lvlText w:val="%3."/>
+      <w:lvlJc w:val="right"/>
+      <w:pPr>
+        <w:ind w:left="1800" w:hanging="180"/>
+      </w:pPr>
+    </w:lvl>
+    <w:lvl w:ilvl="3" w:tplc="0409000F" w:tentative="1">
+      <w:start w:val="1"/>
+      <w:numFmt w:val="decimal"/>
+      <w:lvlText w:val="%4."/>
+      <w:lvlJc w:val="left"/>
+      <w:pPr>
+        <w:ind w:left="2520" w:hanging="360"/>
+      </w:pPr>
+    </w:lvl>
+    <w:lvl w:ilvl="4" w:tplc="04090019" w:tentative="1">
+      <w:start w:val="1"/>
+      <w:numFmt w:val="lowerLetter"/>
+      <w:lvlText w:val="%5."/>
+      <w:lvlJc w:val="left"/>
+      <w:pPr>
+        <w:ind w:left="3240" w:hanging="360"/>
+      </w:pPr>
+    </w:lvl>
+    <w:lvl w:ilvl="5" w:tplc="0409001B" w:tentative="1">
+      <w:start w:val="1"/>
+      <w:numFmt w:val="lowerRoman"/>
+      <w:lvlText w:val="%6."/>
+      <w:lvlJc w:val="right"/>
+      <w:pPr>
+        <w:ind w:left="3960" w:hanging="180"/>
+      </w:pPr>
+    </w:lvl>
+    <w:lvl w:ilvl="6" w:tplc="0409000F" w:tentative="1">
+      <w:start w:val="1"/>
+      <w:numFmt w:val="decimal"/>
+      <w:lvlText w:val="%7."/>
+      <w:lvlJc w:val="left"/>
+      <w:pPr>
+        <w:ind w:left="4680" w:hanging="360"/>
+      </w:pPr>
+    </w:lvl>
+    <w:lvl w:ilvl="7" w:tplc="04090019" w:tentative="1">
+      <w:start w:val="1"/>
+      <w:numFmt w:val="lowerLetter"/>
+      <w:lvlText w:val="%8."/>
+      <w:lvlJc w:val="left"/>
+      <w:pPr>
+        <w:ind w:left="5400" w:hanging="360"/>
+      </w:pPr>
+    </w:lvl>
+    <w:lvl w:ilvl="8" w:tplc="0409001B" w:tentative="1">
+      <w:start w:val="1"/>
+      <w:numFmt w:val="lowerRoman"/>
+      <w:lvlText w:val="%9."/>
+      <w:lvlJc w:val="right"/>
+      <w:pPr>
+        <w:ind w:left="6120" w:hanging="180"/>
+      </w:pPr>
+    </w:lvl>
+  </w:abstractNum>
+  <w:abstractNum w:abstractNumId="25" w15:restartNumberingAfterBreak="0">
     <w:nsid w:val="63EE7C48"/>
     <w:multiLevelType w:val="hybridMultilevel"/>
     <w:tmpl w:val="107EEF8A"/>
@@ -43500,7 +45296,7 @@
       </w:rPr>
     </w:lvl>
   </w:abstractNum>
-  <w:abstractNum w:abstractNumId="24" w15:restartNumberingAfterBreak="0">
+  <w:abstractNum w:abstractNumId="26" w15:restartNumberingAfterBreak="0">
     <w:nsid w:val="66C30700"/>
     <w:multiLevelType w:val="hybridMultilevel"/>
     <w:tmpl w:val="3098B2D8"/>
@@ -43589,7 +45385,7 @@
       </w:pPr>
     </w:lvl>
   </w:abstractNum>
-  <w:abstractNum w:abstractNumId="25" w15:restartNumberingAfterBreak="0">
+  <w:abstractNum w:abstractNumId="27" w15:restartNumberingAfterBreak="0">
     <w:nsid w:val="6E422EEB"/>
     <w:multiLevelType w:val="hybridMultilevel"/>
     <w:tmpl w:val="3098B2D8"/>
@@ -43678,7 +45474,7 @@
       </w:pPr>
     </w:lvl>
   </w:abstractNum>
-  <w:abstractNum w:abstractNumId="26" w15:restartNumberingAfterBreak="0">
+  <w:abstractNum w:abstractNumId="28" w15:restartNumberingAfterBreak="0">
     <w:nsid w:val="6EF5754A"/>
     <w:multiLevelType w:val="hybridMultilevel"/>
     <w:tmpl w:val="B706DD86"/>
@@ -43764,7 +45560,7 @@
       </w:pPr>
     </w:lvl>
   </w:abstractNum>
-  <w:abstractNum w:abstractNumId="27" w15:restartNumberingAfterBreak="0">
+  <w:abstractNum w:abstractNumId="29" w15:restartNumberingAfterBreak="0">
     <w:nsid w:val="73A95D6D"/>
     <w:multiLevelType w:val="hybridMultilevel"/>
     <w:tmpl w:val="E456610A"/>
@@ -43877,7 +45673,7 @@
       </w:pPr>
     </w:lvl>
   </w:abstractNum>
-  <w:abstractNum w:abstractNumId="28" w15:restartNumberingAfterBreak="0">
+  <w:abstractNum w:abstractNumId="30" w15:restartNumberingAfterBreak="0">
     <w:nsid w:val="743572B4"/>
     <w:multiLevelType w:val="hybridMultilevel"/>
     <w:tmpl w:val="769EEA46"/>
@@ -43963,7 +45759,7 @@
       </w:pPr>
     </w:lvl>
   </w:abstractNum>
-  <w:abstractNum w:abstractNumId="29" w15:restartNumberingAfterBreak="0">
+  <w:abstractNum w:abstractNumId="31" w15:restartNumberingAfterBreak="0">
     <w:nsid w:val="7B343E2A"/>
     <w:multiLevelType w:val="hybridMultilevel"/>
     <w:tmpl w:val="3BA80E84"/>
@@ -44052,7 +45848,7 @@
       </w:pPr>
     </w:lvl>
   </w:abstractNum>
-  <w:abstractNum w:abstractNumId="30" w15:restartNumberingAfterBreak="0">
+  <w:abstractNum w:abstractNumId="32" w15:restartNumberingAfterBreak="0">
     <w:nsid w:val="7D172B7C"/>
     <w:multiLevelType w:val="hybridMultilevel"/>
     <w:tmpl w:val="D5968336"/>
@@ -44141,7 +45937,7 @@
       </w:pPr>
     </w:lvl>
   </w:abstractNum>
-  <w:abstractNum w:abstractNumId="31" w15:restartNumberingAfterBreak="0">
+  <w:abstractNum w:abstractNumId="33" w15:restartNumberingAfterBreak="0">
     <w:nsid w:val="7FD1378E"/>
     <w:multiLevelType w:val="hybridMultilevel"/>
     <w:tmpl w:val="E3D27EDE"/>
@@ -44228,49 +46024,49 @@
     </w:lvl>
   </w:abstractNum>
   <w:num w:numId="1">
-    <w:abstractNumId w:val="30"/>
+    <w:abstractNumId w:val="32"/>
   </w:num>
   <w:num w:numId="2">
     <w:abstractNumId w:val="3"/>
   </w:num>
   <w:num w:numId="3">
+    <w:abstractNumId w:val="21"/>
+  </w:num>
+  <w:num w:numId="4">
+    <w:abstractNumId w:val="29"/>
+  </w:num>
+  <w:num w:numId="5">
+    <w:abstractNumId w:val="12"/>
+  </w:num>
+  <w:num w:numId="6">
     <w:abstractNumId w:val="20"/>
   </w:num>
-  <w:num w:numId="4">
-    <w:abstractNumId w:val="27"/>
-  </w:num>
-  <w:num w:numId="5">
-    <w:abstractNumId w:val="11"/>
-  </w:num>
-  <w:num w:numId="6">
-    <w:abstractNumId w:val="19"/>
-  </w:num>
   <w:num w:numId="7">
-    <w:abstractNumId w:val="12"/>
+    <w:abstractNumId w:val="13"/>
   </w:num>
   <w:num w:numId="8">
-    <w:abstractNumId w:val="22"/>
+    <w:abstractNumId w:val="23"/>
   </w:num>
   <w:num w:numId="9">
     <w:abstractNumId w:val="0"/>
   </w:num>
   <w:num w:numId="10">
-    <w:abstractNumId w:val="18"/>
+    <w:abstractNumId w:val="19"/>
   </w:num>
   <w:num w:numId="11">
-    <w:abstractNumId w:val="28"/>
+    <w:abstractNumId w:val="30"/>
   </w:num>
   <w:num w:numId="12">
-    <w:abstractNumId w:val="14"/>
+    <w:abstractNumId w:val="15"/>
   </w:num>
   <w:num w:numId="13">
     <w:abstractNumId w:val="9"/>
   </w:num>
   <w:num w:numId="14">
-    <w:abstractNumId w:val="16"/>
+    <w:abstractNumId w:val="17"/>
   </w:num>
   <w:num w:numId="15">
-    <w:abstractNumId w:val="17"/>
+    <w:abstractNumId w:val="18"/>
   </w:num>
   <w:num w:numId="16">
     <w:abstractNumId w:val="7"/>
@@ -44279,10 +46075,10 @@
     <w:abstractNumId w:val="6"/>
   </w:num>
   <w:num w:numId="18">
-    <w:abstractNumId w:val="23"/>
+    <w:abstractNumId w:val="25"/>
   </w:num>
   <w:num w:numId="19">
-    <w:abstractNumId w:val="15"/>
+    <w:abstractNumId w:val="16"/>
   </w:num>
   <w:num w:numId="20">
     <w:abstractNumId w:val="4"/>
@@ -44291,25 +46087,25 @@
     <w:abstractNumId w:val="2"/>
   </w:num>
   <w:num w:numId="22">
+    <w:abstractNumId w:val="28"/>
+  </w:num>
+  <w:num w:numId="23">
     <w:abstractNumId w:val="26"/>
   </w:num>
-  <w:num w:numId="23">
-    <w:abstractNumId w:val="24"/>
-  </w:num>
   <w:num w:numId="24">
-    <w:abstractNumId w:val="25"/>
+    <w:abstractNumId w:val="27"/>
   </w:num>
   <w:num w:numId="25">
-    <w:abstractNumId w:val="13"/>
+    <w:abstractNumId w:val="14"/>
   </w:num>
   <w:num w:numId="26">
-    <w:abstractNumId w:val="21"/>
+    <w:abstractNumId w:val="22"/>
   </w:num>
   <w:num w:numId="27">
     <w:abstractNumId w:val="5"/>
   </w:num>
   <w:num w:numId="28">
-    <w:abstractNumId w:val="29"/>
+    <w:abstractNumId w:val="31"/>
   </w:num>
   <w:num w:numId="29">
     <w:abstractNumId w:val="10"/>
@@ -44321,7 +46117,13 @@
     <w:abstractNumId w:val="1"/>
   </w:num>
   <w:num w:numId="32">
-    <w:abstractNumId w:val="31"/>
+    <w:abstractNumId w:val="33"/>
+  </w:num>
+  <w:num w:numId="33">
+    <w:abstractNumId w:val="11"/>
+  </w:num>
+  <w:num w:numId="34">
+    <w:abstractNumId w:val="24"/>
   </w:num>
   <w:numIdMacAtCleanup w:val="3"/>
 </w:numbering>
@@ -48076,7 +49878,7 @@
 </file>
 
 <file path=customXml/itemProps1.xml><?xml version="1.0" encoding="utf-8"?>
-<ds:datastoreItem xmlns:ds="http://schemas.openxmlformats.org/officeDocument/2006/customXml" ds:itemID="{84F2652B-2747-46A4-8779-2BB3712E7C8A}">
+<ds:datastoreItem xmlns:ds="http://schemas.openxmlformats.org/officeDocument/2006/customXml" ds:itemID="{FCBB6CE3-FE03-41C0-9EAC-2AC50F9E60F6}">
   <ds:schemaRefs>
     <ds:schemaRef ds:uri="http://schemas.openxmlformats.org/officeDocument/2006/bibliography"/>
   </ds:schemaRefs>

</xml_diff>

<commit_message>
pair angle violations template population done
</commit_message>
<xml_diff>
--- a/assets/weekly_report_template.docx
+++ b/assets/weekly_report_template.docx
@@ -25728,7 +25728,7 @@
       </w:tr>
       <w:tr>
         <w:trPr>
-          <w:trHeight w:hRule="exact" w:val="2735"/>
+          <w:trHeight w:val="617"/>
         </w:trPr>
         <w:tc>
           <w:tcPr>
@@ -26073,7 +26073,16 @@
                 <w:sz w:val="19"/>
                 <w:szCs w:val="19"/>
               </w:rPr>
-              <w:t>{{ item.</w:t>
+              <w:t>{</w:t>
+            </w:r>
+            <w:bookmarkStart w:id="6" w:name="_GoBack"/>
+            <w:bookmarkEnd w:id="6"/>
+            <w:r>
+              <w:rPr>
+                <w:sz w:val="19"/>
+                <w:szCs w:val="19"/>
+              </w:rPr>
+              <w:t>{ item.</w:t>
             </w:r>
             <w:r>
               <w:rPr>
@@ -28959,7 +28968,7 @@
         </w:rPr>
         <w:t xml:space="preserve"> </w:t>
       </w:r>
-      <w:bookmarkStart w:id="6" w:name="_Hlk22203571"/>
+      <w:bookmarkStart w:id="7" w:name="_Hlk22203571"/>
       <w:r>
         <w:rPr>
           <w:rFonts w:ascii="Nirmala UI Semilight" w:hAnsi="Nirmala UI Semilight" w:cs="Nirmala UI Semilight"/>
@@ -29023,7 +29032,7 @@
         </w:rPr>
         <w:t>(</w:t>
       </w:r>
-      <w:bookmarkEnd w:id="6"/>
+      <w:bookmarkEnd w:id="7"/>
     </w:p>
     <w:p>
       <w:pPr>
@@ -29548,12 +29557,12 @@
           <w:lang w:val="en-US" w:bidi="ar-SA"/>
         </w:rPr>
       </w:pPr>
-      <w:bookmarkStart w:id="7" w:name="_Toc416947637"/>
-      <w:bookmarkStart w:id="8" w:name="_Toc417032431"/>
-      <w:bookmarkStart w:id="9" w:name="_Toc417033197"/>
-      <w:bookmarkStart w:id="10" w:name="_Toc417034807"/>
-      <w:bookmarkStart w:id="11" w:name="_Toc417491172"/>
-      <w:bookmarkStart w:id="12" w:name="_Toc503553362"/>
+      <w:bookmarkStart w:id="8" w:name="_Toc416947637"/>
+      <w:bookmarkStart w:id="9" w:name="_Toc417032431"/>
+      <w:bookmarkStart w:id="10" w:name="_Toc417033197"/>
+      <w:bookmarkStart w:id="11" w:name="_Toc417034807"/>
+      <w:bookmarkStart w:id="12" w:name="_Toc417491172"/>
+      <w:bookmarkStart w:id="13" w:name="_Toc503553362"/>
       <w:r>
         <w:rPr>
           <w:rFonts w:ascii="Times New Roman" w:eastAsia="Times New Roman" w:hAnsi="Times New Roman" w:cs="Times New Roman"/>
@@ -29566,12 +29575,12 @@
         </w:rPr>
         <w:t>ICT Constraints</w:t>
       </w:r>
-      <w:bookmarkEnd w:id="7"/>
       <w:bookmarkEnd w:id="8"/>
       <w:bookmarkEnd w:id="9"/>
       <w:bookmarkEnd w:id="10"/>
       <w:bookmarkEnd w:id="11"/>
       <w:bookmarkEnd w:id="12"/>
+      <w:bookmarkEnd w:id="13"/>
     </w:p>
     <w:tbl>
       <w:tblPr>
@@ -29897,7 +29906,7 @@
                 <w:lang w:val="en-US" w:bidi="ar-SA"/>
               </w:rPr>
             </w:pPr>
-            <w:bookmarkStart w:id="13" w:name="_Toc503553364"/>
+            <w:bookmarkStart w:id="14" w:name="_Toc503553364"/>
             <w:r>
               <w:rPr>
                 <w:rFonts w:ascii="Times New Roman" w:eastAsia="Calibri" w:hAnsi="Times New Roman" w:cs="Times New Roman"/>
@@ -30115,7 +30124,7 @@
         </w:rPr>
         <w:t>Nodes Experiencing High Voltage</w:t>
       </w:r>
-      <w:bookmarkEnd w:id="13"/>
+      <w:bookmarkEnd w:id="14"/>
       <w:r>
         <w:rPr>
           <w:rFonts w:ascii="Times New Roman" w:eastAsia="Times New Roman" w:hAnsi="Times New Roman" w:cs="Times New Roman"/>
@@ -30462,12 +30471,12 @@
           <w:lang w:val="en-US" w:bidi="ar-SA"/>
         </w:rPr>
       </w:pPr>
-      <w:bookmarkStart w:id="14" w:name="_Toc416947638"/>
-      <w:bookmarkStart w:id="15" w:name="_Toc417032432"/>
-      <w:bookmarkStart w:id="16" w:name="_Toc417033198"/>
-      <w:bookmarkStart w:id="17" w:name="_Toc417034808"/>
-      <w:bookmarkStart w:id="18" w:name="_Toc417491173"/>
-      <w:bookmarkStart w:id="19" w:name="_Toc488077030"/>
+      <w:bookmarkStart w:id="15" w:name="_Toc416947638"/>
+      <w:bookmarkStart w:id="16" w:name="_Toc417032432"/>
+      <w:bookmarkStart w:id="17" w:name="_Toc417033198"/>
+      <w:bookmarkStart w:id="18" w:name="_Toc417034808"/>
+      <w:bookmarkStart w:id="19" w:name="_Toc417491173"/>
+      <w:bookmarkStart w:id="20" w:name="_Toc488077030"/>
       <w:r>
         <w:rPr>
           <w:rFonts w:ascii="Times New Roman" w:eastAsia="MS Mincho" w:hAnsi="Times New Roman" w:cs="Times New Roman"/>
@@ -32479,7 +32488,7 @@
               <w:rPr>
                 <w:bCs/>
               </w:rPr>
-              <w:t>wideAngleData</w:t>
+              <w:t>wideViols</w:t>
             </w:r>
             <w:r>
               <w:rPr>
@@ -32492,7 +32501,7 @@
       </w:tr>
       <w:tr>
         <w:trPr>
-          <w:trHeight w:hRule="exact" w:val="538"/>
+          <w:trHeight w:hRule="exact" w:val="448"/>
           <w:jc w:val="center"/>
         </w:trPr>
         <w:tc>
@@ -32575,7 +32584,7 @@
               <w:rPr>
                 <w:lang w:eastAsia="en-IN"/>
               </w:rPr>
-              <w:t>angleLim</w:t>
+              <w:t>angularLim</w:t>
             </w:r>
             <w:r>
               <w:rPr>
@@ -32616,7 +32625,13 @@
               <w:rPr>
                 <w:lang w:eastAsia="en-IN"/>
               </w:rPr>
-              <w:t>violation</w:t>
+              <w:t>viol</w:t>
+            </w:r>
+            <w:r>
+              <w:rPr>
+                <w:lang w:eastAsia="en-IN"/>
+              </w:rPr>
+              <w:t>Perc</w:t>
             </w:r>
             <w:r>
               <w:rPr>
@@ -33451,13 +33466,7 @@
               <w:rPr>
                 <w:bCs/>
               </w:rPr>
-              <w:t>adj</w:t>
-            </w:r>
-            <w:r>
-              <w:rPr>
-                <w:bCs/>
-              </w:rPr>
-              <w:t>AngleData</w:t>
+              <w:t>adjViols</w:t>
             </w:r>
             <w:r>
               <w:rPr>
@@ -33551,13 +33560,11 @@
               </w:rPr>
               <w:t>{{ item.</w:t>
             </w:r>
-            <w:bookmarkStart w:id="20" w:name="_GoBack"/>
-            <w:bookmarkEnd w:id="20"/>
             <w:r>
               <w:rPr>
                 <w:lang w:eastAsia="en-IN"/>
               </w:rPr>
-              <w:t>angleLim</w:t>
+              <w:t xml:space="preserve"> angularLim</w:t>
             </w:r>
             <w:r>
               <w:rPr>
@@ -33598,13 +33605,19 @@
               <w:rPr>
                 <w:lang w:eastAsia="en-IN"/>
               </w:rPr>
-              <w:t>violation</w:t>
+              <w:t xml:space="preserve"> violPerc</w:t>
             </w:r>
             <w:r>
               <w:rPr>
                 <w:lang w:eastAsia="en-IN"/>
               </w:rPr>
-              <w:t xml:space="preserve"> }}</w:t>
+              <w:t xml:space="preserve"> </w:t>
+            </w:r>
+            <w:r>
+              <w:rPr>
+                <w:lang w:eastAsia="en-IN"/>
+              </w:rPr>
+              <w:t>}}</w:t>
             </w:r>
           </w:p>
         </w:tc>
@@ -38558,12 +38571,12 @@
         <w:t>1</w:t>
       </w:r>
     </w:p>
-    <w:bookmarkEnd w:id="14"/>
     <w:bookmarkEnd w:id="15"/>
     <w:bookmarkEnd w:id="16"/>
     <w:bookmarkEnd w:id="17"/>
     <w:bookmarkEnd w:id="18"/>
     <w:bookmarkEnd w:id="19"/>
+    <w:bookmarkEnd w:id="20"/>
     <w:p>
       <w:pPr>
         <w:rPr>
@@ -50496,7 +50509,7 @@
 </file>
 
 <file path=customXml/itemProps1.xml><?xml version="1.0" encoding="utf-8"?>
-<ds:datastoreItem xmlns:ds="http://schemas.openxmlformats.org/officeDocument/2006/customXml" ds:itemID="{D5C2324F-01FF-4DC0-98B4-BC0029876A49}">
+<ds:datastoreItem xmlns:ds="http://schemas.openxmlformats.org/officeDocument/2006/customXml" ds:itemID="{15F83A1F-38BD-4745-AA12-3CCD389AE217}">
   <ds:schemaRefs>
     <ds:schemaRef ds:uri="http://schemas.openxmlformats.org/officeDocument/2006/bibliography"/>
   </ds:schemaRefs>

</xml_diff>

<commit_message>
added to weekly report template
</commit_message>
<xml_diff>
--- a/assets/weekly_report_template.docx
+++ b/assets/weekly_report_template.docx
@@ -194,35 +194,11 @@
       </w:r>
       <w:r>
         <w:rPr>
-          <w:rFonts w:ascii="Mangal" w:eastAsia="MS Mincho" w:hAnsi="Mangal" w:cs="Mangal" w:hint="cs"/>
-          <w:szCs w:val="22"/>
-          <w:lang w:val="sv-SE"/>
-        </w:rPr>
-        <w:t>20</w:t>
-      </w:r>
-      <w:r>
-        <w:rPr>
           <w:rFonts w:ascii="Mangal" w:eastAsia="MS Mincho" w:hAnsi="Mangal" w:cs="Mangal"/>
           <w:szCs w:val="22"/>
           <w:lang w:val="sv-SE"/>
         </w:rPr>
-        <w:t>20</w:t>
-      </w:r>
-      <w:r>
-        <w:rPr>
-          <w:rFonts w:ascii="Mangal" w:eastAsia="MS Mincho" w:hAnsi="Mangal" w:cs="Mangal"/>
-          <w:szCs w:val="22"/>
-          <w:lang w:val="sv-SE"/>
-        </w:rPr>
-        <w:t>-2</w:t>
-      </w:r>
-      <w:r>
-        <w:rPr>
-          <w:rFonts w:ascii="Mangal" w:eastAsia="MS Mincho" w:hAnsi="Mangal" w:cs="Mangal"/>
-          <w:szCs w:val="22"/>
-          <w:lang w:val="sv-SE"/>
-        </w:rPr>
-        <w:t>1</w:t>
+        <w:t>{{finYr}}</w:t>
       </w:r>
       <w:r>
         <w:rPr>
@@ -280,16 +256,7 @@
           <w:szCs w:val="24"/>
           <w:lang w:val="sv-SE"/>
         </w:rPr>
-        <w:t>1</w:t>
-      </w:r>
-      <w:r>
-        <w:rPr>
-          <w:rFonts w:ascii="Mangal" w:eastAsia="MS Mincho" w:hAnsi="Mangal" w:cs="Mangal"/>
-          <w:sz w:val="24"/>
-          <w:szCs w:val="24"/>
-          <w:lang w:val="sv-SE"/>
-        </w:rPr>
-        <w:t>8</w:t>
+        <w:t>{{wkNum}}</w:t>
       </w:r>
       <w:r>
         <w:rPr>
@@ -334,16 +301,7 @@
           <w:szCs w:val="26"/>
           <w:lang w:val="sv-SE"/>
         </w:rPr>
-        <w:t xml:space="preserve">   </w:t>
-      </w:r>
-      <w:r>
-        <w:rPr>
-          <w:rFonts w:ascii="Mangal" w:eastAsia="MS Mincho" w:hAnsi="Mangal" w:cs="Mangal"/>
-          <w:sz w:val="26"/>
-          <w:szCs w:val="26"/>
-          <w:lang w:val="sv-SE"/>
-        </w:rPr>
-        <w:t xml:space="preserve"> </w:t>
+        <w:t xml:space="preserve">  </w:t>
       </w:r>
       <w:r>
         <w:rPr>
@@ -371,70 +329,7 @@
           <w:szCs w:val="24"/>
           <w:lang w:val="sv-SE"/>
         </w:rPr>
-        <w:t>2</w:t>
-      </w:r>
-      <w:r>
-        <w:rPr>
-          <w:rFonts w:ascii="Mangal" w:eastAsia="MS Mincho" w:hAnsi="Mangal" w:cs="Mangal"/>
-          <w:sz w:val="24"/>
-          <w:szCs w:val="24"/>
-          <w:lang w:val="sv-SE"/>
-        </w:rPr>
-        <w:t>7</w:t>
-      </w:r>
-      <w:r>
-        <w:rPr>
-          <w:rFonts w:ascii="Mangal" w:eastAsia="MS Mincho" w:hAnsi="Mangal" w:cs="Mangal"/>
-          <w:sz w:val="24"/>
-          <w:szCs w:val="24"/>
-          <w:lang w:val="sv-SE"/>
-        </w:rPr>
-        <w:t>.</w:t>
-      </w:r>
-      <w:r>
-        <w:rPr>
-          <w:rFonts w:ascii="Mangal" w:eastAsia="MS Mincho" w:hAnsi="Mangal" w:cs="Mangal"/>
-          <w:sz w:val="24"/>
-          <w:szCs w:val="24"/>
-          <w:lang w:val="sv-SE"/>
-        </w:rPr>
-        <w:t>0</w:t>
-      </w:r>
-      <w:r>
-        <w:rPr>
-          <w:rFonts w:ascii="Mangal" w:eastAsia="MS Mincho" w:hAnsi="Mangal" w:cs="Mangal"/>
-          <w:sz w:val="24"/>
-          <w:szCs w:val="24"/>
-          <w:lang w:val="sv-SE"/>
-        </w:rPr>
-        <w:t>7</w:t>
-      </w:r>
-      <w:r>
-        <w:rPr>
-          <w:rFonts w:ascii="Mangal" w:eastAsia="MS Mincho" w:hAnsi="Mangal" w:cs="Mangal"/>
-          <w:sz w:val="24"/>
-          <w:szCs w:val="24"/>
-          <w:lang w:val="sv-SE"/>
-        </w:rPr>
-        <w:t>.</w:t>
-      </w:r>
-      <w:r>
-        <w:rPr>
-          <w:rFonts w:ascii="Mangal" w:eastAsia="MS Mincho" w:hAnsi="Mangal" w:cs="Mangal"/>
-          <w:sz w:val="24"/>
-          <w:szCs w:val="24"/>
-          <w:lang w:val="sv-SE"/>
-        </w:rPr>
-        <w:t>20</w:t>
-      </w:r>
-      <w:r>
-        <w:rPr>
-          <w:rFonts w:ascii="Mangal" w:eastAsia="MS Mincho" w:hAnsi="Mangal" w:cs="Mangal"/>
-          <w:sz w:val="24"/>
-          <w:szCs w:val="24"/>
-          <w:lang w:val="sv-SE"/>
-        </w:rPr>
-        <w:t>20</w:t>
+        <w:t>{{startDt}}</w:t>
       </w:r>
       <w:r>
         <w:rPr>
@@ -457,49 +352,12 @@
       </w:r>
       <w:r>
         <w:rPr>
-          <w:rFonts w:ascii="Mangal" w:eastAsia="MS Mincho" w:hAnsi="Mangal" w:cs="Kokila" w:hint="cs"/>
-          <w:sz w:val="24"/>
-          <w:szCs w:val="24"/>
-          <w:cs/>
+          <w:rFonts w:ascii="Mangal" w:eastAsia="MS Mincho" w:hAnsi="Mangal" w:cs="Kokila"/>
+          <w:sz w:val="24"/>
+          <w:szCs w:val="24"/>
           <w:lang w:val="sv-SE"/>
         </w:rPr>
-        <w:t xml:space="preserve"> </w:t>
-      </w:r>
-      <w:r>
-        <w:rPr>
-          <w:rFonts w:ascii="Mangal" w:eastAsia="MS Mincho" w:hAnsi="Mangal" w:cs="Kokila"/>
-          <w:sz w:val="24"/>
-          <w:szCs w:val="24"/>
-          <w:lang w:val="sv-SE"/>
-        </w:rPr>
-        <w:t>02.08</w:t>
-      </w:r>
-      <w:r>
-        <w:rPr>
-          <w:rFonts w:ascii="Mangal" w:eastAsia="MS Mincho" w:hAnsi="Mangal" w:cs="Mangal"/>
-          <w:sz w:val="24"/>
-          <w:szCs w:val="24"/>
-          <w:lang w:val="sv-SE"/>
-        </w:rPr>
-        <w:t>.</w:t>
-      </w:r>
-      <w:r>
-        <w:rPr>
-          <w:rFonts w:ascii="Mangal" w:eastAsia="MS Mincho" w:hAnsi="Mangal" w:cs="Mangal"/>
-          <w:sz w:val="24"/>
-          <w:szCs w:val="24"/>
-          <w:lang w:val="sv-SE"/>
-        </w:rPr>
-        <w:t>20</w:t>
-      </w:r>
-      <w:r>
-        <w:rPr>
-          <w:rFonts w:ascii="Mangal" w:eastAsia="MS Mincho" w:hAnsi="Mangal" w:cs="Mangal"/>
-          <w:sz w:val="24"/>
-          <w:szCs w:val="24"/>
-          <w:lang w:val="sv-SE"/>
-        </w:rPr>
-        <w:t>20</w:t>
+        <w:t>{{endDt}}</w:t>
       </w:r>
       <w:r>
         <w:rPr>
@@ -571,7 +429,7 @@
           <w:sz w:val="23"/>
           <w:lang w:val="en-US" w:bidi="ar-SA"/>
         </w:rPr>
-        <w:t>Year 20</w:t>
+        <w:t xml:space="preserve">Year </w:t>
       </w:r>
       <w:r>
         <w:rPr>
@@ -579,7 +437,7 @@
           <w:sz w:val="23"/>
           <w:lang w:val="en-US" w:bidi="ar-SA"/>
         </w:rPr>
-        <w:t>20</w:t>
+        <w:t>{{finYr}}</w:t>
       </w:r>
       <w:r>
         <w:rPr>
@@ -587,7 +445,7 @@
           <w:sz w:val="23"/>
           <w:lang w:val="en-US" w:bidi="ar-SA"/>
         </w:rPr>
-        <w:t>-</w:t>
+        <w:t xml:space="preserve"> / Week No </w:t>
       </w:r>
       <w:r>
         <w:rPr>
@@ -595,7 +453,7 @@
           <w:sz w:val="23"/>
           <w:lang w:val="en-US" w:bidi="ar-SA"/>
         </w:rPr>
-        <w:t>2</w:t>
+        <w:t>{{</w:t>
       </w:r>
       <w:r>
         <w:rPr>
@@ -603,7 +461,7 @@
           <w:sz w:val="23"/>
           <w:lang w:val="en-US" w:bidi="ar-SA"/>
         </w:rPr>
-        <w:t>1</w:t>
+        <w:t>w</w:t>
       </w:r>
       <w:r>
         <w:rPr>
@@ -611,7 +469,7 @@
           <w:sz w:val="23"/>
           <w:lang w:val="en-US" w:bidi="ar-SA"/>
         </w:rPr>
-        <w:t xml:space="preserve"> / Week No </w:t>
+        <w:t>kNum}}</w:t>
       </w:r>
       <w:r>
         <w:rPr>
@@ -619,7 +477,7 @@
           <w:sz w:val="23"/>
           <w:lang w:val="en-US" w:bidi="ar-SA"/>
         </w:rPr>
-        <w:t>1</w:t>
+        <w:t xml:space="preserve"> </w:t>
       </w:r>
       <w:r>
         <w:rPr>
@@ -627,7 +485,7 @@
           <w:sz w:val="23"/>
           <w:lang w:val="en-US" w:bidi="ar-SA"/>
         </w:rPr>
-        <w:t>8</w:t>
+        <w:t xml:space="preserve"> </w:t>
       </w:r>
       <w:r>
         <w:rPr>
@@ -635,7 +493,7 @@
           <w:sz w:val="23"/>
           <w:lang w:val="en-US" w:bidi="ar-SA"/>
         </w:rPr>
-        <w:t xml:space="preserve"> </w:t>
+        <w:t xml:space="preserve">   </w:t>
       </w:r>
       <w:r>
         <w:rPr>
@@ -651,7 +509,7 @@
           <w:sz w:val="23"/>
           <w:lang w:val="en-US" w:bidi="ar-SA"/>
         </w:rPr>
-        <w:t xml:space="preserve">   </w:t>
+        <w:t xml:space="preserve"> </w:t>
       </w:r>
       <w:r>
         <w:rPr>
@@ -659,7 +517,7 @@
           <w:sz w:val="23"/>
           <w:lang w:val="en-US" w:bidi="ar-SA"/>
         </w:rPr>
-        <w:t xml:space="preserve"> </w:t>
+        <w:t xml:space="preserve">   </w:t>
       </w:r>
       <w:r>
         <w:rPr>
@@ -683,7 +541,7 @@
           <w:sz w:val="23"/>
           <w:lang w:val="en-US" w:bidi="ar-SA"/>
         </w:rPr>
-        <w:t xml:space="preserve"> </w:t>
+        <w:t xml:space="preserve">  </w:t>
       </w:r>
       <w:r>
         <w:rPr>
@@ -691,7 +549,7 @@
           <w:sz w:val="23"/>
           <w:lang w:val="en-US" w:bidi="ar-SA"/>
         </w:rPr>
-        <w:t xml:space="preserve">   </w:t>
+        <w:t xml:space="preserve"> </w:t>
       </w:r>
       <w:r>
         <w:rPr>
@@ -699,7 +557,7 @@
           <w:sz w:val="23"/>
           <w:lang w:val="en-US" w:bidi="ar-SA"/>
         </w:rPr>
-        <w:t xml:space="preserve">  </w:t>
+        <w:t xml:space="preserve"> </w:t>
       </w:r>
       <w:r>
         <w:rPr>
@@ -723,7 +581,7 @@
           <w:sz w:val="23"/>
           <w:lang w:val="en-US" w:bidi="ar-SA"/>
         </w:rPr>
-        <w:t xml:space="preserve"> </w:t>
+        <w:t xml:space="preserve">  </w:t>
       </w:r>
       <w:r>
         <w:rPr>
@@ -731,7 +589,7 @@
           <w:sz w:val="23"/>
           <w:lang w:val="en-US" w:bidi="ar-SA"/>
         </w:rPr>
-        <w:t xml:space="preserve"> </w:t>
+        <w:t xml:space="preserve">    </w:t>
       </w:r>
       <w:r>
         <w:rPr>
@@ -739,7 +597,7 @@
           <w:sz w:val="23"/>
           <w:lang w:val="en-US" w:bidi="ar-SA"/>
         </w:rPr>
-        <w:t xml:space="preserve">  </w:t>
+        <w:t xml:space="preserve"> </w:t>
       </w:r>
       <w:r>
         <w:rPr>
@@ -747,7 +605,7 @@
           <w:sz w:val="23"/>
           <w:lang w:val="en-US" w:bidi="ar-SA"/>
         </w:rPr>
-        <w:t xml:space="preserve">    </w:t>
+        <w:t xml:space="preserve"> </w:t>
       </w:r>
       <w:r>
         <w:rPr>
@@ -763,7 +621,7 @@
           <w:sz w:val="23"/>
           <w:lang w:val="en-US" w:bidi="ar-SA"/>
         </w:rPr>
-        <w:t xml:space="preserve"> </w:t>
+        <w:t xml:space="preserve">  </w:t>
       </w:r>
       <w:r>
         <w:rPr>
@@ -779,7 +637,7 @@
           <w:sz w:val="23"/>
           <w:lang w:val="en-US" w:bidi="ar-SA"/>
         </w:rPr>
-        <w:t xml:space="preserve">  </w:t>
+        <w:t xml:space="preserve"> </w:t>
       </w:r>
       <w:r>
         <w:rPr>
@@ -787,7 +645,7 @@
           <w:sz w:val="23"/>
           <w:lang w:val="en-US" w:bidi="ar-SA"/>
         </w:rPr>
-        <w:t xml:space="preserve"> </w:t>
+        <w:t xml:space="preserve">   </w:t>
       </w:r>
       <w:r>
         <w:rPr>
@@ -803,7 +661,7 @@
           <w:sz w:val="23"/>
           <w:lang w:val="en-US" w:bidi="ar-SA"/>
         </w:rPr>
-        <w:t xml:space="preserve">   </w:t>
+        <w:t xml:space="preserve"> </w:t>
       </w:r>
       <w:r>
         <w:rPr>
@@ -851,7 +709,7 @@
           <w:sz w:val="23"/>
           <w:lang w:val="en-US" w:bidi="ar-SA"/>
         </w:rPr>
-        <w:t xml:space="preserve"> </w:t>
+        <w:t xml:space="preserve">Period from </w:t>
       </w:r>
       <w:r>
         <w:rPr>
@@ -859,7 +717,7 @@
           <w:sz w:val="23"/>
           <w:lang w:val="en-US" w:bidi="ar-SA"/>
         </w:rPr>
-        <w:t xml:space="preserve"> </w:t>
+        <w:t>{{startDt}}</w:t>
       </w:r>
       <w:r>
         <w:rPr>
@@ -867,7 +725,7 @@
           <w:sz w:val="23"/>
           <w:lang w:val="en-US" w:bidi="ar-SA"/>
         </w:rPr>
-        <w:t xml:space="preserve">Period from </w:t>
+        <w:t xml:space="preserve"> to </w:t>
       </w:r>
       <w:r>
         <w:rPr>
@@ -875,71 +733,7 @@
           <w:sz w:val="23"/>
           <w:lang w:val="en-US" w:bidi="ar-SA"/>
         </w:rPr>
-        <w:t>2</w:t>
-      </w:r>
-      <w:r>
-        <w:rPr>
-          <w:rFonts w:ascii="Arial" w:eastAsia="MS Mincho" w:hAnsi="Arial" w:cs="Arial"/>
-          <w:sz w:val="23"/>
-          <w:lang w:val="en-US" w:bidi="ar-SA"/>
-        </w:rPr>
-        <w:t>7</w:t>
-      </w:r>
-      <w:r>
-        <w:rPr>
-          <w:rFonts w:ascii="Arial" w:eastAsia="MS Mincho" w:hAnsi="Arial" w:cs="Arial"/>
-          <w:sz w:val="23"/>
-          <w:lang w:val="en-US" w:bidi="ar-SA"/>
-        </w:rPr>
-        <w:t>.07</w:t>
-      </w:r>
-      <w:r>
-        <w:rPr>
-          <w:rFonts w:ascii="Arial" w:eastAsia="MS Mincho" w:hAnsi="Arial" w:cs="Arial"/>
-          <w:sz w:val="23"/>
-          <w:lang w:val="en-US" w:bidi="ar-SA"/>
-        </w:rPr>
-        <w:t>.20</w:t>
-      </w:r>
-      <w:r>
-        <w:rPr>
-          <w:rFonts w:ascii="Arial" w:eastAsia="MS Mincho" w:hAnsi="Arial" w:cs="Arial"/>
-          <w:sz w:val="23"/>
-          <w:lang w:val="en-US" w:bidi="ar-SA"/>
-        </w:rPr>
-        <w:t>20</w:t>
-      </w:r>
-      <w:r>
-        <w:rPr>
-          <w:rFonts w:ascii="Arial" w:eastAsia="MS Mincho" w:hAnsi="Arial" w:cs="Arial"/>
-          <w:sz w:val="23"/>
-          <w:lang w:val="en-US" w:bidi="ar-SA"/>
-        </w:rPr>
-        <w:t xml:space="preserve"> to </w:t>
-      </w:r>
-      <w:r>
-        <w:rPr>
-          <w:rFonts w:ascii="Arial" w:eastAsia="MS Mincho" w:hAnsi="Arial" w:cs="Arial"/>
-          <w:sz w:val="23"/>
-          <w:lang w:val="en-US" w:bidi="ar-SA"/>
-        </w:rPr>
-        <w:t>02.08</w:t>
-      </w:r>
-      <w:r>
-        <w:rPr>
-          <w:rFonts w:ascii="Arial" w:eastAsia="MS Mincho" w:hAnsi="Arial" w:cs="Arial"/>
-          <w:sz w:val="23"/>
-          <w:lang w:val="en-US" w:bidi="ar-SA"/>
-        </w:rPr>
-        <w:t>.20</w:t>
-      </w:r>
-      <w:r>
-        <w:rPr>
-          <w:rFonts w:ascii="Arial" w:eastAsia="MS Mincho" w:hAnsi="Arial" w:cs="Arial"/>
-          <w:sz w:val="23"/>
-          <w:lang w:val="en-US" w:bidi="ar-SA"/>
-        </w:rPr>
-        <w:t>20</w:t>
+        <w:t>{{endDt}}</w:t>
       </w:r>
     </w:p>
     <w:p>
@@ -2030,7 +1824,7 @@
       </w:tr>
       <w:tr>
         <w:trPr>
-          <w:trHeight w:val="734"/>
+          <w:trHeight w:val="230"/>
         </w:trPr>
         <w:tc>
           <w:tcPr>
@@ -5208,7 +5002,7 @@
       </w:tr>
       <w:tr>
         <w:trPr>
-          <w:trHeight w:val="454"/>
+          <w:trHeight w:val="259"/>
           <w:jc w:val="center"/>
         </w:trPr>
         <w:tc>
@@ -7868,7 +7662,7 @@
       </w:tr>
       <w:tr>
         <w:trPr>
-          <w:trHeight w:val="461"/>
+          <w:trHeight w:val="259"/>
           <w:jc w:val="center"/>
         </w:trPr>
         <w:tc>
@@ -7938,19 +7732,7 @@
                 <w:szCs w:val="19"/>
                 <w:lang w:bidi="hi-IN"/>
               </w:rPr>
-              <w:t>{{row.indor</w:t>
-            </w:r>
-            <w:r>
-              <w:rPr>
-                <w:b/>
-                <w:bCs/>
-                <w:color w:val="000000"/>
-                <w:sz w:val="19"/>
-                <w:szCs w:val="19"/>
-                <w:lang w:bidi="hi-IN"/>
-              </w:rPr>
-              <w:lastRenderedPageBreak/>
-              <w:t>eMax}}</w:t>
+              <w:t>{{row.indoreMax}}</w:t>
             </w:r>
           </w:p>
         </w:tc>
@@ -7989,20 +7771,7 @@
                 <w:szCs w:val="19"/>
                 <w:lang w:bidi="hi-IN"/>
               </w:rPr>
-              <w:lastRenderedPageBreak/>
-              <w:t>{{row.indor</w:t>
-            </w:r>
-            <w:r>
-              <w:rPr>
-                <w:b/>
-                <w:bCs/>
-                <w:color w:val="000000"/>
-                <w:sz w:val="19"/>
-                <w:szCs w:val="19"/>
-                <w:lang w:bidi="hi-IN"/>
-              </w:rPr>
-              <w:lastRenderedPageBreak/>
-              <w:t>eMin}}</w:t>
+              <w:t>{{row.indoreMin}}</w:t>
             </w:r>
           </w:p>
         </w:tc>
@@ -8041,20 +7810,7 @@
                 <w:szCs w:val="19"/>
                 <w:lang w:bidi="hi-IN"/>
               </w:rPr>
-              <w:lastRenderedPageBreak/>
-              <w:t>{{row.itarsi</w:t>
-            </w:r>
-            <w:r>
-              <w:rPr>
-                <w:b/>
-                <w:bCs/>
-                <w:color w:val="000000"/>
-                <w:sz w:val="19"/>
-                <w:szCs w:val="19"/>
-                <w:lang w:bidi="hi-IN"/>
-              </w:rPr>
-              <w:lastRenderedPageBreak/>
-              <w:t>Max}}</w:t>
+              <w:t>{{row.itarsiMax}}</w:t>
             </w:r>
           </w:p>
         </w:tc>
@@ -8093,20 +7849,7 @@
                 <w:szCs w:val="19"/>
                 <w:lang w:bidi="hi-IN"/>
               </w:rPr>
-              <w:lastRenderedPageBreak/>
-              <w:t>{{row.itarsi</w:t>
-            </w:r>
-            <w:r>
-              <w:rPr>
-                <w:b/>
-                <w:bCs/>
-                <w:color w:val="000000"/>
-                <w:sz w:val="19"/>
-                <w:szCs w:val="19"/>
-                <w:lang w:bidi="hi-IN"/>
-              </w:rPr>
-              <w:lastRenderedPageBreak/>
-              <w:t>Min}}</w:t>
+              <w:t>{{row.itarsiMin}}</w:t>
             </w:r>
           </w:p>
         </w:tc>
@@ -8145,20 +7888,7 @@
                 <w:szCs w:val="19"/>
                 <w:lang w:bidi="hi-IN"/>
               </w:rPr>
-              <w:lastRenderedPageBreak/>
-              <w:t>{{row.jetpur</w:t>
-            </w:r>
-            <w:r>
-              <w:rPr>
-                <w:b/>
-                <w:bCs/>
-                <w:color w:val="000000"/>
-                <w:sz w:val="19"/>
-                <w:szCs w:val="19"/>
-                <w:lang w:bidi="hi-IN"/>
-              </w:rPr>
-              <w:lastRenderedPageBreak/>
-              <w:t>Max}}</w:t>
+              <w:t>{{row.jetpurMax}}</w:t>
             </w:r>
           </w:p>
         </w:tc>
@@ -8197,20 +7927,7 @@
                 <w:szCs w:val="19"/>
                 <w:lang w:bidi="hi-IN"/>
               </w:rPr>
-              <w:lastRenderedPageBreak/>
-              <w:t>{{row.jetpu</w:t>
-            </w:r>
-            <w:r>
-              <w:rPr>
-                <w:b/>
-                <w:bCs/>
-                <w:color w:val="000000"/>
-                <w:sz w:val="19"/>
-                <w:szCs w:val="19"/>
-                <w:lang w:bidi="hi-IN"/>
-              </w:rPr>
-              <w:lastRenderedPageBreak/>
-              <w:t>rMin}}</w:t>
+              <w:t>{{row.jetpurMin}}</w:t>
             </w:r>
           </w:p>
         </w:tc>
@@ -8249,20 +7966,7 @@
                 <w:szCs w:val="19"/>
                 <w:lang w:bidi="hi-IN"/>
               </w:rPr>
-              <w:lastRenderedPageBreak/>
-              <w:t>{{row.kalw</w:t>
-            </w:r>
-            <w:r>
-              <w:rPr>
-                <w:b/>
-                <w:bCs/>
-                <w:color w:val="000000"/>
-                <w:sz w:val="19"/>
-                <w:szCs w:val="19"/>
-                <w:lang w:bidi="hi-IN"/>
-              </w:rPr>
-              <w:lastRenderedPageBreak/>
-              <w:t>aMax}}</w:t>
+              <w:t>{{row.kalwaMax}}</w:t>
             </w:r>
           </w:p>
         </w:tc>
@@ -8301,20 +8005,7 @@
                 <w:szCs w:val="19"/>
                 <w:lang w:bidi="hi-IN"/>
               </w:rPr>
-              <w:lastRenderedPageBreak/>
-              <w:t>{{row.kalw</w:t>
-            </w:r>
-            <w:r>
-              <w:rPr>
-                <w:b/>
-                <w:bCs/>
-                <w:color w:val="000000"/>
-                <w:sz w:val="19"/>
-                <w:szCs w:val="19"/>
-                <w:lang w:bidi="hi-IN"/>
-              </w:rPr>
-              <w:lastRenderedPageBreak/>
-              <w:t>aMin}}</w:t>
+              <w:t>{{row.kalwaMin}}</w:t>
             </w:r>
           </w:p>
         </w:tc>
@@ -8353,20 +8044,7 @@
                 <w:szCs w:val="19"/>
                 <w:lang w:bidi="hi-IN"/>
               </w:rPr>
-              <w:lastRenderedPageBreak/>
-              <w:t>{{row.kara</w:t>
-            </w:r>
-            <w:r>
-              <w:rPr>
-                <w:b/>
-                <w:bCs/>
-                <w:color w:val="000000"/>
-                <w:sz w:val="19"/>
-                <w:szCs w:val="19"/>
-                <w:lang w:bidi="hi-IN"/>
-              </w:rPr>
-              <w:lastRenderedPageBreak/>
-              <w:t>dMax}}</w:t>
+              <w:t>{{row.karadMax}}</w:t>
             </w:r>
           </w:p>
         </w:tc>
@@ -8405,20 +8083,7 @@
                 <w:szCs w:val="19"/>
                 <w:lang w:bidi="hi-IN"/>
               </w:rPr>
-              <w:lastRenderedPageBreak/>
-              <w:t>{{row.kara</w:t>
-            </w:r>
-            <w:r>
-              <w:rPr>
-                <w:b/>
-                <w:bCs/>
-                <w:color w:val="000000"/>
-                <w:sz w:val="19"/>
-                <w:szCs w:val="19"/>
-                <w:lang w:bidi="hi-IN"/>
-              </w:rPr>
-              <w:lastRenderedPageBreak/>
-              <w:t>dMin}}</w:t>
+              <w:t>{{row.karadMin}}</w:t>
             </w:r>
           </w:p>
         </w:tc>
@@ -8457,7 +8122,6 @@
                 <w:szCs w:val="19"/>
                 <w:lang w:bidi="hi-IN"/>
               </w:rPr>
-              <w:lastRenderedPageBreak/>
               <w:t>{{row.kasorMax}}</w:t>
             </w:r>
           </w:p>
@@ -8497,19 +8161,7 @@
                 <w:szCs w:val="19"/>
                 <w:lang w:bidi="hi-IN"/>
               </w:rPr>
-              <w:t>{{row.kasor</w:t>
-            </w:r>
-            <w:r>
-              <w:rPr>
-                <w:b/>
-                <w:bCs/>
-                <w:color w:val="000000"/>
-                <w:sz w:val="19"/>
-                <w:szCs w:val="19"/>
-                <w:lang w:bidi="hi-IN"/>
-              </w:rPr>
-              <w:lastRenderedPageBreak/>
-              <w:t>Min}}</w:t>
+              <w:t>{{row.kasorMin}}</w:t>
             </w:r>
           </w:p>
         </w:tc>
@@ -8548,7 +8200,6 @@
                 <w:szCs w:val="19"/>
                 <w:lang w:bidi="hi-IN"/>
               </w:rPr>
-              <w:lastRenderedPageBreak/>
               <w:t>{{row.khandwa</w:t>
             </w:r>
             <w:r>
@@ -8692,19 +8343,7 @@
                 <w:szCs w:val="19"/>
                 <w:lang w:bidi="hi-IN"/>
               </w:rPr>
-              <w:t>{{row.nagd</w:t>
-            </w:r>
-            <w:r>
-              <w:rPr>
-                <w:b/>
-                <w:bCs/>
-                <w:color w:val="000000"/>
-                <w:sz w:val="19"/>
-                <w:szCs w:val="19"/>
-                <w:lang w:bidi="hi-IN"/>
-              </w:rPr>
-              <w:lastRenderedPageBreak/>
-              <w:t>aMin}}</w:t>
+              <w:t>{{row.nagdaMin}}</w:t>
             </w:r>
           </w:p>
         </w:tc>
@@ -8743,20 +8382,7 @@
                 <w:szCs w:val="19"/>
                 <w:lang w:bidi="hi-IN"/>
               </w:rPr>
-              <w:lastRenderedPageBreak/>
-              <w:t>{{row.parli</w:t>
-            </w:r>
-            <w:r>
-              <w:rPr>
-                <w:b/>
-                <w:bCs/>
-                <w:color w:val="000000"/>
-                <w:sz w:val="19"/>
-                <w:szCs w:val="19"/>
-                <w:lang w:bidi="hi-IN"/>
-              </w:rPr>
-              <w:lastRenderedPageBreak/>
-              <w:t>Max}}</w:t>
+              <w:t>{{row.parliMax}}</w:t>
             </w:r>
           </w:p>
         </w:tc>
@@ -8795,20 +8421,7 @@
                 <w:szCs w:val="19"/>
                 <w:lang w:bidi="hi-IN"/>
               </w:rPr>
-              <w:lastRenderedPageBreak/>
-              <w:t>{{row.parli</w:t>
-            </w:r>
-            <w:r>
-              <w:rPr>
-                <w:b/>
-                <w:bCs/>
-                <w:color w:val="000000"/>
-                <w:sz w:val="19"/>
-                <w:szCs w:val="19"/>
-                <w:lang w:bidi="hi-IN"/>
-              </w:rPr>
-              <w:lastRenderedPageBreak/>
-              <w:t>Min}}</w:t>
+              <w:t>{{row.parliMin}}</w:t>
             </w:r>
           </w:p>
         </w:tc>
@@ -8849,7 +8462,6 @@
                 <w:bCs/>
                 <w:color w:val="000000"/>
               </w:rPr>
-              <w:lastRenderedPageBreak/>
               <w:t>{%tr endfor %}</w:t>
             </w:r>
           </w:p>
@@ -10960,7 +10572,7 @@
       </w:tr>
       <w:tr>
         <w:trPr>
-          <w:trHeight w:val="461"/>
+          <w:trHeight w:val="259"/>
           <w:jc w:val="center"/>
         </w:trPr>
         <w:tc>
@@ -13513,7 +13125,7 @@
       </w:tr>
       <w:tr>
         <w:trPr>
-          <w:trHeight w:val="461"/>
+          <w:trHeight w:val="259"/>
           <w:jc w:val="center"/>
         </w:trPr>
         <w:tc>
@@ -13538,6 +13150,7 @@
                 <w:lang w:bidi="hi-IN"/>
               </w:rPr>
             </w:pPr>
+            <w:bookmarkStart w:id="0" w:name="_GoBack"/>
             <w:r>
               <w:rPr>
                 <w:b/>
@@ -13734,20 +13347,7 @@
                 <w:szCs w:val="19"/>
                 <w:lang w:bidi="hi-IN"/>
               </w:rPr>
-              <w:t>{{</w:t>
-            </w:r>
-            <w:bookmarkStart w:id="0" w:name="_GoBack"/>
-            <w:bookmarkEnd w:id="0"/>
-            <w:r>
-              <w:rPr>
-                <w:b/>
-                <w:bCs/>
-                <w:color w:val="000000"/>
-                <w:sz w:val="19"/>
-                <w:szCs w:val="19"/>
-                <w:lang w:bidi="hi-IN"/>
-              </w:rPr>
-              <w:t>row.seoniMax}}</w:t>
+              <w:t>{{row.seoniMax}}</w:t>
             </w:r>
           </w:p>
         </w:tc>
@@ -14095,6 +13695,7 @@
           </w:p>
         </w:tc>
       </w:tr>
+      <w:bookmarkEnd w:id="0"/>
       <w:tr>
         <w:trPr>
           <w:trHeight w:val="302"/>
@@ -21114,7 +20715,7 @@
           <w:szCs w:val="24"/>
           <w:lang w:val="en-US" w:bidi="ar-SA"/>
         </w:rPr>
-        <w:t>Western region experienced High Voltage from Apr’20- Jun’20 at various nodes. Few of the important nodes are listed below.</w:t>
+        <w:t>Western region experienced High Voltage at various nodes. Few of the important nodes are listed below.</w:t>
       </w:r>
     </w:p>
     <w:p>
@@ -21535,7 +21136,7 @@
           <w:sz w:val="24"/>
           <w:szCs w:val="24"/>
         </w:rPr>
-        <w:t>2</w:t>
+        <w:t>{{startDt}}</w:t>
       </w:r>
       <w:r>
         <w:rPr>
@@ -21545,7 +21146,7 @@
           <w:sz w:val="24"/>
           <w:szCs w:val="24"/>
         </w:rPr>
-        <w:t>7</w:t>
+        <w:t xml:space="preserve"> to</w:t>
       </w:r>
       <w:r>
         <w:rPr>
@@ -21555,77 +21156,7 @@
           <w:sz w:val="24"/>
           <w:szCs w:val="24"/>
         </w:rPr>
-        <w:t>.</w:t>
-      </w:r>
-      <w:r>
-        <w:rPr>
-          <w:rFonts w:ascii="Times New Roman" w:hAnsi="Times New Roman" w:cs="Times New Roman"/>
-          <w:b/>
-          <w:bCs/>
-          <w:sz w:val="24"/>
-          <w:szCs w:val="24"/>
-        </w:rPr>
-        <w:t>07.</w:t>
-      </w:r>
-      <w:r>
-        <w:rPr>
-          <w:rFonts w:ascii="Times New Roman" w:hAnsi="Times New Roman" w:cs="Times New Roman"/>
-          <w:b/>
-          <w:bCs/>
-          <w:sz w:val="24"/>
-          <w:szCs w:val="24"/>
-        </w:rPr>
-        <w:t>20</w:t>
-      </w:r>
-      <w:r>
-        <w:rPr>
-          <w:rFonts w:ascii="Times New Roman" w:hAnsi="Times New Roman" w:cs="Times New Roman"/>
-          <w:b/>
-          <w:bCs/>
-          <w:sz w:val="24"/>
-          <w:szCs w:val="24"/>
-        </w:rPr>
-        <w:t>20</w:t>
-      </w:r>
-      <w:r>
-        <w:rPr>
-          <w:rFonts w:ascii="Times New Roman" w:hAnsi="Times New Roman" w:cs="Times New Roman"/>
-          <w:b/>
-          <w:bCs/>
-          <w:sz w:val="24"/>
-          <w:szCs w:val="24"/>
-        </w:rPr>
-        <w:t xml:space="preserve"> to </w:t>
-      </w:r>
-      <w:r>
-        <w:rPr>
-          <w:rFonts w:ascii="Times New Roman" w:hAnsi="Times New Roman" w:cs="Times New Roman"/>
-          <w:b/>
-          <w:bCs/>
-          <w:sz w:val="24"/>
-          <w:szCs w:val="24"/>
-        </w:rPr>
-        <w:t>02.08</w:t>
-      </w:r>
-      <w:r>
-        <w:rPr>
-          <w:rFonts w:ascii="Times New Roman" w:hAnsi="Times New Roman" w:cs="Times New Roman"/>
-          <w:b/>
-          <w:bCs/>
-          <w:sz w:val="24"/>
-          <w:szCs w:val="24"/>
-        </w:rPr>
-        <w:t>.20</w:t>
-      </w:r>
-      <w:r>
-        <w:rPr>
-          <w:rFonts w:ascii="Times New Roman" w:hAnsi="Times New Roman" w:cs="Times New Roman"/>
-          <w:b/>
-          <w:bCs/>
-          <w:sz w:val="24"/>
-          <w:szCs w:val="24"/>
-        </w:rPr>
-        <w:t>20</w:t>
+        <w:t xml:space="preserve"> {{endDt}}</w:t>
       </w:r>
       <w:r>
         <w:rPr>
@@ -22570,7 +22101,7 @@
           <w:szCs w:val="24"/>
           <w:lang w:eastAsia="en-IN"/>
         </w:rPr>
-        <w:t>2</w:t>
+        <w:t>{{startDt}}</w:t>
       </w:r>
       <w:r>
         <w:rPr>
@@ -22581,7 +22112,7 @@
           <w:szCs w:val="24"/>
           <w:lang w:eastAsia="en-IN"/>
         </w:rPr>
-        <w:t>7</w:t>
+        <w:t>-</w:t>
       </w:r>
       <w:r>
         <w:rPr>
@@ -22592,106 +22123,7 @@
           <w:szCs w:val="24"/>
           <w:lang w:eastAsia="en-IN"/>
         </w:rPr>
-        <w:t>/0</w:t>
-      </w:r>
-      <w:r>
-        <w:rPr>
-          <w:rFonts w:ascii="Times New Roman" w:eastAsia="Times New Roman" w:hAnsi="Times New Roman" w:cs="Times New Roman"/>
-          <w:b/>
-          <w:bCs/>
-          <w:sz w:val="24"/>
-          <w:szCs w:val="24"/>
-          <w:lang w:eastAsia="en-IN"/>
-        </w:rPr>
-        <w:t>7</w:t>
-      </w:r>
-      <w:r>
-        <w:rPr>
-          <w:rFonts w:ascii="Times New Roman" w:eastAsia="Times New Roman" w:hAnsi="Times New Roman" w:cs="Times New Roman"/>
-          <w:b/>
-          <w:bCs/>
-          <w:sz w:val="24"/>
-          <w:szCs w:val="24"/>
-          <w:lang w:eastAsia="en-IN"/>
-        </w:rPr>
-        <w:t>/20</w:t>
-      </w:r>
-      <w:r>
-        <w:rPr>
-          <w:rFonts w:ascii="Times New Roman" w:eastAsia="Times New Roman" w:hAnsi="Times New Roman" w:cs="Times New Roman"/>
-          <w:b/>
-          <w:bCs/>
-          <w:sz w:val="24"/>
-          <w:szCs w:val="24"/>
-          <w:lang w:eastAsia="en-IN"/>
-        </w:rPr>
-        <w:t>20</w:t>
-      </w:r>
-      <w:r>
-        <w:rPr>
-          <w:rFonts w:ascii="Times New Roman" w:eastAsia="Times New Roman" w:hAnsi="Times New Roman" w:cs="Times New Roman"/>
-          <w:b/>
-          <w:bCs/>
-          <w:sz w:val="24"/>
-          <w:szCs w:val="24"/>
-          <w:lang w:eastAsia="en-IN"/>
-        </w:rPr>
-        <w:t>-</w:t>
-      </w:r>
-      <w:r>
-        <w:rPr>
-          <w:rFonts w:ascii="Times New Roman" w:eastAsia="Times New Roman" w:hAnsi="Times New Roman" w:cs="Times New Roman"/>
-          <w:b/>
-          <w:bCs/>
-          <w:sz w:val="24"/>
-          <w:szCs w:val="24"/>
-          <w:lang w:eastAsia="en-IN"/>
-        </w:rPr>
-        <w:t>02</w:t>
-      </w:r>
-      <w:r>
-        <w:rPr>
-          <w:rFonts w:ascii="Times New Roman" w:eastAsia="Times New Roman" w:hAnsi="Times New Roman" w:cs="Times New Roman"/>
-          <w:b/>
-          <w:bCs/>
-          <w:sz w:val="24"/>
-          <w:szCs w:val="24"/>
-          <w:lang w:eastAsia="en-IN"/>
-        </w:rPr>
-        <w:t>/0</w:t>
-      </w:r>
-      <w:r>
-        <w:rPr>
-          <w:rFonts w:ascii="Times New Roman" w:eastAsia="Times New Roman" w:hAnsi="Times New Roman" w:cs="Times New Roman"/>
-          <w:b/>
-          <w:bCs/>
-          <w:sz w:val="24"/>
-          <w:szCs w:val="24"/>
-          <w:lang w:eastAsia="en-IN"/>
-        </w:rPr>
-        <w:t>8</w:t>
-      </w:r>
-      <w:r>
-        <w:rPr>
-          <w:rFonts w:ascii="Times New Roman" w:eastAsia="Times New Roman" w:hAnsi="Times New Roman" w:cs="Times New Roman"/>
-          <w:b/>
-          <w:bCs/>
-          <w:sz w:val="24"/>
-          <w:szCs w:val="24"/>
-          <w:lang w:eastAsia="en-IN"/>
-        </w:rPr>
-        <w:t>/20</w:t>
-      </w:r>
-      <w:r>
-        <w:rPr>
-          <w:rFonts w:ascii="Times New Roman" w:eastAsia="Times New Roman" w:hAnsi="Times New Roman" w:cs="Times New Roman"/>
-          <w:b/>
-          <w:bCs/>
-          <w:sz w:val="24"/>
-          <w:szCs w:val="24"/>
-          <w:lang w:eastAsia="en-IN"/>
-        </w:rPr>
-        <w:t>20</w:t>
+        <w:t>{{endDt}}</w:t>
       </w:r>
     </w:p>
     <w:tbl>
@@ -25324,7 +24756,7 @@
             </w:pPr>
             <w:r>
               <w:rPr>
-                <w:rFonts w:ascii="Times New Roman" w:eastAsia="Times New Roman" w:hAnsi="Times New Roman" w:cs="Mangal"/>
+                <w:rFonts w:ascii="Nirmala UI" w:eastAsia="Times New Roman" w:hAnsi="Nirmala UI" w:cs="Nirmala UI" w:hint="cs"/>
                 <w:b/>
                 <w:bCs/>
                 <w:color w:val="000000"/>
@@ -25332,18 +24764,7 @@
                 <w:cs/>
                 <w:lang w:eastAsia="en-IN"/>
               </w:rPr>
-              <w:t>साप्ताहिक विद्युत दाब विचलन</w:t>
-            </w:r>
-            <w:r>
-              <w:rPr>
-                <w:rFonts w:ascii="Times New Roman" w:eastAsia="Times New Roman" w:hAnsi="Times New Roman" w:cs="Mangal"/>
-                <w:b/>
-                <w:bCs/>
-                <w:color w:val="000000"/>
-                <w:szCs w:val="22"/>
-                <w:lang w:eastAsia="en-IN"/>
-              </w:rPr>
-              <w:t xml:space="preserve"> </w:t>
+              <w:t>साप्ताहिक</w:t>
             </w:r>
             <w:r>
               <w:rPr>
@@ -25355,115 +24776,74 @@
                 <w:cs/>
                 <w:lang w:eastAsia="en-IN"/>
               </w:rPr>
-              <w:t>सूचकांक</w:t>
-            </w:r>
-            <w:r>
-              <w:rPr>
-                <w:rFonts w:ascii="Times New Roman" w:eastAsia="Times New Roman" w:hAnsi="Times New Roman" w:cs="Mangal"/>
-                <w:b/>
-                <w:bCs/>
-                <w:color w:val="000000"/>
-                <w:szCs w:val="22"/>
-                <w:lang w:eastAsia="en-IN"/>
-              </w:rPr>
-              <w:t xml:space="preserve">  Weekly VDI </w:t>
-            </w:r>
-            <w:r>
-              <w:rPr>
-                <w:rFonts w:ascii="Times New Roman" w:eastAsia="Times New Roman" w:hAnsi="Times New Roman" w:cs="Mangal"/>
-                <w:b/>
-                <w:bCs/>
-                <w:szCs w:val="22"/>
-                <w:lang w:eastAsia="en-IN"/>
-              </w:rPr>
-              <w:t>From</w:t>
-            </w:r>
-            <w:r>
-              <w:rPr>
-                <w:rFonts w:ascii="Times New Roman" w:eastAsia="Times New Roman" w:hAnsi="Times New Roman" w:cs="Mangal"/>
-                <w:b/>
-                <w:bCs/>
-                <w:szCs w:val="22"/>
-                <w:lang w:eastAsia="en-IN"/>
-              </w:rPr>
               <w:t xml:space="preserve"> </w:t>
             </w:r>
             <w:r>
               <w:rPr>
-                <w:rFonts w:ascii="Times New Roman" w:eastAsia="Times New Roman" w:hAnsi="Times New Roman" w:cs="Mangal"/>
-                <w:b/>
-                <w:bCs/>
-                <w:szCs w:val="22"/>
-                <w:lang w:eastAsia="en-IN"/>
-              </w:rPr>
-              <w:t>2</w:t>
-            </w:r>
-            <w:r>
-              <w:rPr>
-                <w:rFonts w:ascii="Times New Roman" w:eastAsia="Times New Roman" w:hAnsi="Times New Roman" w:cs="Mangal"/>
-                <w:b/>
-                <w:bCs/>
-                <w:szCs w:val="22"/>
-                <w:lang w:eastAsia="en-IN"/>
-              </w:rPr>
-              <w:t>7</w:t>
-            </w:r>
-            <w:r>
-              <w:rPr>
-                <w:rFonts w:ascii="Times New Roman" w:eastAsia="Times New Roman" w:hAnsi="Times New Roman" w:cs="Mangal"/>
-                <w:b/>
-                <w:bCs/>
-                <w:szCs w:val="22"/>
-                <w:lang w:eastAsia="en-IN"/>
-              </w:rPr>
-              <w:t>-</w:t>
-            </w:r>
-            <w:r>
-              <w:rPr>
-                <w:rFonts w:ascii="Times New Roman" w:eastAsia="Times New Roman" w:hAnsi="Times New Roman" w:cs="Mangal"/>
-                <w:b/>
-                <w:bCs/>
-                <w:szCs w:val="22"/>
-                <w:lang w:eastAsia="en-IN"/>
-              </w:rPr>
-              <w:t>0</w:t>
-            </w:r>
-            <w:r>
-              <w:rPr>
-                <w:rFonts w:ascii="Times New Roman" w:eastAsia="Times New Roman" w:hAnsi="Times New Roman" w:cs="Mangal"/>
-                <w:b/>
-                <w:bCs/>
-                <w:szCs w:val="22"/>
-                <w:lang w:eastAsia="en-IN"/>
-              </w:rPr>
-              <w:t>7</w:t>
-            </w:r>
-            <w:r>
-              <w:rPr>
-                <w:rFonts w:ascii="Times New Roman" w:eastAsia="Times New Roman" w:hAnsi="Times New Roman" w:cs="Mangal"/>
-                <w:b/>
-                <w:bCs/>
-                <w:szCs w:val="22"/>
-                <w:lang w:eastAsia="en-IN"/>
-              </w:rPr>
-              <w:t xml:space="preserve">-2020 </w:t>
-            </w:r>
-            <w:r>
-              <w:rPr>
-                <w:rFonts w:ascii="Times New Roman" w:eastAsia="Times New Roman" w:hAnsi="Times New Roman" w:cs="Mangal"/>
-                <w:b/>
-                <w:bCs/>
+                <w:rFonts w:ascii="Nirmala UI" w:eastAsia="Times New Roman" w:hAnsi="Nirmala UI" w:cs="Nirmala UI" w:hint="cs"/>
+                <w:b/>
+                <w:bCs/>
+                <w:color w:val="000000"/>
                 <w:szCs w:val="22"/>
                 <w:cs/>
                 <w:lang w:eastAsia="en-IN"/>
               </w:rPr>
-              <w:t>से</w:t>
+              <w:t>विद्युत</w:t>
             </w:r>
             <w:r>
               <w:rPr>
                 <w:rFonts w:ascii="Times New Roman" w:eastAsia="Times New Roman" w:hAnsi="Times New Roman" w:cs="Mangal"/>
                 <w:b/>
                 <w:bCs/>
+                <w:color w:val="000000"/>
+                <w:szCs w:val="22"/>
+                <w:cs/>
+                <w:lang w:eastAsia="en-IN"/>
+              </w:rPr>
+              <w:t xml:space="preserve"> </w:t>
+            </w:r>
+            <w:r>
+              <w:rPr>
+                <w:rFonts w:ascii="Nirmala UI" w:eastAsia="Times New Roman" w:hAnsi="Nirmala UI" w:cs="Nirmala UI" w:hint="cs"/>
+                <w:b/>
+                <w:bCs/>
+                <w:color w:val="000000"/>
+                <w:szCs w:val="22"/>
+                <w:cs/>
+                <w:lang w:eastAsia="en-IN"/>
+              </w:rPr>
+              <w:t>दाब</w:t>
+            </w:r>
+            <w:r>
+              <w:rPr>
+                <w:rFonts w:ascii="Times New Roman" w:eastAsia="Times New Roman" w:hAnsi="Times New Roman" w:cs="Mangal"/>
+                <w:b/>
+                <w:bCs/>
+                <w:color w:val="000000"/>
+                <w:szCs w:val="22"/>
+                <w:cs/>
+                <w:lang w:eastAsia="en-IN"/>
+              </w:rPr>
+              <w:t xml:space="preserve"> </w:t>
+            </w:r>
+            <w:r>
+              <w:rPr>
+                <w:rFonts w:ascii="Nirmala UI" w:eastAsia="Times New Roman" w:hAnsi="Nirmala UI" w:cs="Nirmala UI" w:hint="cs"/>
+                <w:b/>
+                <w:bCs/>
+                <w:color w:val="000000"/>
+                <w:szCs w:val="22"/>
+                <w:cs/>
+                <w:lang w:eastAsia="en-IN"/>
+              </w:rPr>
+              <w:t>विचलन</w:t>
+            </w:r>
+            <w:r>
+              <w:rPr>
+                <w:rFonts w:ascii="Times New Roman" w:eastAsia="Times New Roman" w:hAnsi="Times New Roman" w:cs="Mangal"/>
+                <w:b/>
+                <w:bCs/>
+                <w:color w:val="000000"/>
                 <w:szCs w:val="22"/>
                 <w:lang w:eastAsia="en-IN"/>
               </w:rPr>
@@ -25471,13 +24851,26 @@
             </w:r>
             <w:r>
               <w:rPr>
+                <w:rFonts w:ascii="Nirmala UI" w:eastAsia="Times New Roman" w:hAnsi="Nirmala UI" w:cs="Nirmala UI" w:hint="cs"/>
+                <w:b/>
+                <w:bCs/>
+                <w:color w:val="000000"/>
+                <w:szCs w:val="22"/>
+                <w:cs/>
+                <w:lang w:eastAsia="en-IN"/>
+              </w:rPr>
+              <w:t>सूचकांक</w:t>
+            </w:r>
+            <w:r>
+              <w:rPr>
                 <w:rFonts w:ascii="Times New Roman" w:eastAsia="Times New Roman" w:hAnsi="Times New Roman" w:cs="Mangal"/>
                 <w:b/>
                 <w:bCs/>
+                <w:color w:val="000000"/>
                 <w:szCs w:val="22"/>
                 <w:lang w:eastAsia="en-IN"/>
               </w:rPr>
-              <w:t>02-08</w:t>
+              <w:t xml:space="preserve">  Weekly VDI </w:t>
             </w:r>
             <w:r>
               <w:rPr>
@@ -25487,7 +24880,68 @@
                 <w:szCs w:val="22"/>
                 <w:lang w:eastAsia="en-IN"/>
               </w:rPr>
-              <w:t>-2020</w:t>
+              <w:t>From</w:t>
+            </w:r>
+            <w:r>
+              <w:rPr>
+                <w:rFonts w:ascii="Times New Roman" w:eastAsia="Times New Roman" w:hAnsi="Times New Roman" w:cs="Mangal"/>
+                <w:b/>
+                <w:bCs/>
+                <w:szCs w:val="22"/>
+                <w:lang w:eastAsia="en-IN"/>
+              </w:rPr>
+              <w:t xml:space="preserve"> </w:t>
+            </w:r>
+            <w:r>
+              <w:rPr>
+                <w:rFonts w:ascii="Times New Roman" w:eastAsia="Times New Roman" w:hAnsi="Times New Roman" w:cs="Mangal"/>
+                <w:b/>
+                <w:bCs/>
+                <w:szCs w:val="22"/>
+                <w:lang w:eastAsia="en-IN"/>
+              </w:rPr>
+              <w:t>{{startDt}}</w:t>
+            </w:r>
+            <w:r>
+              <w:rPr>
+                <w:rFonts w:ascii="Times New Roman" w:eastAsia="Times New Roman" w:hAnsi="Times New Roman" w:cs="Mangal"/>
+                <w:b/>
+                <w:bCs/>
+                <w:szCs w:val="22"/>
+                <w:lang w:eastAsia="en-IN"/>
+              </w:rPr>
+              <w:t xml:space="preserve"> </w:t>
+            </w:r>
+            <w:r>
+              <w:rPr>
+                <w:rFonts w:ascii="Nirmala UI" w:eastAsia="Times New Roman" w:hAnsi="Nirmala UI" w:cs="Nirmala UI" w:hint="cs"/>
+                <w:b/>
+                <w:bCs/>
+                <w:szCs w:val="22"/>
+                <w:cs/>
+                <w:lang w:eastAsia="en-IN"/>
+              </w:rPr>
+              <w:t>से</w:t>
+            </w:r>
+            <w:r>
+              <w:rPr>
+                <w:rFonts w:ascii="Times New Roman" w:eastAsia="Times New Roman" w:hAnsi="Times New Roman" w:cs="Mangal"/>
+                <w:b/>
+                <w:bCs/>
+                <w:szCs w:val="22"/>
+                <w:lang w:eastAsia="en-IN"/>
+              </w:rPr>
+              <w:t xml:space="preserve"> </w:t>
+            </w:r>
+            <w:r>
+              <w:rPr>
+                <w:rFonts w:ascii="Times New Roman" w:eastAsia="Times New Roman" w:hAnsi="Times New Roman" w:cs="Mangal"/>
+                <w:b/>
+                <w:bCs/>
+                <w:szCs w:val="22"/>
+                <w:lang w:eastAsia="en-IN"/>
+              </w:rPr>
+              <w:t>{{endDt}}</w:t>
             </w:r>
           </w:p>
         </w:tc>
@@ -28690,7 +28144,7 @@
           <w:u w:val="single"/>
           <w:lang w:val="en-US" w:bidi="ar-SA"/>
         </w:rPr>
-        <w:t>2</w:t>
+        <w:t>{{startDt}}</w:t>
       </w:r>
       <w:r>
         <w:rPr>
@@ -28704,7 +28158,7 @@
           <w:u w:val="single"/>
           <w:lang w:val="en-US" w:bidi="ar-SA"/>
         </w:rPr>
-        <w:t>7</w:t>
+        <w:t xml:space="preserve"> to</w:t>
       </w:r>
       <w:r>
         <w:rPr>
@@ -28718,91 +28172,7 @@
           <w:u w:val="single"/>
           <w:lang w:val="en-US" w:bidi="ar-SA"/>
         </w:rPr>
-        <w:t>-07</w:t>
-      </w:r>
-      <w:r>
-        <w:rPr>
-          <w:rFonts w:ascii="Times New Roman" w:eastAsia="MS Mincho" w:hAnsi="Times New Roman" w:cs="Times New Roman"/>
-          <w:b/>
-          <w:bCs/>
-          <w:i/>
-          <w:iCs/>
-          <w:sz w:val="28"/>
-          <w:szCs w:val="28"/>
-          <w:u w:val="single"/>
-          <w:lang w:val="en-US" w:bidi="ar-SA"/>
-        </w:rPr>
-        <w:t>-20</w:t>
-      </w:r>
-      <w:r>
-        <w:rPr>
-          <w:rFonts w:ascii="Times New Roman" w:eastAsia="MS Mincho" w:hAnsi="Times New Roman" w:cs="Times New Roman"/>
-          <w:b/>
-          <w:bCs/>
-          <w:i/>
-          <w:iCs/>
-          <w:sz w:val="28"/>
-          <w:szCs w:val="28"/>
-          <w:u w:val="single"/>
-          <w:lang w:val="en-US" w:bidi="ar-SA"/>
-        </w:rPr>
-        <w:t>20</w:t>
-      </w:r>
-      <w:r>
-        <w:rPr>
-          <w:rFonts w:ascii="Times New Roman" w:eastAsia="MS Mincho" w:hAnsi="Times New Roman" w:cs="Times New Roman"/>
-          <w:b/>
-          <w:bCs/>
-          <w:i/>
-          <w:iCs/>
-          <w:sz w:val="28"/>
-          <w:szCs w:val="28"/>
-          <w:u w:val="single"/>
-          <w:lang w:val="en-US" w:bidi="ar-SA"/>
-        </w:rPr>
-        <w:t xml:space="preserve"> to </w:t>
-      </w:r>
-      <w:r>
-        <w:rPr>
-          <w:rFonts w:ascii="Times New Roman" w:eastAsia="MS Mincho" w:hAnsi="Times New Roman" w:cs="Times New Roman"/>
-          <w:b/>
-          <w:bCs/>
-          <w:i/>
-          <w:iCs/>
-          <w:sz w:val="28"/>
-          <w:szCs w:val="28"/>
-          <w:u w:val="single"/>
-          <w:lang w:val="en-US" w:bidi="ar-SA"/>
-        </w:rPr>
-        <w:t>02-08</w:t>
-      </w:r>
-      <w:r>
-        <w:rPr>
-          <w:rFonts w:ascii="Times New Roman" w:eastAsia="MS Mincho" w:hAnsi="Times New Roman" w:cs="Times New Roman"/>
-          <w:b/>
-          <w:bCs/>
-          <w:i/>
-          <w:iCs/>
-          <w:sz w:val="28"/>
-          <w:szCs w:val="28"/>
-          <w:u w:val="single"/>
-          <w:lang w:val="en-US" w:bidi="ar-SA"/>
-        </w:rPr>
-        <w:t>-20</w:t>
-      </w:r>
-      <w:r>
-        <w:rPr>
-          <w:rFonts w:ascii="Times New Roman" w:eastAsia="MS Mincho" w:hAnsi="Times New Roman" w:cs="Times New Roman"/>
-          <w:b/>
-          <w:bCs/>
-          <w:i/>
-          <w:iCs/>
-          <w:sz w:val="28"/>
-          <w:szCs w:val="28"/>
-          <w:u w:val="single"/>
-          <w:lang w:val="en-US" w:bidi="ar-SA"/>
-        </w:rPr>
-        <w:t>20</w:t>
+        <w:t>{{endDt}}</w:t>
       </w:r>
       <w:r>
         <w:rPr>
@@ -41467,7 +40837,7 @@
 </file>
 
 <file path=customXml/itemProps1.xml><?xml version="1.0" encoding="utf-8"?>
-<ds:datastoreItem xmlns:ds="http://schemas.openxmlformats.org/officeDocument/2006/customXml" ds:itemID="{AA3649DD-F4C7-43E6-B8F5-A771723E8C4B}">
+<ds:datastoreItem xmlns:ds="http://schemas.openxmlformats.org/officeDocument/2006/customXml" ds:itemID="{7BEB0294-6F1B-4680-A135-D636549CB959}">
   <ds:schemaRefs>
     <ds:schemaRef ds:uri="http://schemas.openxmlformats.org/officeDocument/2006/bibliography"/>
   </ds:schemaRefs>

</xml_diff>

<commit_message>
system constraints template generation done
</commit_message>
<xml_diff>
--- a/assets/weekly_report_template.docx
+++ b/assets/weekly_report_template.docx
@@ -13150,7 +13150,6 @@
                 <w:lang w:bidi="hi-IN"/>
               </w:rPr>
             </w:pPr>
-            <w:bookmarkStart w:id="0" w:name="_GoBack"/>
             <w:r>
               <w:rPr>
                 <w:b/>
@@ -13695,7 +13694,6 @@
           </w:p>
         </w:tc>
       </w:tr>
-      <w:bookmarkEnd w:id="0"/>
       <w:tr>
         <w:trPr>
           <w:trHeight w:val="302"/>
@@ -13912,11 +13910,11 @@
                 <w:lang w:val="en-US" w:bidi="ar-SA"/>
               </w:rPr>
             </w:pPr>
-            <w:bookmarkStart w:id="1" w:name="OLE_LINK3"/>
-            <w:bookmarkStart w:id="2" w:name="OLE_LINK4"/>
-            <w:bookmarkStart w:id="3" w:name="OLE_LINK5"/>
-            <w:bookmarkStart w:id="4" w:name="OLE_LINK7"/>
-            <w:bookmarkStart w:id="5" w:name="OLE_LINK8"/>
+            <w:bookmarkStart w:id="0" w:name="OLE_LINK3"/>
+            <w:bookmarkStart w:id="1" w:name="OLE_LINK4"/>
+            <w:bookmarkStart w:id="2" w:name="OLE_LINK5"/>
+            <w:bookmarkStart w:id="3" w:name="OLE_LINK7"/>
+            <w:bookmarkStart w:id="4" w:name="OLE_LINK8"/>
             <w:r>
               <w:rPr>
                 <w:rFonts w:ascii="Nirmala UI Semilight" w:eastAsia="MS Mincho" w:hAnsi="Nirmala UI Semilight" w:cs="Nirmala UI Semilight"/>
@@ -15210,11 +15208,11 @@
         </w:tc>
       </w:tr>
     </w:tbl>
+    <w:bookmarkEnd w:id="0"/>
     <w:bookmarkEnd w:id="1"/>
     <w:bookmarkEnd w:id="2"/>
     <w:bookmarkEnd w:id="3"/>
     <w:bookmarkEnd w:id="4"/>
-    <w:bookmarkEnd w:id="5"/>
     <w:p>
       <w:pPr>
         <w:tabs>
@@ -15439,7 +15437,7 @@
                 <w:lang w:val="en-US" w:bidi="ar-SA"/>
               </w:rPr>
             </w:pPr>
-            <w:bookmarkStart w:id="6" w:name="OLE_LINK2"/>
+            <w:bookmarkStart w:id="5" w:name="OLE_LINK2"/>
             <w:r>
               <w:rPr>
                 <w:rFonts w:ascii="Nirmala UI Semilight" w:eastAsia="MS Mincho" w:hAnsi="Nirmala UI Semilight" w:cs="Nirmala UI Semilight"/>
@@ -16239,7 +16237,7 @@
           </w:p>
         </w:tc>
       </w:tr>
-      <w:bookmarkEnd w:id="6"/>
+      <w:bookmarkEnd w:id="5"/>
       <w:tr>
         <w:trPr>
           <w:cnfStyle w:val="000000100000" w:firstRow="0" w:lastRow="0" w:firstColumn="0" w:lastColumn="0" w:oddVBand="0" w:evenVBand="0" w:oddHBand="1" w:evenHBand="0" w:firstRowFirstColumn="0" w:firstRowLastColumn="0" w:lastRowFirstColumn="0" w:lastRowLastColumn="0"/>
@@ -19527,7 +19525,7 @@
         </w:rPr>
         <w:t xml:space="preserve"> </w:t>
       </w:r>
-      <w:bookmarkStart w:id="7" w:name="_Hlk22203571"/>
+      <w:bookmarkStart w:id="6" w:name="_Hlk22203571"/>
       <w:r>
         <w:rPr>
           <w:rFonts w:ascii="Nirmala UI Semilight" w:hAnsi="Nirmala UI Semilight" w:cs="Nirmala UI Semilight"/>
@@ -19591,7 +19589,7 @@
         </w:rPr>
         <w:t>(</w:t>
       </w:r>
-      <w:bookmarkEnd w:id="7"/>
+      <w:bookmarkEnd w:id="6"/>
     </w:p>
     <w:p>
       <w:pPr>
@@ -20002,17 +20000,18 @@
       </w:tr>
       <w:tr>
         <w:trPr>
-          <w:trHeight w:val="2839"/>
+          <w:trHeight w:val="50"/>
         </w:trPr>
         <w:tc>
           <w:tcPr>
-            <w:tcW w:w="1000" w:type="dxa"/>
+            <w:tcW w:w="11250" w:type="dxa"/>
+            <w:gridSpan w:val="4"/>
             <w:vAlign w:val="center"/>
           </w:tcPr>
           <w:p>
             <w:pPr>
               <w:spacing w:after="0" w:line="240" w:lineRule="auto"/>
-              <w:jc w:val="center"/>
+              <w:ind w:left="-57" w:right="-57"/>
               <w:rPr>
                 <w:rFonts w:ascii="Times New Roman" w:eastAsia="Times New Roman" w:hAnsi="Times New Roman" w:cs="Times New Roman"/>
                 <w:sz w:val="24"/>
@@ -20027,55 +20026,63 @@
                 <w:szCs w:val="24"/>
                 <w:lang w:val="en-US" w:bidi="ar-SA"/>
               </w:rPr>
-              <w:t>1.</w:t>
-            </w:r>
-          </w:p>
-        </w:tc>
-        <w:tc>
-          <w:tcPr>
-            <w:tcW w:w="1270" w:type="dxa"/>
-            <w:vAlign w:val="center"/>
-          </w:tcPr>
-          <w:p>
-            <w:pPr>
-              <w:spacing w:after="0" w:line="240" w:lineRule="auto"/>
-              <w:ind w:right="-268"/>
+              <w:t xml:space="preserve">{%tr for item in </w:t>
+            </w:r>
+            <w:r>
               <w:rPr>
                 <w:rFonts w:ascii="Times New Roman" w:eastAsia="Times New Roman" w:hAnsi="Times New Roman" w:cs="Times New Roman"/>
                 <w:sz w:val="24"/>
                 <w:szCs w:val="24"/>
                 <w:lang w:val="en-US" w:bidi="ar-SA"/>
               </w:rPr>
-            </w:pPr>
-          </w:p>
-        </w:tc>
-        <w:tc>
-          <w:tcPr>
-            <w:tcW w:w="3469" w:type="dxa"/>
-            <w:vAlign w:val="center"/>
-          </w:tcPr>
-          <w:p>
-            <w:pPr>
-              <w:spacing w:after="0" w:line="240" w:lineRule="auto"/>
-              <w:ind w:left="-57" w:right="-57"/>
+              <w:t>transCons</w:t>
+            </w:r>
+            <w:r>
               <w:rPr>
                 <w:rFonts w:ascii="Times New Roman" w:eastAsia="Times New Roman" w:hAnsi="Times New Roman" w:cs="Times New Roman"/>
                 <w:sz w:val="24"/>
                 <w:szCs w:val="24"/>
                 <w:lang w:val="en-US" w:bidi="ar-SA"/>
               </w:rPr>
-            </w:pPr>
-          </w:p>
-        </w:tc>
-        <w:tc>
-          <w:tcPr>
-            <w:tcW w:w="5511" w:type="dxa"/>
+              <w:t xml:space="preserve"> %}</w:t>
+            </w:r>
+          </w:p>
+        </w:tc>
+      </w:tr>
+      <w:tr>
+        <w:trPr>
+          <w:trHeight w:val="462"/>
+        </w:trPr>
+        <w:tc>
+          <w:tcPr>
+            <w:tcW w:w="1000" w:type="dxa"/>
             <w:vAlign w:val="center"/>
           </w:tcPr>
           <w:p>
             <w:pPr>
+              <w:pStyle w:val="ListParagraph"/>
+              <w:numPr>
+                <w:ilvl w:val="0"/>
+                <w:numId w:val="37"/>
+              </w:numPr>
+              <w:jc w:val="center"/>
+              <w:rPr>
+                <w:rFonts w:eastAsia="Times New Roman"/>
+                <w:sz w:val="24"/>
+                <w:szCs w:val="24"/>
+              </w:rPr>
+            </w:pPr>
+          </w:p>
+        </w:tc>
+        <w:tc>
+          <w:tcPr>
+            <w:tcW w:w="1270" w:type="dxa"/>
+            <w:vAlign w:val="center"/>
+          </w:tcPr>
+          <w:p>
+            <w:pPr>
               <w:spacing w:after="0" w:line="240" w:lineRule="auto"/>
-              <w:ind w:left="-57" w:right="-57"/>
+              <w:ind w:right="-268"/>
               <w:rPr>
                 <w:rFonts w:ascii="Times New Roman" w:eastAsia="Times New Roman" w:hAnsi="Times New Roman" w:cs="Times New Roman"/>
                 <w:sz w:val="24"/>
@@ -20083,6 +20090,210 @@
                 <w:lang w:val="en-US" w:bidi="ar-SA"/>
               </w:rPr>
             </w:pPr>
+            <w:r>
+              <w:rPr>
+                <w:rFonts w:ascii="Times New Roman" w:eastAsia="Times New Roman" w:hAnsi="Times New Roman" w:cs="Times New Roman"/>
+                <w:sz w:val="24"/>
+                <w:szCs w:val="24"/>
+                <w:lang w:val="en-US" w:bidi="ar-SA"/>
+              </w:rPr>
+              <w:t>{{</w:t>
+            </w:r>
+            <w:r>
+              <w:rPr>
+                <w:rFonts w:ascii="Times New Roman" w:eastAsia="Times New Roman" w:hAnsi="Times New Roman" w:cs="Times New Roman"/>
+                <w:sz w:val="24"/>
+                <w:szCs w:val="24"/>
+                <w:lang w:val="en-US" w:bidi="ar-SA"/>
+              </w:rPr>
+              <w:t xml:space="preserve"> </w:t>
+            </w:r>
+            <w:r>
+              <w:rPr>
+                <w:rFonts w:ascii="Times New Roman" w:eastAsia="Times New Roman" w:hAnsi="Times New Roman" w:cs="Times New Roman"/>
+                <w:sz w:val="24"/>
+                <w:szCs w:val="24"/>
+                <w:lang w:val="en-US" w:bidi="ar-SA"/>
+              </w:rPr>
+              <w:t>item.corridor</w:t>
+            </w:r>
+            <w:r>
+              <w:rPr>
+                <w:rFonts w:ascii="Times New Roman" w:eastAsia="Times New Roman" w:hAnsi="Times New Roman" w:cs="Times New Roman"/>
+                <w:sz w:val="24"/>
+                <w:szCs w:val="24"/>
+                <w:lang w:val="en-US" w:bidi="ar-SA"/>
+              </w:rPr>
+              <w:t xml:space="preserve"> </w:t>
+            </w:r>
+            <w:r>
+              <w:rPr>
+                <w:rFonts w:ascii="Times New Roman" w:eastAsia="Times New Roman" w:hAnsi="Times New Roman" w:cs="Times New Roman"/>
+                <w:sz w:val="24"/>
+                <w:szCs w:val="24"/>
+                <w:lang w:val="en-US" w:bidi="ar-SA"/>
+              </w:rPr>
+              <w:t>}}</w:t>
+            </w:r>
+          </w:p>
+        </w:tc>
+        <w:tc>
+          <w:tcPr>
+            <w:tcW w:w="3469" w:type="dxa"/>
+            <w:vAlign w:val="center"/>
+          </w:tcPr>
+          <w:p>
+            <w:pPr>
+              <w:spacing w:after="0" w:line="240" w:lineRule="auto"/>
+              <w:ind w:left="-57" w:right="-57"/>
+              <w:rPr>
+                <w:rFonts w:ascii="Times New Roman" w:eastAsia="Times New Roman" w:hAnsi="Times New Roman" w:cs="Times New Roman"/>
+                <w:sz w:val="24"/>
+                <w:szCs w:val="24"/>
+                <w:lang w:val="en-US" w:bidi="ar-SA"/>
+              </w:rPr>
+            </w:pPr>
+            <w:r>
+              <w:rPr>
+                <w:rFonts w:ascii="Times New Roman" w:eastAsia="Times New Roman" w:hAnsi="Times New Roman" w:cs="Times New Roman"/>
+                <w:sz w:val="24"/>
+                <w:szCs w:val="24"/>
+                <w:lang w:val="en-US" w:bidi="ar-SA"/>
+              </w:rPr>
+              <w:t>{{</w:t>
+            </w:r>
+            <w:r>
+              <w:rPr>
+                <w:rFonts w:ascii="Times New Roman" w:eastAsia="Times New Roman" w:hAnsi="Times New Roman" w:cs="Times New Roman"/>
+                <w:sz w:val="24"/>
+                <w:szCs w:val="24"/>
+                <w:lang w:val="en-US" w:bidi="ar-SA"/>
+              </w:rPr>
+              <w:t xml:space="preserve"> </w:t>
+            </w:r>
+            <w:r>
+              <w:rPr>
+                <w:rFonts w:ascii="Times New Roman" w:eastAsia="Times New Roman" w:hAnsi="Times New Roman" w:cs="Times New Roman"/>
+                <w:sz w:val="24"/>
+                <w:szCs w:val="24"/>
+                <w:lang w:val="en-US" w:bidi="ar-SA"/>
+              </w:rPr>
+              <w:t>item.season</w:t>
+            </w:r>
+            <w:r>
+              <w:rPr>
+                <w:rFonts w:ascii="Times New Roman" w:eastAsia="Times New Roman" w:hAnsi="Times New Roman" w:cs="Times New Roman"/>
+                <w:sz w:val="24"/>
+                <w:szCs w:val="24"/>
+                <w:lang w:val="en-US" w:bidi="ar-SA"/>
+              </w:rPr>
+              <w:t xml:space="preserve"> </w:t>
+            </w:r>
+            <w:r>
+              <w:rPr>
+                <w:rFonts w:ascii="Times New Roman" w:eastAsia="Times New Roman" w:hAnsi="Times New Roman" w:cs="Times New Roman"/>
+                <w:sz w:val="24"/>
+                <w:szCs w:val="24"/>
+                <w:lang w:val="en-US" w:bidi="ar-SA"/>
+              </w:rPr>
+              <w:t>}}</w:t>
+            </w:r>
+          </w:p>
+        </w:tc>
+        <w:tc>
+          <w:tcPr>
+            <w:tcW w:w="5511" w:type="dxa"/>
+            <w:vAlign w:val="center"/>
+          </w:tcPr>
+          <w:p>
+            <w:pPr>
+              <w:spacing w:after="0" w:line="240" w:lineRule="auto"/>
+              <w:ind w:left="-57" w:right="-57"/>
+              <w:rPr>
+                <w:rFonts w:ascii="Times New Roman" w:eastAsia="Times New Roman" w:hAnsi="Times New Roman" w:cs="Times New Roman"/>
+                <w:sz w:val="24"/>
+                <w:szCs w:val="24"/>
+                <w:lang w:val="en-US" w:bidi="ar-SA"/>
+              </w:rPr>
+            </w:pPr>
+            <w:r>
+              <w:rPr>
+                <w:rFonts w:ascii="Times New Roman" w:eastAsia="Times New Roman" w:hAnsi="Times New Roman" w:cs="Times New Roman"/>
+                <w:sz w:val="24"/>
+                <w:szCs w:val="24"/>
+                <w:lang w:val="en-US" w:bidi="ar-SA"/>
+              </w:rPr>
+              <w:t>{{</w:t>
+            </w:r>
+            <w:r>
+              <w:rPr>
+                <w:rFonts w:ascii="Times New Roman" w:eastAsia="Times New Roman" w:hAnsi="Times New Roman" w:cs="Times New Roman"/>
+                <w:sz w:val="24"/>
+                <w:szCs w:val="24"/>
+                <w:lang w:val="en-US" w:bidi="ar-SA"/>
+              </w:rPr>
+              <w:t xml:space="preserve"> </w:t>
+            </w:r>
+            <w:r>
+              <w:rPr>
+                <w:rFonts w:ascii="Times New Roman" w:eastAsia="Times New Roman" w:hAnsi="Times New Roman" w:cs="Times New Roman"/>
+                <w:sz w:val="24"/>
+                <w:szCs w:val="24"/>
+                <w:lang w:val="en-US" w:bidi="ar-SA"/>
+              </w:rPr>
+              <w:t>item.description</w:t>
+            </w:r>
+            <w:r>
+              <w:rPr>
+                <w:rFonts w:ascii="Times New Roman" w:eastAsia="Times New Roman" w:hAnsi="Times New Roman" w:cs="Times New Roman"/>
+                <w:sz w:val="24"/>
+                <w:szCs w:val="24"/>
+                <w:lang w:val="en-US" w:bidi="ar-SA"/>
+              </w:rPr>
+              <w:t xml:space="preserve"> </w:t>
+            </w:r>
+            <w:r>
+              <w:rPr>
+                <w:rFonts w:ascii="Times New Roman" w:eastAsia="Times New Roman" w:hAnsi="Times New Roman" w:cs="Times New Roman"/>
+                <w:sz w:val="24"/>
+                <w:szCs w:val="24"/>
+                <w:lang w:val="en-US" w:bidi="ar-SA"/>
+              </w:rPr>
+              <w:t>}}</w:t>
+            </w:r>
+          </w:p>
+        </w:tc>
+      </w:tr>
+      <w:tr>
+        <w:trPr>
+          <w:trHeight w:val="50"/>
+        </w:trPr>
+        <w:tc>
+          <w:tcPr>
+            <w:tcW w:w="11250" w:type="dxa"/>
+            <w:gridSpan w:val="4"/>
+            <w:vAlign w:val="center"/>
+          </w:tcPr>
+          <w:p>
+            <w:pPr>
+              <w:spacing w:after="0" w:line="240" w:lineRule="auto"/>
+              <w:ind w:left="-57" w:right="-57"/>
+              <w:rPr>
+                <w:rFonts w:ascii="Times New Roman" w:eastAsia="Times New Roman" w:hAnsi="Times New Roman" w:cs="Times New Roman"/>
+                <w:sz w:val="24"/>
+                <w:szCs w:val="24"/>
+                <w:lang w:val="en-US" w:bidi="ar-SA"/>
+              </w:rPr>
+            </w:pPr>
+            <w:r>
+              <w:rPr>
+                <w:rFonts w:ascii="Times New Roman" w:eastAsia="Times New Roman" w:hAnsi="Times New Roman" w:cs="Times New Roman"/>
+                <w:sz w:val="24"/>
+                <w:szCs w:val="24"/>
+                <w:lang w:val="en-US" w:bidi="ar-SA"/>
+              </w:rPr>
+              <w:t>{%tr endfor %}</w:t>
+            </w:r>
           </w:p>
         </w:tc>
       </w:tr>
@@ -20116,12 +20327,12 @@
           <w:lang w:val="en-US" w:bidi="ar-SA"/>
         </w:rPr>
       </w:pPr>
-      <w:bookmarkStart w:id="8" w:name="_Toc416947637"/>
-      <w:bookmarkStart w:id="9" w:name="_Toc417032431"/>
-      <w:bookmarkStart w:id="10" w:name="_Toc417033197"/>
-      <w:bookmarkStart w:id="11" w:name="_Toc417034807"/>
-      <w:bookmarkStart w:id="12" w:name="_Toc417491172"/>
-      <w:bookmarkStart w:id="13" w:name="_Toc503553362"/>
+      <w:bookmarkStart w:id="7" w:name="_Toc416947637"/>
+      <w:bookmarkStart w:id="8" w:name="_Toc417032431"/>
+      <w:bookmarkStart w:id="9" w:name="_Toc417033197"/>
+      <w:bookmarkStart w:id="10" w:name="_Toc417034807"/>
+      <w:bookmarkStart w:id="11" w:name="_Toc417491172"/>
+      <w:bookmarkStart w:id="12" w:name="_Toc503553362"/>
       <w:r>
         <w:rPr>
           <w:rFonts w:ascii="Times New Roman" w:eastAsia="Times New Roman" w:hAnsi="Times New Roman" w:cs="Times New Roman"/>
@@ -20134,12 +20345,12 @@
         </w:rPr>
         <w:t>ICT Constraints</w:t>
       </w:r>
+      <w:bookmarkEnd w:id="7"/>
       <w:bookmarkEnd w:id="8"/>
       <w:bookmarkEnd w:id="9"/>
       <w:bookmarkEnd w:id="10"/>
       <w:bookmarkEnd w:id="11"/>
       <w:bookmarkEnd w:id="12"/>
-      <w:bookmarkEnd w:id="13"/>
     </w:p>
     <w:tbl>
       <w:tblPr>
@@ -20157,10 +20368,10 @@
         <w:tblLook w:val="04A0" w:firstRow="1" w:lastRow="0" w:firstColumn="1" w:lastColumn="0" w:noHBand="0" w:noVBand="1"/>
       </w:tblPr>
       <w:tblGrid>
-        <w:gridCol w:w="1426"/>
-        <w:gridCol w:w="1201"/>
-        <w:gridCol w:w="3038"/>
-        <w:gridCol w:w="5103"/>
+        <w:gridCol w:w="550"/>
+        <w:gridCol w:w="1035"/>
+        <w:gridCol w:w="3427"/>
+        <w:gridCol w:w="5756"/>
       </w:tblGrid>
       <w:tr>
         <w:trPr>
@@ -20231,7 +20442,7 @@
         </w:tc>
         <w:tc>
           <w:tcPr>
-            <w:tcW w:w="3038" w:type="dxa"/>
+            <w:tcW w:w="3427" w:type="dxa"/>
             <w:vAlign w:val="center"/>
           </w:tcPr>
           <w:p>
@@ -20262,7 +20473,7 @@
         </w:tc>
         <w:tc>
           <w:tcPr>
-            <w:tcW w:w="5103" w:type="dxa"/>
+            <w:tcW w:w="5756" w:type="dxa"/>
             <w:vAlign w:val="center"/>
           </w:tcPr>
           <w:p>
@@ -20294,73 +20505,12 @@
       </w:tr>
       <w:tr>
         <w:trPr>
-          <w:trHeight w:val="1734"/>
+          <w:trHeight w:val="176"/>
         </w:trPr>
         <w:tc>
           <w:tcPr>
-            <w:tcW w:w="0" w:type="auto"/>
-            <w:vAlign w:val="center"/>
-          </w:tcPr>
-          <w:p>
-            <w:pPr>
-              <w:spacing w:after="0" w:line="240" w:lineRule="auto"/>
-              <w:jc w:val="center"/>
-              <w:rPr>
-                <w:rFonts w:ascii="Times New Roman" w:eastAsia="Times New Roman" w:hAnsi="Times New Roman" w:cs="Times New Roman"/>
-                <w:sz w:val="24"/>
-                <w:szCs w:val="24"/>
-                <w:lang w:val="en-US" w:bidi="ar-SA"/>
-              </w:rPr>
-            </w:pPr>
-            <w:r>
-              <w:rPr>
-                <w:rFonts w:ascii="Times New Roman" w:eastAsia="Times New Roman" w:hAnsi="Times New Roman" w:cs="Times New Roman"/>
-                <w:sz w:val="24"/>
-                <w:szCs w:val="24"/>
-                <w:lang w:val="en-US" w:bidi="ar-SA"/>
-              </w:rPr>
-              <w:t>1</w:t>
-            </w:r>
-          </w:p>
-        </w:tc>
-        <w:tc>
-          <w:tcPr>
-            <w:tcW w:w="0" w:type="auto"/>
-            <w:vAlign w:val="center"/>
-          </w:tcPr>
-          <w:p>
-            <w:pPr>
-              <w:spacing w:after="0" w:line="240" w:lineRule="auto"/>
-              <w:rPr>
-                <w:rFonts w:ascii="Times New Roman" w:eastAsia="Times New Roman" w:hAnsi="Times New Roman" w:cs="Times New Roman"/>
-                <w:sz w:val="24"/>
-                <w:szCs w:val="24"/>
-                <w:lang w:val="en-US" w:bidi="ar-SA"/>
-              </w:rPr>
-            </w:pPr>
-          </w:p>
-        </w:tc>
-        <w:tc>
-          <w:tcPr>
-            <w:tcW w:w="3038" w:type="dxa"/>
-            <w:vAlign w:val="center"/>
-          </w:tcPr>
-          <w:p>
-            <w:pPr>
-              <w:spacing w:after="0" w:line="240" w:lineRule="auto"/>
-              <w:jc w:val="center"/>
-              <w:rPr>
-                <w:rFonts w:ascii="Times New Roman" w:eastAsia="Times New Roman" w:hAnsi="Times New Roman" w:cs="Times New Roman"/>
-                <w:sz w:val="24"/>
-                <w:szCs w:val="24"/>
-                <w:lang w:val="en-US" w:bidi="ar-SA"/>
-              </w:rPr>
-            </w:pPr>
-          </w:p>
-        </w:tc>
-        <w:tc>
-          <w:tcPr>
-            <w:tcW w:w="5103" w:type="dxa"/>
+            <w:tcW w:w="10768" w:type="dxa"/>
+            <w:gridSpan w:val="4"/>
             <w:vAlign w:val="center"/>
           </w:tcPr>
           <w:p>
@@ -20376,6 +20526,284 @@
                 <w:lang w:val="en-US" w:bidi="ar-SA"/>
               </w:rPr>
             </w:pPr>
+            <w:r>
+              <w:rPr>
+                <w:rFonts w:ascii="Times New Roman" w:eastAsia="Times New Roman" w:hAnsi="Times New Roman" w:cs="Times New Roman"/>
+                <w:sz w:val="24"/>
+                <w:szCs w:val="24"/>
+                <w:lang w:val="en-US" w:bidi="ar-SA"/>
+              </w:rPr>
+              <w:t xml:space="preserve">{%tr for item in </w:t>
+            </w:r>
+            <w:r>
+              <w:rPr>
+                <w:rFonts w:ascii="Times New Roman" w:eastAsia="Times New Roman" w:hAnsi="Times New Roman" w:cs="Times New Roman"/>
+                <w:sz w:val="24"/>
+                <w:szCs w:val="24"/>
+                <w:lang w:val="en-US" w:bidi="ar-SA"/>
+              </w:rPr>
+              <w:t>ict</w:t>
+            </w:r>
+            <w:r>
+              <w:rPr>
+                <w:rFonts w:ascii="Times New Roman" w:eastAsia="Times New Roman" w:hAnsi="Times New Roman" w:cs="Times New Roman"/>
+                <w:sz w:val="24"/>
+                <w:szCs w:val="24"/>
+                <w:lang w:val="en-US" w:bidi="ar-SA"/>
+              </w:rPr>
+              <w:t>Cons %}</w:t>
+            </w:r>
+          </w:p>
+        </w:tc>
+      </w:tr>
+      <w:tr>
+        <w:trPr>
+          <w:trHeight w:val="77"/>
+        </w:trPr>
+        <w:tc>
+          <w:tcPr>
+            <w:tcW w:w="0" w:type="auto"/>
+            <w:vAlign w:val="center"/>
+          </w:tcPr>
+          <w:p>
+            <w:pPr>
+              <w:pStyle w:val="ListParagraph"/>
+              <w:numPr>
+                <w:ilvl w:val="0"/>
+                <w:numId w:val="38"/>
+              </w:numPr>
+              <w:jc w:val="center"/>
+              <w:rPr>
+                <w:rFonts w:eastAsia="Times New Roman"/>
+                <w:sz w:val="24"/>
+                <w:szCs w:val="24"/>
+              </w:rPr>
+            </w:pPr>
+          </w:p>
+        </w:tc>
+        <w:tc>
+          <w:tcPr>
+            <w:tcW w:w="0" w:type="auto"/>
+            <w:vAlign w:val="center"/>
+          </w:tcPr>
+          <w:p>
+            <w:pPr>
+              <w:spacing w:after="0" w:line="240" w:lineRule="auto"/>
+              <w:rPr>
+                <w:rFonts w:ascii="Times New Roman" w:eastAsia="Times New Roman" w:hAnsi="Times New Roman" w:cs="Times New Roman"/>
+                <w:sz w:val="24"/>
+                <w:szCs w:val="24"/>
+                <w:lang w:val="en-US" w:bidi="ar-SA"/>
+              </w:rPr>
+            </w:pPr>
+            <w:r>
+              <w:rPr>
+                <w:rFonts w:ascii="Times New Roman" w:eastAsia="Times New Roman" w:hAnsi="Times New Roman" w:cs="Times New Roman"/>
+                <w:sz w:val="24"/>
+                <w:szCs w:val="24"/>
+                <w:lang w:val="en-US" w:bidi="ar-SA"/>
+              </w:rPr>
+              <w:t>{{</w:t>
+            </w:r>
+            <w:r>
+              <w:rPr>
+                <w:rFonts w:ascii="Times New Roman" w:eastAsia="Times New Roman" w:hAnsi="Times New Roman" w:cs="Times New Roman"/>
+                <w:sz w:val="24"/>
+                <w:szCs w:val="24"/>
+                <w:lang w:val="en-US" w:bidi="ar-SA"/>
+              </w:rPr>
+              <w:t xml:space="preserve"> </w:t>
+            </w:r>
+            <w:r>
+              <w:rPr>
+                <w:rFonts w:ascii="Times New Roman" w:eastAsia="Times New Roman" w:hAnsi="Times New Roman" w:cs="Times New Roman"/>
+                <w:sz w:val="24"/>
+                <w:szCs w:val="24"/>
+                <w:lang w:val="en-US" w:bidi="ar-SA"/>
+              </w:rPr>
+              <w:t>item.ict</w:t>
+            </w:r>
+            <w:r>
+              <w:rPr>
+                <w:rFonts w:ascii="Times New Roman" w:eastAsia="Times New Roman" w:hAnsi="Times New Roman" w:cs="Times New Roman"/>
+                <w:sz w:val="24"/>
+                <w:szCs w:val="24"/>
+                <w:lang w:val="en-US" w:bidi="ar-SA"/>
+              </w:rPr>
+              <w:t xml:space="preserve"> </w:t>
+            </w:r>
+            <w:r>
+              <w:rPr>
+                <w:rFonts w:ascii="Times New Roman" w:eastAsia="Times New Roman" w:hAnsi="Times New Roman" w:cs="Times New Roman"/>
+                <w:sz w:val="24"/>
+                <w:szCs w:val="24"/>
+                <w:lang w:val="en-US" w:bidi="ar-SA"/>
+              </w:rPr>
+              <w:t>}}</w:t>
+            </w:r>
+          </w:p>
+        </w:tc>
+        <w:tc>
+          <w:tcPr>
+            <w:tcW w:w="3427" w:type="dxa"/>
+            <w:vAlign w:val="center"/>
+          </w:tcPr>
+          <w:p>
+            <w:pPr>
+              <w:spacing w:after="0" w:line="240" w:lineRule="auto"/>
+              <w:jc w:val="center"/>
+              <w:rPr>
+                <w:rFonts w:ascii="Times New Roman" w:eastAsia="Times New Roman" w:hAnsi="Times New Roman" w:cs="Times New Roman"/>
+                <w:sz w:val="24"/>
+                <w:szCs w:val="24"/>
+                <w:lang w:val="en-US" w:bidi="ar-SA"/>
+              </w:rPr>
+            </w:pPr>
+            <w:r>
+              <w:rPr>
+                <w:rFonts w:ascii="Times New Roman" w:eastAsia="Times New Roman" w:hAnsi="Times New Roman" w:cs="Times New Roman"/>
+                <w:sz w:val="24"/>
+                <w:szCs w:val="24"/>
+                <w:lang w:val="en-US" w:bidi="ar-SA"/>
+              </w:rPr>
+              <w:t>{{</w:t>
+            </w:r>
+            <w:r>
+              <w:rPr>
+                <w:rFonts w:ascii="Times New Roman" w:eastAsia="Times New Roman" w:hAnsi="Times New Roman" w:cs="Times New Roman"/>
+                <w:sz w:val="24"/>
+                <w:szCs w:val="24"/>
+                <w:lang w:val="en-US" w:bidi="ar-SA"/>
+              </w:rPr>
+              <w:t xml:space="preserve"> </w:t>
+            </w:r>
+            <w:r>
+              <w:rPr>
+                <w:rFonts w:ascii="Times New Roman" w:eastAsia="Times New Roman" w:hAnsi="Times New Roman" w:cs="Times New Roman"/>
+                <w:sz w:val="24"/>
+                <w:szCs w:val="24"/>
+                <w:lang w:val="en-US" w:bidi="ar-SA"/>
+              </w:rPr>
+              <w:t>item.season</w:t>
+            </w:r>
+            <w:r>
+              <w:rPr>
+                <w:rFonts w:ascii="Times New Roman" w:eastAsia="Times New Roman" w:hAnsi="Times New Roman" w:cs="Times New Roman"/>
+                <w:sz w:val="24"/>
+                <w:szCs w:val="24"/>
+                <w:lang w:val="en-US" w:bidi="ar-SA"/>
+              </w:rPr>
+              <w:t xml:space="preserve"> </w:t>
+            </w:r>
+            <w:r>
+              <w:rPr>
+                <w:rFonts w:ascii="Times New Roman" w:eastAsia="Times New Roman" w:hAnsi="Times New Roman" w:cs="Times New Roman"/>
+                <w:sz w:val="24"/>
+                <w:szCs w:val="24"/>
+                <w:lang w:val="en-US" w:bidi="ar-SA"/>
+              </w:rPr>
+              <w:t>}}</w:t>
+            </w:r>
+          </w:p>
+        </w:tc>
+        <w:tc>
+          <w:tcPr>
+            <w:tcW w:w="5756" w:type="dxa"/>
+            <w:vAlign w:val="center"/>
+          </w:tcPr>
+          <w:p>
+            <w:pPr>
+              <w:tabs>
+                <w:tab w:val="num" w:pos="720"/>
+              </w:tabs>
+              <w:spacing w:after="0" w:line="240" w:lineRule="auto"/>
+              <w:rPr>
+                <w:rFonts w:ascii="Times New Roman" w:eastAsia="Times New Roman" w:hAnsi="Times New Roman" w:cs="Times New Roman"/>
+                <w:sz w:val="24"/>
+                <w:szCs w:val="24"/>
+                <w:lang w:val="en-US" w:bidi="ar-SA"/>
+              </w:rPr>
+            </w:pPr>
+            <w:r>
+              <w:rPr>
+                <w:rFonts w:ascii="Times New Roman" w:eastAsia="Times New Roman" w:hAnsi="Times New Roman" w:cs="Times New Roman"/>
+                <w:sz w:val="24"/>
+                <w:szCs w:val="24"/>
+                <w:lang w:val="en-US" w:bidi="ar-SA"/>
+              </w:rPr>
+              <w:t>{{</w:t>
+            </w:r>
+            <w:r>
+              <w:rPr>
+                <w:rFonts w:ascii="Times New Roman" w:eastAsia="Times New Roman" w:hAnsi="Times New Roman" w:cs="Times New Roman"/>
+                <w:sz w:val="24"/>
+                <w:szCs w:val="24"/>
+                <w:lang w:val="en-US" w:bidi="ar-SA"/>
+              </w:rPr>
+              <w:t xml:space="preserve"> </w:t>
+            </w:r>
+            <w:r>
+              <w:rPr>
+                <w:rFonts w:ascii="Times New Roman" w:eastAsia="Times New Roman" w:hAnsi="Times New Roman" w:cs="Times New Roman"/>
+                <w:sz w:val="24"/>
+                <w:szCs w:val="24"/>
+                <w:lang w:val="en-US" w:bidi="ar-SA"/>
+              </w:rPr>
+              <w:t>item.description</w:t>
+            </w:r>
+            <w:r>
+              <w:rPr>
+                <w:rFonts w:ascii="Times New Roman" w:eastAsia="Times New Roman" w:hAnsi="Times New Roman" w:cs="Times New Roman"/>
+                <w:sz w:val="24"/>
+                <w:szCs w:val="24"/>
+                <w:lang w:val="en-US" w:bidi="ar-SA"/>
+              </w:rPr>
+              <w:t xml:space="preserve"> </w:t>
+            </w:r>
+            <w:r>
+              <w:rPr>
+                <w:rFonts w:ascii="Times New Roman" w:eastAsia="Times New Roman" w:hAnsi="Times New Roman" w:cs="Times New Roman"/>
+                <w:sz w:val="24"/>
+                <w:szCs w:val="24"/>
+                <w:lang w:val="en-US" w:bidi="ar-SA"/>
+              </w:rPr>
+              <w:t>}}</w:t>
+            </w:r>
+          </w:p>
+        </w:tc>
+      </w:tr>
+      <w:tr>
+        <w:trPr>
+          <w:trHeight w:val="50"/>
+        </w:trPr>
+        <w:tc>
+          <w:tcPr>
+            <w:tcW w:w="10768" w:type="dxa"/>
+            <w:gridSpan w:val="4"/>
+            <w:vAlign w:val="center"/>
+          </w:tcPr>
+          <w:p>
+            <w:pPr>
+              <w:tabs>
+                <w:tab w:val="num" w:pos="720"/>
+              </w:tabs>
+              <w:spacing w:after="0" w:line="240" w:lineRule="auto"/>
+              <w:rPr>
+                <w:rFonts w:ascii="Times New Roman" w:eastAsia="Times New Roman" w:hAnsi="Times New Roman" w:cs="Times New Roman"/>
+                <w:sz w:val="24"/>
+                <w:szCs w:val="24"/>
+                <w:lang w:val="en-US" w:bidi="ar-SA"/>
+              </w:rPr>
+            </w:pPr>
+            <w:r>
+              <w:rPr>
+                <w:rFonts w:ascii="Times New Roman" w:eastAsia="Times New Roman" w:hAnsi="Times New Roman" w:cs="Times New Roman"/>
+                <w:sz w:val="24"/>
+                <w:szCs w:val="24"/>
+                <w:lang w:val="en-US" w:bidi="ar-SA"/>
+              </w:rPr>
+              <w:t>{%tr endfor %}</w:t>
+            </w:r>
           </w:p>
         </w:tc>
       </w:tr>
@@ -20465,7 +20893,7 @@
                 <w:lang w:val="en-US" w:bidi="ar-SA"/>
               </w:rPr>
             </w:pPr>
-            <w:bookmarkStart w:id="14" w:name="_Toc503553364"/>
+            <w:bookmarkStart w:id="13" w:name="_Toc503553364"/>
             <w:r>
               <w:rPr>
                 <w:rFonts w:ascii="Times New Roman" w:eastAsia="Calibri" w:hAnsi="Times New Roman" w:cs="Times New Roman"/>
@@ -20571,72 +20999,12 @@
       </w:tr>
       <w:tr>
         <w:trPr>
-          <w:trHeight w:val="727"/>
+          <w:trHeight w:val="203"/>
         </w:trPr>
         <w:tc>
           <w:tcPr>
-            <w:tcW w:w="851" w:type="dxa"/>
-            <w:vAlign w:val="center"/>
-          </w:tcPr>
-          <w:p>
-            <w:pPr>
-              <w:spacing w:after="0" w:line="240" w:lineRule="auto"/>
-              <w:ind w:left="57" w:right="57"/>
-              <w:jc w:val="center"/>
-              <w:rPr>
-                <w:rFonts w:ascii="Times New Roman" w:eastAsia="Calibri" w:hAnsi="Times New Roman" w:cs="Times New Roman"/>
-                <w:szCs w:val="22"/>
-                <w:lang w:val="en-US" w:bidi="ar-SA"/>
-              </w:rPr>
-            </w:pPr>
-            <w:r>
-              <w:rPr>
-                <w:rFonts w:ascii="Times New Roman" w:eastAsia="Calibri" w:hAnsi="Times New Roman" w:cs="Times New Roman"/>
-                <w:szCs w:val="22"/>
-                <w:lang w:val="en-US" w:bidi="ar-SA"/>
-              </w:rPr>
-              <w:t>1</w:t>
-            </w:r>
-          </w:p>
-        </w:tc>
-        <w:tc>
-          <w:tcPr>
-            <w:tcW w:w="1399" w:type="dxa"/>
-            <w:vAlign w:val="center"/>
-          </w:tcPr>
-          <w:p>
-            <w:pPr>
-              <w:spacing w:after="0" w:line="240" w:lineRule="auto"/>
-              <w:ind w:left="57" w:right="57"/>
-              <w:rPr>
-                <w:rFonts w:ascii="Times New Roman" w:eastAsia="Calibri" w:hAnsi="Times New Roman" w:cs="Times New Roman"/>
-                <w:szCs w:val="22"/>
-                <w:lang w:val="en-US" w:bidi="ar-SA"/>
-              </w:rPr>
-            </w:pPr>
-          </w:p>
-        </w:tc>
-        <w:tc>
-          <w:tcPr>
-            <w:tcW w:w="1620" w:type="dxa"/>
-            <w:vAlign w:val="center"/>
-          </w:tcPr>
-          <w:p>
-            <w:pPr>
-              <w:spacing w:after="0" w:line="240" w:lineRule="auto"/>
-              <w:ind w:left="57" w:right="57"/>
-              <w:jc w:val="center"/>
-              <w:rPr>
-                <w:rFonts w:ascii="Times New Roman" w:eastAsia="Calibri" w:hAnsi="Times New Roman" w:cs="Times New Roman"/>
-                <w:szCs w:val="22"/>
-                <w:lang w:val="en-US" w:bidi="ar-SA"/>
-              </w:rPr>
-            </w:pPr>
-          </w:p>
-        </w:tc>
-        <w:tc>
-          <w:tcPr>
-            <w:tcW w:w="6053" w:type="dxa"/>
+            <w:tcW w:w="9923" w:type="dxa"/>
+            <w:gridSpan w:val="4"/>
             <w:vAlign w:val="center"/>
           </w:tcPr>
           <w:p>
@@ -20650,6 +21018,197 @@
                 <w:lang w:val="en-US" w:bidi="ar-SA"/>
               </w:rPr>
             </w:pPr>
+            <w:r>
+              <w:rPr>
+                <w:rFonts w:ascii="Times New Roman" w:eastAsia="Calibri" w:hAnsi="Times New Roman" w:cs="Times New Roman"/>
+                <w:szCs w:val="22"/>
+                <w:lang w:val="en-US" w:bidi="ar-SA"/>
+              </w:rPr>
+              <w:t xml:space="preserve">{%tr for item in </w:t>
+            </w:r>
+            <w:r>
+              <w:rPr>
+                <w:rFonts w:ascii="Times New Roman" w:eastAsia="Calibri" w:hAnsi="Times New Roman" w:cs="Times New Roman"/>
+                <w:szCs w:val="22"/>
+                <w:lang w:val="en-US" w:bidi="ar-SA"/>
+              </w:rPr>
+              <w:t>lvNodes</w:t>
+            </w:r>
+            <w:r>
+              <w:rPr>
+                <w:rFonts w:ascii="Times New Roman" w:eastAsia="Calibri" w:hAnsi="Times New Roman" w:cs="Times New Roman"/>
+                <w:szCs w:val="22"/>
+                <w:lang w:val="en-US" w:bidi="ar-SA"/>
+              </w:rPr>
+              <w:t xml:space="preserve"> %}</w:t>
+            </w:r>
+          </w:p>
+        </w:tc>
+      </w:tr>
+      <w:tr>
+        <w:trPr>
+          <w:trHeight w:val="50"/>
+        </w:trPr>
+        <w:tc>
+          <w:tcPr>
+            <w:tcW w:w="851" w:type="dxa"/>
+            <w:vAlign w:val="center"/>
+          </w:tcPr>
+          <w:p>
+            <w:pPr>
+              <w:pStyle w:val="ListParagraph"/>
+              <w:numPr>
+                <w:ilvl w:val="0"/>
+                <w:numId w:val="39"/>
+              </w:numPr>
+              <w:ind w:right="57"/>
+              <w:jc w:val="center"/>
+              <w:rPr>
+                <w:rFonts w:eastAsia="Calibri"/>
+                <w:szCs w:val="22"/>
+              </w:rPr>
+            </w:pPr>
+          </w:p>
+        </w:tc>
+        <w:tc>
+          <w:tcPr>
+            <w:tcW w:w="1399" w:type="dxa"/>
+            <w:vAlign w:val="center"/>
+          </w:tcPr>
+          <w:p>
+            <w:pPr>
+              <w:spacing w:after="0" w:line="240" w:lineRule="auto"/>
+              <w:ind w:left="57" w:right="57"/>
+              <w:rPr>
+                <w:rFonts w:ascii="Times New Roman" w:eastAsia="Calibri" w:hAnsi="Times New Roman" w:cs="Times New Roman"/>
+                <w:szCs w:val="22"/>
+                <w:lang w:val="en-US" w:bidi="ar-SA"/>
+              </w:rPr>
+            </w:pPr>
+            <w:r>
+              <w:rPr>
+                <w:rFonts w:ascii="Times New Roman" w:eastAsia="Calibri" w:hAnsi="Times New Roman" w:cs="Times New Roman"/>
+                <w:szCs w:val="22"/>
+                <w:lang w:val="en-US" w:bidi="ar-SA"/>
+              </w:rPr>
+              <w:t>{{</w:t>
+            </w:r>
+            <w:r>
+              <w:rPr>
+                <w:rFonts w:ascii="Times New Roman" w:eastAsia="Calibri" w:hAnsi="Times New Roman" w:cs="Times New Roman"/>
+                <w:szCs w:val="22"/>
+                <w:lang w:val="en-US" w:bidi="ar-SA"/>
+              </w:rPr>
+              <w:t xml:space="preserve"> </w:t>
+            </w:r>
+            <w:r>
+              <w:rPr>
+                <w:rFonts w:ascii="Times New Roman" w:eastAsia="Calibri" w:hAnsi="Times New Roman" w:cs="Times New Roman"/>
+                <w:szCs w:val="22"/>
+                <w:lang w:val="en-US" w:bidi="ar-SA"/>
+              </w:rPr>
+              <w:t>item.</w:t>
+            </w:r>
+            <w:r>
+              <w:rPr>
+                <w:rFonts w:ascii="Times New Roman" w:eastAsia="Calibri" w:hAnsi="Times New Roman" w:cs="Times New Roman"/>
+                <w:szCs w:val="22"/>
+                <w:lang w:val="en-US" w:bidi="ar-SA"/>
+              </w:rPr>
+              <w:t xml:space="preserve">nodes </w:t>
+            </w:r>
+            <w:r>
+              <w:rPr>
+                <w:rFonts w:ascii="Times New Roman" w:eastAsia="Calibri" w:hAnsi="Times New Roman" w:cs="Times New Roman"/>
+                <w:szCs w:val="22"/>
+                <w:lang w:val="en-US" w:bidi="ar-SA"/>
+              </w:rPr>
+              <w:t>}}</w:t>
+            </w:r>
+          </w:p>
+        </w:tc>
+        <w:tc>
+          <w:tcPr>
+            <w:tcW w:w="1620" w:type="dxa"/>
+            <w:vAlign w:val="center"/>
+          </w:tcPr>
+          <w:p>
+            <w:pPr>
+              <w:spacing w:after="0" w:line="240" w:lineRule="auto"/>
+              <w:ind w:left="57" w:right="57"/>
+              <w:jc w:val="center"/>
+              <w:rPr>
+                <w:rFonts w:ascii="Times New Roman" w:eastAsia="Calibri" w:hAnsi="Times New Roman" w:cs="Times New Roman"/>
+                <w:szCs w:val="22"/>
+                <w:lang w:val="en-US" w:bidi="ar-SA"/>
+              </w:rPr>
+            </w:pPr>
+            <w:r>
+              <w:rPr>
+                <w:rFonts w:ascii="Times New Roman" w:eastAsia="Calibri" w:hAnsi="Times New Roman" w:cs="Times New Roman"/>
+                <w:szCs w:val="22"/>
+                <w:lang w:val="en-US" w:bidi="ar-SA"/>
+              </w:rPr>
+              <w:t>{{ item.season }}</w:t>
+            </w:r>
+          </w:p>
+        </w:tc>
+        <w:tc>
+          <w:tcPr>
+            <w:tcW w:w="6053" w:type="dxa"/>
+            <w:vAlign w:val="center"/>
+          </w:tcPr>
+          <w:p>
+            <w:pPr>
+              <w:spacing w:after="0" w:line="240" w:lineRule="auto"/>
+              <w:ind w:left="57" w:right="57"/>
+              <w:jc w:val="both"/>
+              <w:rPr>
+                <w:rFonts w:ascii="Times New Roman" w:eastAsia="Calibri" w:hAnsi="Times New Roman" w:cs="Times New Roman"/>
+                <w:szCs w:val="22"/>
+                <w:lang w:val="en-US" w:bidi="ar-SA"/>
+              </w:rPr>
+            </w:pPr>
+            <w:r>
+              <w:rPr>
+                <w:rFonts w:ascii="Times New Roman" w:eastAsia="Calibri" w:hAnsi="Times New Roman" w:cs="Times New Roman"/>
+                <w:szCs w:val="22"/>
+                <w:lang w:val="en-US" w:bidi="ar-SA"/>
+              </w:rPr>
+              <w:t>{{ item.description }}</w:t>
+            </w:r>
+          </w:p>
+        </w:tc>
+      </w:tr>
+      <w:tr>
+        <w:trPr>
+          <w:trHeight w:val="50"/>
+        </w:trPr>
+        <w:tc>
+          <w:tcPr>
+            <w:tcW w:w="9923" w:type="dxa"/>
+            <w:gridSpan w:val="4"/>
+            <w:vAlign w:val="center"/>
+          </w:tcPr>
+          <w:p>
+            <w:pPr>
+              <w:spacing w:after="0" w:line="240" w:lineRule="auto"/>
+              <w:ind w:left="57" w:right="57"/>
+              <w:jc w:val="both"/>
+              <w:rPr>
+                <w:rFonts w:ascii="Times New Roman" w:eastAsia="Calibri" w:hAnsi="Times New Roman" w:cs="Times New Roman"/>
+                <w:szCs w:val="22"/>
+                <w:lang w:val="en-US" w:bidi="ar-SA"/>
+              </w:rPr>
+            </w:pPr>
+            <w:r>
+              <w:rPr>
+                <w:rFonts w:ascii="Times New Roman" w:eastAsia="Calibri" w:hAnsi="Times New Roman" w:cs="Times New Roman"/>
+                <w:szCs w:val="22"/>
+                <w:lang w:val="en-US" w:bidi="ar-SA"/>
+              </w:rPr>
+              <w:t>{%tr endfor %}</w:t>
+            </w:r>
           </w:p>
         </w:tc>
       </w:tr>
@@ -20683,7 +21242,7 @@
         </w:rPr>
         <w:t>Nodes Experiencing High Voltage</w:t>
       </w:r>
-      <w:bookmarkEnd w:id="14"/>
+      <w:bookmarkEnd w:id="13"/>
       <w:r>
         <w:rPr>
           <w:rFonts w:ascii="Times New Roman" w:eastAsia="Times New Roman" w:hAnsi="Times New Roman" w:cs="Times New Roman"/>
@@ -20906,7 +21465,57 @@
       </w:tr>
       <w:tr>
         <w:trPr>
-          <w:trHeight w:val="899"/>
+          <w:trHeight w:val="140"/>
+        </w:trPr>
+        <w:tc>
+          <w:tcPr>
+            <w:tcW w:w="5000" w:type="pct"/>
+            <w:gridSpan w:val="4"/>
+            <w:vAlign w:val="center"/>
+          </w:tcPr>
+          <w:p>
+            <w:pPr>
+              <w:spacing w:after="0" w:line="240" w:lineRule="auto"/>
+              <w:rPr>
+                <w:rFonts w:ascii="Times New Roman" w:eastAsia="Times New Roman" w:hAnsi="Times New Roman" w:cs="Times New Roman"/>
+                <w:sz w:val="24"/>
+                <w:szCs w:val="24"/>
+                <w:lang w:val="en-US" w:bidi="ar-SA"/>
+              </w:rPr>
+            </w:pPr>
+            <w:r>
+              <w:rPr>
+                <w:rFonts w:ascii="Times New Roman" w:eastAsia="Times New Roman" w:hAnsi="Times New Roman" w:cs="Times New Roman"/>
+                <w:sz w:val="24"/>
+                <w:szCs w:val="24"/>
+                <w:lang w:val="en-US" w:bidi="ar-SA"/>
+              </w:rPr>
+              <w:t xml:space="preserve">{%tr for item in </w:t>
+            </w:r>
+            <w:r>
+              <w:rPr>
+                <w:rFonts w:ascii="Times New Roman" w:eastAsia="Times New Roman" w:hAnsi="Times New Roman" w:cs="Times New Roman"/>
+                <w:sz w:val="24"/>
+                <w:szCs w:val="24"/>
+                <w:lang w:val="en-US" w:bidi="ar-SA"/>
+              </w:rPr>
+              <w:t>h</w:t>
+            </w:r>
+            <w:r>
+              <w:rPr>
+                <w:rFonts w:ascii="Times New Roman" w:eastAsia="Times New Roman" w:hAnsi="Times New Roman" w:cs="Times New Roman"/>
+                <w:sz w:val="24"/>
+                <w:szCs w:val="24"/>
+                <w:lang w:val="en-US" w:bidi="ar-SA"/>
+              </w:rPr>
+              <w:t>vNodes %}</w:t>
+            </w:r>
+          </w:p>
+        </w:tc>
+      </w:tr>
+      <w:tr>
+        <w:trPr>
+          <w:trHeight w:val="50"/>
         </w:trPr>
         <w:tc>
           <w:tcPr>
@@ -20915,8 +21524,30 @@
           </w:tcPr>
           <w:p>
             <w:pPr>
+              <w:pStyle w:val="ListParagraph"/>
+              <w:numPr>
+                <w:ilvl w:val="0"/>
+                <w:numId w:val="40"/>
+              </w:numPr>
+              <w:rPr>
+                <w:rFonts w:eastAsia="Times New Roman"/>
+                <w:color w:val="000000"/>
+                <w:sz w:val="24"/>
+                <w:szCs w:val="24"/>
+                <w:lang w:eastAsia="en-IN"/>
+              </w:rPr>
+            </w:pPr>
+          </w:p>
+        </w:tc>
+        <w:tc>
+          <w:tcPr>
+            <w:tcW w:w="1084" w:type="pct"/>
+            <w:vAlign w:val="center"/>
+          </w:tcPr>
+          <w:p>
+            <w:pPr>
               <w:spacing w:after="0" w:line="240" w:lineRule="auto"/>
-              <w:jc w:val="center"/>
+              <w:ind w:right="-138"/>
               <w:rPr>
                 <w:rFonts w:ascii="Times New Roman" w:eastAsia="Times New Roman" w:hAnsi="Times New Roman" w:cs="Times New Roman"/>
                 <w:color w:val="000000"/>
@@ -20928,31 +21559,13 @@
             <w:r>
               <w:rPr>
                 <w:rFonts w:ascii="Times New Roman" w:eastAsia="Times New Roman" w:hAnsi="Times New Roman" w:cs="Times New Roman"/>
-                <w:sz w:val="24"/>
-                <w:szCs w:val="24"/>
-                <w:lang w:val="en-US" w:bidi="ar-SA"/>
-              </w:rPr>
-              <w:t>1</w:t>
-            </w:r>
-          </w:p>
-        </w:tc>
-        <w:tc>
-          <w:tcPr>
-            <w:tcW w:w="1084" w:type="pct"/>
-            <w:vAlign w:val="center"/>
-          </w:tcPr>
-          <w:p>
-            <w:pPr>
-              <w:spacing w:after="0" w:line="240" w:lineRule="auto"/>
-              <w:ind w:right="-138"/>
-              <w:rPr>
-                <w:rFonts w:ascii="Times New Roman" w:eastAsia="Times New Roman" w:hAnsi="Times New Roman" w:cs="Times New Roman"/>
                 <w:color w:val="000000"/>
                 <w:sz w:val="24"/>
                 <w:szCs w:val="24"/>
                 <w:lang w:val="en-US" w:eastAsia="en-IN"/>
               </w:rPr>
-            </w:pPr>
+              <w:t>{{ item.nodes }}</w:t>
+            </w:r>
           </w:p>
         </w:tc>
         <w:tc>
@@ -20972,6 +21585,16 @@
                 <w:lang w:val="en-US" w:eastAsia="en-IN"/>
               </w:rPr>
             </w:pPr>
+            <w:r>
+              <w:rPr>
+                <w:rFonts w:ascii="Times New Roman" w:eastAsia="Times New Roman" w:hAnsi="Times New Roman" w:cs="Times New Roman"/>
+                <w:color w:val="000000"/>
+                <w:sz w:val="24"/>
+                <w:szCs w:val="24"/>
+                <w:lang w:val="en-US" w:eastAsia="en-IN"/>
+              </w:rPr>
+              <w:t>{{ item.season }}</w:t>
+            </w:r>
           </w:p>
         </w:tc>
         <w:tc>
@@ -20989,6 +21612,65 @@
                 <w:lang w:val="en-US" w:bidi="ar-SA"/>
               </w:rPr>
             </w:pPr>
+            <w:r>
+              <w:rPr>
+                <w:rFonts w:ascii="Times New Roman" w:eastAsia="Times New Roman" w:hAnsi="Times New Roman" w:cs="Times New Roman"/>
+                <w:sz w:val="24"/>
+                <w:szCs w:val="24"/>
+                <w:lang w:val="en-US" w:bidi="ar-SA"/>
+              </w:rPr>
+              <w:t>{{ ite</w:t>
+            </w:r>
+            <w:r>
+              <w:rPr>
+                <w:rFonts w:ascii="Times New Roman" w:eastAsia="Times New Roman" w:hAnsi="Times New Roman" w:cs="Times New Roman"/>
+                <w:sz w:val="24"/>
+                <w:szCs w:val="24"/>
+                <w:lang w:val="en-US" w:bidi="ar-SA"/>
+              </w:rPr>
+              <w:t>m</w:t>
+            </w:r>
+            <w:r>
+              <w:rPr>
+                <w:rFonts w:ascii="Times New Roman" w:eastAsia="Times New Roman" w:hAnsi="Times New Roman" w:cs="Times New Roman"/>
+                <w:sz w:val="24"/>
+                <w:szCs w:val="24"/>
+                <w:lang w:val="en-US" w:bidi="ar-SA"/>
+              </w:rPr>
+              <w:t>.description }}</w:t>
+            </w:r>
+          </w:p>
+        </w:tc>
+      </w:tr>
+      <w:tr>
+        <w:trPr>
+          <w:trHeight w:val="50"/>
+        </w:trPr>
+        <w:tc>
+          <w:tcPr>
+            <w:tcW w:w="5000" w:type="pct"/>
+            <w:gridSpan w:val="4"/>
+            <w:vAlign w:val="center"/>
+          </w:tcPr>
+          <w:p>
+            <w:pPr>
+              <w:spacing w:after="0" w:line="240" w:lineRule="auto"/>
+              <w:rPr>
+                <w:rFonts w:ascii="Times New Roman" w:eastAsia="Times New Roman" w:hAnsi="Times New Roman" w:cs="Times New Roman"/>
+                <w:sz w:val="24"/>
+                <w:szCs w:val="24"/>
+                <w:lang w:val="en-US" w:bidi="ar-SA"/>
+              </w:rPr>
+            </w:pPr>
+            <w:r>
+              <w:rPr>
+                <w:rFonts w:ascii="Times New Roman" w:eastAsia="Times New Roman" w:hAnsi="Times New Roman" w:cs="Times New Roman"/>
+                <w:sz w:val="24"/>
+                <w:szCs w:val="24"/>
+                <w:lang w:val="en-US" w:bidi="ar-SA"/>
+              </w:rPr>
+              <w:t>{%tr endfor %}</w:t>
+            </w:r>
           </w:p>
         </w:tc>
       </w:tr>
@@ -20996,32 +21678,6 @@
     <w:p>
       <w:pPr>
         <w:rPr>
-          <w:lang w:eastAsia="x-none"/>
-        </w:rPr>
-      </w:pPr>
-    </w:p>
-    <w:p>
-      <w:pPr>
-        <w:rPr>
-          <w:b/>
-          <w:bCs/>
-          <w:iCs/>
-          <w:u w:val="single"/>
-        </w:rPr>
-      </w:pPr>
-      <w:r>
-        <w:rPr>
-          <w:b/>
-          <w:bCs/>
-          <w:iCs/>
-          <w:u w:val="single"/>
-        </w:rPr>
-        <w:t xml:space="preserve">   </w:t>
-      </w:r>
-    </w:p>
-    <w:p>
-      <w:pPr>
-        <w:rPr>
           <w:rFonts w:ascii="Times New Roman" w:eastAsia="MS Mincho" w:hAnsi="Times New Roman" w:cs="Times New Roman"/>
           <w:b/>
           <w:bCs/>
@@ -21030,12 +21686,12 @@
           <w:lang w:val="en-US" w:bidi="ar-SA"/>
         </w:rPr>
       </w:pPr>
-      <w:bookmarkStart w:id="15" w:name="_Toc416947638"/>
-      <w:bookmarkStart w:id="16" w:name="_Toc417032432"/>
-      <w:bookmarkStart w:id="17" w:name="_Toc417033198"/>
-      <w:bookmarkStart w:id="18" w:name="_Toc417034808"/>
-      <w:bookmarkStart w:id="19" w:name="_Toc417491173"/>
-      <w:bookmarkStart w:id="20" w:name="_Toc488077030"/>
+      <w:bookmarkStart w:id="14" w:name="_Toc416947638"/>
+      <w:bookmarkStart w:id="15" w:name="_Toc417032432"/>
+      <w:bookmarkStart w:id="16" w:name="_Toc417033198"/>
+      <w:bookmarkStart w:id="17" w:name="_Toc417034808"/>
+      <w:bookmarkStart w:id="18" w:name="_Toc417491173"/>
+      <w:bookmarkStart w:id="19" w:name="_Toc488077030"/>
       <w:r>
         <w:rPr>
           <w:rFonts w:ascii="Times New Roman" w:eastAsia="MS Mincho" w:hAnsi="Times New Roman" w:cs="Times New Roman"/>
@@ -23146,6 +23802,8 @@
               </w:rPr>
               <w:t>{%tr endfor %}</w:t>
             </w:r>
+            <w:bookmarkStart w:id="20" w:name="_GoBack"/>
+            <w:bookmarkEnd w:id="20"/>
           </w:p>
         </w:tc>
       </w:tr>
@@ -24457,9 +25115,6 @@
     </w:tbl>
     <w:p>
       <w:pPr>
-        <w:tabs>
-          <w:tab w:val="left" w:pos="10065"/>
-        </w:tabs>
         <w:rPr>
           <w:rFonts w:ascii="Times New Roman" w:eastAsia="MS Mincho" w:hAnsi="Times New Roman" w:cs="Times New Roman"/>
           <w:b/>
@@ -24469,186 +25124,6 @@
           <w:lang w:val="en-US" w:bidi="ar-SA"/>
         </w:rPr>
       </w:pPr>
-    </w:p>
-    <w:p>
-      <w:pPr>
-        <w:spacing w:after="0" w:line="240" w:lineRule="auto"/>
-        <w:rPr>
-          <w:rFonts w:ascii="Times New Roman" w:eastAsia="MS Mincho" w:hAnsi="Times New Roman" w:cs="Times New Roman"/>
-          <w:b/>
-          <w:bCs/>
-          <w:sz w:val="24"/>
-          <w:szCs w:val="24"/>
-          <w:lang w:val="en-US" w:bidi="ar-SA"/>
-        </w:rPr>
-      </w:pPr>
-      <w:r>
-        <w:rPr>
-          <w:rFonts w:ascii="Times New Roman" w:eastAsia="MS Mincho" w:hAnsi="Times New Roman" w:cs="Times New Roman"/>
-          <w:b/>
-          <w:bCs/>
-          <w:sz w:val="24"/>
-          <w:szCs w:val="24"/>
-          <w:lang w:val="en-US" w:bidi="ar-SA"/>
-        </w:rPr>
-        <w:t xml:space="preserve">                                 </w:t>
-      </w:r>
-    </w:p>
-    <w:p>
-      <w:pPr>
-        <w:rPr>
-          <w:rFonts w:ascii="Times New Roman" w:eastAsia="MS Mincho" w:hAnsi="Times New Roman" w:cs="Times New Roman"/>
-          <w:b/>
-          <w:bCs/>
-          <w:sz w:val="24"/>
-          <w:szCs w:val="24"/>
-          <w:lang w:val="en-US" w:bidi="ar-SA"/>
-        </w:rPr>
-      </w:pPr>
-    </w:p>
-    <w:p>
-      <w:pPr>
-        <w:rPr>
-          <w:rFonts w:ascii="Times New Roman" w:eastAsia="MS Mincho" w:hAnsi="Times New Roman" w:cs="Times New Roman"/>
-          <w:b/>
-          <w:bCs/>
-          <w:sz w:val="24"/>
-          <w:szCs w:val="24"/>
-          <w:lang w:val="en-US" w:bidi="ar-SA"/>
-        </w:rPr>
-      </w:pPr>
-    </w:p>
-    <w:p>
-      <w:pPr>
-        <w:rPr>
-          <w:rFonts w:ascii="Times New Roman" w:eastAsia="MS Mincho" w:hAnsi="Times New Roman" w:cs="Times New Roman"/>
-          <w:b/>
-          <w:bCs/>
-          <w:sz w:val="24"/>
-          <w:szCs w:val="24"/>
-          <w:lang w:val="en-US" w:bidi="ar-SA"/>
-        </w:rPr>
-      </w:pPr>
-    </w:p>
-    <w:p>
-      <w:pPr>
-        <w:rPr>
-          <w:rFonts w:ascii="Times New Roman" w:eastAsia="MS Mincho" w:hAnsi="Times New Roman" w:cs="Times New Roman"/>
-          <w:b/>
-          <w:bCs/>
-          <w:sz w:val="24"/>
-          <w:szCs w:val="24"/>
-          <w:lang w:val="en-US" w:bidi="ar-SA"/>
-        </w:rPr>
-      </w:pPr>
-    </w:p>
-    <w:p>
-      <w:pPr>
-        <w:rPr>
-          <w:rFonts w:ascii="Times New Roman" w:eastAsia="MS Mincho" w:hAnsi="Times New Roman" w:cs="Times New Roman"/>
-          <w:b/>
-          <w:bCs/>
-          <w:sz w:val="24"/>
-          <w:szCs w:val="24"/>
-          <w:lang w:val="en-US" w:bidi="ar-SA"/>
-        </w:rPr>
-      </w:pPr>
-    </w:p>
-    <w:p>
-      <w:pPr>
-        <w:rPr>
-          <w:rFonts w:ascii="Times New Roman" w:eastAsia="MS Mincho" w:hAnsi="Times New Roman" w:cs="Times New Roman"/>
-          <w:b/>
-          <w:bCs/>
-          <w:sz w:val="24"/>
-          <w:szCs w:val="24"/>
-          <w:lang w:val="en-US" w:bidi="ar-SA"/>
-        </w:rPr>
-      </w:pPr>
-    </w:p>
-    <w:p>
-      <w:pPr>
-        <w:rPr>
-          <w:rFonts w:ascii="Times New Roman" w:eastAsia="MS Mincho" w:hAnsi="Times New Roman" w:cs="Times New Roman"/>
-          <w:b/>
-          <w:bCs/>
-          <w:sz w:val="24"/>
-          <w:szCs w:val="24"/>
-          <w:lang w:val="en-US" w:bidi="ar-SA"/>
-        </w:rPr>
-      </w:pPr>
-    </w:p>
-    <w:p>
-      <w:pPr>
-        <w:rPr>
-          <w:rFonts w:ascii="Times New Roman" w:eastAsia="MS Mincho" w:hAnsi="Times New Roman" w:cs="Times New Roman"/>
-          <w:b/>
-          <w:bCs/>
-          <w:sz w:val="24"/>
-          <w:szCs w:val="24"/>
-          <w:lang w:val="en-US" w:bidi="ar-SA"/>
-        </w:rPr>
-      </w:pPr>
-    </w:p>
-    <w:p>
-      <w:pPr>
-        <w:rPr>
-          <w:rFonts w:ascii="Times New Roman" w:eastAsia="MS Mincho" w:hAnsi="Times New Roman" w:cs="Times New Roman"/>
-          <w:b/>
-          <w:bCs/>
-          <w:sz w:val="24"/>
-          <w:szCs w:val="24"/>
-          <w:lang w:val="en-US" w:bidi="ar-SA"/>
-        </w:rPr>
-      </w:pPr>
-    </w:p>
-    <w:p>
-      <w:pPr>
-        <w:rPr>
-          <w:rFonts w:ascii="Times New Roman" w:eastAsia="MS Mincho" w:hAnsi="Times New Roman" w:cs="Times New Roman"/>
-          <w:b/>
-          <w:bCs/>
-          <w:sz w:val="24"/>
-          <w:szCs w:val="24"/>
-          <w:lang w:val="en-US" w:bidi="ar-SA"/>
-        </w:rPr>
-      </w:pPr>
-    </w:p>
-    <w:p>
-      <w:pPr>
-        <w:spacing w:after="0" w:line="240" w:lineRule="auto"/>
-        <w:jc w:val="right"/>
-        <w:rPr>
-          <w:rFonts w:ascii="Times New Roman" w:eastAsia="MS Mincho" w:hAnsi="Times New Roman" w:cs="Times New Roman"/>
-          <w:b/>
-          <w:bCs/>
-          <w:sz w:val="24"/>
-          <w:szCs w:val="24"/>
-          <w:lang w:val="en-US" w:bidi="ar-SA"/>
-        </w:rPr>
-      </w:pPr>
-      <w:r>
-        <w:rPr>
-          <w:rFonts w:ascii="Times New Roman" w:eastAsia="MS Mincho" w:hAnsi="Times New Roman" w:cs="Times New Roman"/>
-          <w:b/>
-          <w:bCs/>
-          <w:sz w:val="24"/>
-          <w:szCs w:val="24"/>
-          <w:lang w:val="en-US" w:bidi="ar-SA"/>
-        </w:rPr>
-        <w:t xml:space="preserve">                                         </w:t>
-      </w:r>
-      <w:r>
-        <w:rPr>
-          <w:rFonts w:ascii="Times New Roman" w:eastAsia="MS Mincho" w:hAnsi="Times New Roman" w:cs="Times New Roman"/>
-          <w:b/>
-          <w:bCs/>
-          <w:sz w:val="24"/>
-          <w:szCs w:val="24"/>
-          <w:lang w:val="en-US" w:bidi="ar-SA"/>
-        </w:rPr>
-        <w:t xml:space="preserve">                                                                                                                                                             </w:t>
-      </w:r>
     </w:p>
     <w:p>
       <w:pPr>
@@ -28899,12 +29374,12 @@
         <w:t>1</w:t>
       </w:r>
     </w:p>
+    <w:bookmarkEnd w:id="14"/>
     <w:bookmarkEnd w:id="15"/>
     <w:bookmarkEnd w:id="16"/>
     <w:bookmarkEnd w:id="17"/>
     <w:bookmarkEnd w:id="18"/>
     <w:bookmarkEnd w:id="19"/>
-    <w:bookmarkEnd w:id="20"/>
     <w:p>
       <w:pPr>
         <w:rPr>
@@ -34781,6 +35256,268 @@
     </w:lvl>
   </w:abstractNum>
   <w:abstractNum w:abstractNumId="13" w15:restartNumberingAfterBreak="0">
+    <w:nsid w:val="28BF64F3"/>
+    <w:multiLevelType w:val="hybridMultilevel"/>
+    <w:tmpl w:val="6EB0F2E0"/>
+    <w:lvl w:ilvl="0" w:tplc="0409000F">
+      <w:start w:val="1"/>
+      <w:numFmt w:val="decimal"/>
+      <w:lvlText w:val="%1."/>
+      <w:lvlJc w:val="left"/>
+      <w:pPr>
+        <w:ind w:left="720" w:hanging="360"/>
+      </w:pPr>
+    </w:lvl>
+    <w:lvl w:ilvl="1" w:tplc="04090019" w:tentative="1">
+      <w:start w:val="1"/>
+      <w:numFmt w:val="lowerLetter"/>
+      <w:lvlText w:val="%2."/>
+      <w:lvlJc w:val="left"/>
+      <w:pPr>
+        <w:ind w:left="1440" w:hanging="360"/>
+      </w:pPr>
+    </w:lvl>
+    <w:lvl w:ilvl="2" w:tplc="0409001B" w:tentative="1">
+      <w:start w:val="1"/>
+      <w:numFmt w:val="lowerRoman"/>
+      <w:lvlText w:val="%3."/>
+      <w:lvlJc w:val="right"/>
+      <w:pPr>
+        <w:ind w:left="2160" w:hanging="180"/>
+      </w:pPr>
+    </w:lvl>
+    <w:lvl w:ilvl="3" w:tplc="0409000F" w:tentative="1">
+      <w:start w:val="1"/>
+      <w:numFmt w:val="decimal"/>
+      <w:lvlText w:val="%4."/>
+      <w:lvlJc w:val="left"/>
+      <w:pPr>
+        <w:ind w:left="2880" w:hanging="360"/>
+      </w:pPr>
+    </w:lvl>
+    <w:lvl w:ilvl="4" w:tplc="04090019" w:tentative="1">
+      <w:start w:val="1"/>
+      <w:numFmt w:val="lowerLetter"/>
+      <w:lvlText w:val="%5."/>
+      <w:lvlJc w:val="left"/>
+      <w:pPr>
+        <w:ind w:left="3600" w:hanging="360"/>
+      </w:pPr>
+    </w:lvl>
+    <w:lvl w:ilvl="5" w:tplc="0409001B" w:tentative="1">
+      <w:start w:val="1"/>
+      <w:numFmt w:val="lowerRoman"/>
+      <w:lvlText w:val="%6."/>
+      <w:lvlJc w:val="right"/>
+      <w:pPr>
+        <w:ind w:left="4320" w:hanging="180"/>
+      </w:pPr>
+    </w:lvl>
+    <w:lvl w:ilvl="6" w:tplc="0409000F" w:tentative="1">
+      <w:start w:val="1"/>
+      <w:numFmt w:val="decimal"/>
+      <w:lvlText w:val="%7."/>
+      <w:lvlJc w:val="left"/>
+      <w:pPr>
+        <w:ind w:left="5040" w:hanging="360"/>
+      </w:pPr>
+    </w:lvl>
+    <w:lvl w:ilvl="7" w:tplc="04090019" w:tentative="1">
+      <w:start w:val="1"/>
+      <w:numFmt w:val="lowerLetter"/>
+      <w:lvlText w:val="%8."/>
+      <w:lvlJc w:val="left"/>
+      <w:pPr>
+        <w:ind w:left="5760" w:hanging="360"/>
+      </w:pPr>
+    </w:lvl>
+    <w:lvl w:ilvl="8" w:tplc="0409001B" w:tentative="1">
+      <w:start w:val="1"/>
+      <w:numFmt w:val="lowerRoman"/>
+      <w:lvlText w:val="%9."/>
+      <w:lvlJc w:val="right"/>
+      <w:pPr>
+        <w:ind w:left="6480" w:hanging="180"/>
+      </w:pPr>
+    </w:lvl>
+  </w:abstractNum>
+  <w:abstractNum w:abstractNumId="14" w15:restartNumberingAfterBreak="0">
+    <w:nsid w:val="2E400383"/>
+    <w:multiLevelType w:val="hybridMultilevel"/>
+    <w:tmpl w:val="07DAB5A0"/>
+    <w:lvl w:ilvl="0" w:tplc="0409000F">
+      <w:start w:val="1"/>
+      <w:numFmt w:val="decimal"/>
+      <w:lvlText w:val="%1."/>
+      <w:lvlJc w:val="left"/>
+      <w:pPr>
+        <w:ind w:left="360" w:hanging="360"/>
+      </w:pPr>
+    </w:lvl>
+    <w:lvl w:ilvl="1" w:tplc="04090019" w:tentative="1">
+      <w:start w:val="1"/>
+      <w:numFmt w:val="lowerLetter"/>
+      <w:lvlText w:val="%2."/>
+      <w:lvlJc w:val="left"/>
+      <w:pPr>
+        <w:ind w:left="1080" w:hanging="360"/>
+      </w:pPr>
+    </w:lvl>
+    <w:lvl w:ilvl="2" w:tplc="0409001B" w:tentative="1">
+      <w:start w:val="1"/>
+      <w:numFmt w:val="lowerRoman"/>
+      <w:lvlText w:val="%3."/>
+      <w:lvlJc w:val="right"/>
+      <w:pPr>
+        <w:ind w:left="1800" w:hanging="180"/>
+      </w:pPr>
+    </w:lvl>
+    <w:lvl w:ilvl="3" w:tplc="0409000F" w:tentative="1">
+      <w:start w:val="1"/>
+      <w:numFmt w:val="decimal"/>
+      <w:lvlText w:val="%4."/>
+      <w:lvlJc w:val="left"/>
+      <w:pPr>
+        <w:ind w:left="2520" w:hanging="360"/>
+      </w:pPr>
+    </w:lvl>
+    <w:lvl w:ilvl="4" w:tplc="04090019" w:tentative="1">
+      <w:start w:val="1"/>
+      <w:numFmt w:val="lowerLetter"/>
+      <w:lvlText w:val="%5."/>
+      <w:lvlJc w:val="left"/>
+      <w:pPr>
+        <w:ind w:left="3240" w:hanging="360"/>
+      </w:pPr>
+    </w:lvl>
+    <w:lvl w:ilvl="5" w:tplc="0409001B" w:tentative="1">
+      <w:start w:val="1"/>
+      <w:numFmt w:val="lowerRoman"/>
+      <w:lvlText w:val="%6."/>
+      <w:lvlJc w:val="right"/>
+      <w:pPr>
+        <w:ind w:left="3960" w:hanging="180"/>
+      </w:pPr>
+    </w:lvl>
+    <w:lvl w:ilvl="6" w:tplc="0409000F" w:tentative="1">
+      <w:start w:val="1"/>
+      <w:numFmt w:val="decimal"/>
+      <w:lvlText w:val="%7."/>
+      <w:lvlJc w:val="left"/>
+      <w:pPr>
+        <w:ind w:left="4680" w:hanging="360"/>
+      </w:pPr>
+    </w:lvl>
+    <w:lvl w:ilvl="7" w:tplc="04090019" w:tentative="1">
+      <w:start w:val="1"/>
+      <w:numFmt w:val="lowerLetter"/>
+      <w:lvlText w:val="%8."/>
+      <w:lvlJc w:val="left"/>
+      <w:pPr>
+        <w:ind w:left="5400" w:hanging="360"/>
+      </w:pPr>
+    </w:lvl>
+    <w:lvl w:ilvl="8" w:tplc="0409001B" w:tentative="1">
+      <w:start w:val="1"/>
+      <w:numFmt w:val="lowerRoman"/>
+      <w:lvlText w:val="%9."/>
+      <w:lvlJc w:val="right"/>
+      <w:pPr>
+        <w:ind w:left="6120" w:hanging="180"/>
+      </w:pPr>
+    </w:lvl>
+  </w:abstractNum>
+  <w:abstractNum w:abstractNumId="15" w15:restartNumberingAfterBreak="0">
+    <w:nsid w:val="2F3F37F1"/>
+    <w:multiLevelType w:val="hybridMultilevel"/>
+    <w:tmpl w:val="93B0566C"/>
+    <w:lvl w:ilvl="0" w:tplc="0409000F">
+      <w:start w:val="1"/>
+      <w:numFmt w:val="decimal"/>
+      <w:lvlText w:val="%1."/>
+      <w:lvlJc w:val="left"/>
+      <w:pPr>
+        <w:ind w:left="360" w:hanging="360"/>
+      </w:pPr>
+      <w:rPr>
+        <w:rFonts w:hint="default"/>
+        <w:color w:val="auto"/>
+      </w:rPr>
+    </w:lvl>
+    <w:lvl w:ilvl="1" w:tplc="04090019" w:tentative="1">
+      <w:start w:val="1"/>
+      <w:numFmt w:val="lowerLetter"/>
+      <w:lvlText w:val="%2."/>
+      <w:lvlJc w:val="left"/>
+      <w:pPr>
+        <w:ind w:left="1080" w:hanging="360"/>
+      </w:pPr>
+    </w:lvl>
+    <w:lvl w:ilvl="2" w:tplc="0409001B" w:tentative="1">
+      <w:start w:val="1"/>
+      <w:numFmt w:val="lowerRoman"/>
+      <w:lvlText w:val="%3."/>
+      <w:lvlJc w:val="right"/>
+      <w:pPr>
+        <w:ind w:left="1800" w:hanging="180"/>
+      </w:pPr>
+    </w:lvl>
+    <w:lvl w:ilvl="3" w:tplc="0409000F" w:tentative="1">
+      <w:start w:val="1"/>
+      <w:numFmt w:val="decimal"/>
+      <w:lvlText w:val="%4."/>
+      <w:lvlJc w:val="left"/>
+      <w:pPr>
+        <w:ind w:left="2520" w:hanging="360"/>
+      </w:pPr>
+    </w:lvl>
+    <w:lvl w:ilvl="4" w:tplc="04090019" w:tentative="1">
+      <w:start w:val="1"/>
+      <w:numFmt w:val="lowerLetter"/>
+      <w:lvlText w:val="%5."/>
+      <w:lvlJc w:val="left"/>
+      <w:pPr>
+        <w:ind w:left="3240" w:hanging="360"/>
+      </w:pPr>
+    </w:lvl>
+    <w:lvl w:ilvl="5" w:tplc="0409001B" w:tentative="1">
+      <w:start w:val="1"/>
+      <w:numFmt w:val="lowerRoman"/>
+      <w:lvlText w:val="%6."/>
+      <w:lvlJc w:val="right"/>
+      <w:pPr>
+        <w:ind w:left="3960" w:hanging="180"/>
+      </w:pPr>
+    </w:lvl>
+    <w:lvl w:ilvl="6" w:tplc="0409000F" w:tentative="1">
+      <w:start w:val="1"/>
+      <w:numFmt w:val="decimal"/>
+      <w:lvlText w:val="%7."/>
+      <w:lvlJc w:val="left"/>
+      <w:pPr>
+        <w:ind w:left="4680" w:hanging="360"/>
+      </w:pPr>
+    </w:lvl>
+    <w:lvl w:ilvl="7" w:tplc="04090019" w:tentative="1">
+      <w:start w:val="1"/>
+      <w:numFmt w:val="lowerLetter"/>
+      <w:lvlText w:val="%8."/>
+      <w:lvlJc w:val="left"/>
+      <w:pPr>
+        <w:ind w:left="5400" w:hanging="360"/>
+      </w:pPr>
+    </w:lvl>
+    <w:lvl w:ilvl="8" w:tplc="0409001B" w:tentative="1">
+      <w:start w:val="1"/>
+      <w:numFmt w:val="lowerRoman"/>
+      <w:lvlText w:val="%9."/>
+      <w:lvlJc w:val="right"/>
+      <w:pPr>
+        <w:ind w:left="6120" w:hanging="180"/>
+      </w:pPr>
+    </w:lvl>
+  </w:abstractNum>
+  <w:abstractNum w:abstractNumId="16" w15:restartNumberingAfterBreak="0">
     <w:nsid w:val="2F6E5BEA"/>
     <w:multiLevelType w:val="hybridMultilevel"/>
     <w:tmpl w:val="38ECFDA2"/>
@@ -34898,7 +35635,7 @@
       </w:pPr>
     </w:lvl>
   </w:abstractNum>
-  <w:abstractNum w:abstractNumId="14" w15:restartNumberingAfterBreak="0">
+  <w:abstractNum w:abstractNumId="17" w15:restartNumberingAfterBreak="0">
     <w:nsid w:val="40251725"/>
     <w:multiLevelType w:val="hybridMultilevel"/>
     <w:tmpl w:val="28F0FDBA"/>
@@ -34984,7 +35721,7 @@
       </w:pPr>
     </w:lvl>
   </w:abstractNum>
-  <w:abstractNum w:abstractNumId="15" w15:restartNumberingAfterBreak="0">
+  <w:abstractNum w:abstractNumId="18" w15:restartNumberingAfterBreak="0">
     <w:nsid w:val="4AEA4078"/>
     <w:multiLevelType w:val="hybridMultilevel"/>
     <w:tmpl w:val="DEE468EE"/>
@@ -35070,7 +35807,7 @@
       </w:pPr>
     </w:lvl>
   </w:abstractNum>
-  <w:abstractNum w:abstractNumId="16" w15:restartNumberingAfterBreak="0">
+  <w:abstractNum w:abstractNumId="19" w15:restartNumberingAfterBreak="0">
     <w:nsid w:val="4DE3467C"/>
     <w:multiLevelType w:val="hybridMultilevel"/>
     <w:tmpl w:val="3BBADE5C"/>
@@ -35159,7 +35896,7 @@
       </w:pPr>
     </w:lvl>
   </w:abstractNum>
-  <w:abstractNum w:abstractNumId="17" w15:restartNumberingAfterBreak="0">
+  <w:abstractNum w:abstractNumId="20" w15:restartNumberingAfterBreak="0">
     <w:nsid w:val="4E19632B"/>
     <w:multiLevelType w:val="multilevel"/>
     <w:tmpl w:val="7C402478"/>
@@ -35272,7 +36009,7 @@
       </w:rPr>
     </w:lvl>
   </w:abstractNum>
-  <w:abstractNum w:abstractNumId="18" w15:restartNumberingAfterBreak="0">
+  <w:abstractNum w:abstractNumId="21" w15:restartNumberingAfterBreak="0">
     <w:nsid w:val="4F886889"/>
     <w:multiLevelType w:val="hybridMultilevel"/>
     <w:tmpl w:val="D5968336"/>
@@ -35361,7 +36098,7 @@
       </w:pPr>
     </w:lvl>
   </w:abstractNum>
-  <w:abstractNum w:abstractNumId="19" w15:restartNumberingAfterBreak="0">
+  <w:abstractNum w:abstractNumId="22" w15:restartNumberingAfterBreak="0">
     <w:nsid w:val="538E2B03"/>
     <w:multiLevelType w:val="multilevel"/>
     <w:tmpl w:val="903E3022"/>
@@ -35474,7 +36211,7 @@
       </w:rPr>
     </w:lvl>
   </w:abstractNum>
-  <w:abstractNum w:abstractNumId="20" w15:restartNumberingAfterBreak="0">
+  <w:abstractNum w:abstractNumId="23" w15:restartNumberingAfterBreak="0">
     <w:nsid w:val="53C8544B"/>
     <w:multiLevelType w:val="hybridMultilevel"/>
     <w:tmpl w:val="34F647B2"/>
@@ -35590,7 +36327,7 @@
       </w:pPr>
     </w:lvl>
   </w:abstractNum>
-  <w:abstractNum w:abstractNumId="21" w15:restartNumberingAfterBreak="0">
+  <w:abstractNum w:abstractNumId="24" w15:restartNumberingAfterBreak="0">
     <w:nsid w:val="53CB555F"/>
     <w:multiLevelType w:val="hybridMultilevel"/>
     <w:tmpl w:val="546403E8"/>
@@ -35676,7 +36413,7 @@
       </w:pPr>
     </w:lvl>
   </w:abstractNum>
-  <w:abstractNum w:abstractNumId="22" w15:restartNumberingAfterBreak="0">
+  <w:abstractNum w:abstractNumId="25" w15:restartNumberingAfterBreak="0">
     <w:nsid w:val="5ABD4EB2"/>
     <w:multiLevelType w:val="hybridMultilevel"/>
     <w:tmpl w:val="93D4AE9C"/>
@@ -35766,7 +36503,7 @@
       </w:pPr>
     </w:lvl>
   </w:abstractNum>
-  <w:abstractNum w:abstractNumId="23" w15:restartNumberingAfterBreak="0">
+  <w:abstractNum w:abstractNumId="26" w15:restartNumberingAfterBreak="0">
     <w:nsid w:val="5C9461E3"/>
     <w:multiLevelType w:val="hybridMultilevel"/>
     <w:tmpl w:val="35242224"/>
@@ -35879,7 +36616,7 @@
       </w:rPr>
     </w:lvl>
   </w:abstractNum>
-  <w:abstractNum w:abstractNumId="24" w15:restartNumberingAfterBreak="0">
+  <w:abstractNum w:abstractNumId="27" w15:restartNumberingAfterBreak="0">
     <w:nsid w:val="5DE3223D"/>
     <w:multiLevelType w:val="hybridMultilevel"/>
     <w:tmpl w:val="6E96DE54"/>
@@ -35965,7 +36702,7 @@
       </w:pPr>
     </w:lvl>
   </w:abstractNum>
-  <w:abstractNum w:abstractNumId="25" w15:restartNumberingAfterBreak="0">
+  <w:abstractNum w:abstractNumId="28" w15:restartNumberingAfterBreak="0">
     <w:nsid w:val="609637EB"/>
     <w:multiLevelType w:val="hybridMultilevel"/>
     <w:tmpl w:val="796E1544"/>
@@ -36051,7 +36788,7 @@
       </w:pPr>
     </w:lvl>
   </w:abstractNum>
-  <w:abstractNum w:abstractNumId="26" w15:restartNumberingAfterBreak="0">
+  <w:abstractNum w:abstractNumId="29" w15:restartNumberingAfterBreak="0">
     <w:nsid w:val="63EE7C48"/>
     <w:multiLevelType w:val="hybridMultilevel"/>
     <w:tmpl w:val="107EEF8A"/>
@@ -36163,7 +36900,7 @@
       </w:rPr>
     </w:lvl>
   </w:abstractNum>
-  <w:abstractNum w:abstractNumId="27" w15:restartNumberingAfterBreak="0">
+  <w:abstractNum w:abstractNumId="30" w15:restartNumberingAfterBreak="0">
     <w:nsid w:val="66C30700"/>
     <w:multiLevelType w:val="hybridMultilevel"/>
     <w:tmpl w:val="3098B2D8"/>
@@ -36252,7 +36989,7 @@
       </w:pPr>
     </w:lvl>
   </w:abstractNum>
-  <w:abstractNum w:abstractNumId="28" w15:restartNumberingAfterBreak="0">
+  <w:abstractNum w:abstractNumId="31" w15:restartNumberingAfterBreak="0">
     <w:nsid w:val="6E422EEB"/>
     <w:multiLevelType w:val="hybridMultilevel"/>
     <w:tmpl w:val="3098B2D8"/>
@@ -36341,7 +37078,93 @@
       </w:pPr>
     </w:lvl>
   </w:abstractNum>
-  <w:abstractNum w:abstractNumId="29" w15:restartNumberingAfterBreak="0">
+  <w:abstractNum w:abstractNumId="32" w15:restartNumberingAfterBreak="0">
+    <w:nsid w:val="6E7265E4"/>
+    <w:multiLevelType w:val="hybridMultilevel"/>
+    <w:tmpl w:val="07DAB5A0"/>
+    <w:lvl w:ilvl="0" w:tplc="0409000F">
+      <w:start w:val="1"/>
+      <w:numFmt w:val="decimal"/>
+      <w:lvlText w:val="%1."/>
+      <w:lvlJc w:val="left"/>
+      <w:pPr>
+        <w:ind w:left="360" w:hanging="360"/>
+      </w:pPr>
+    </w:lvl>
+    <w:lvl w:ilvl="1" w:tplc="04090019" w:tentative="1">
+      <w:start w:val="1"/>
+      <w:numFmt w:val="lowerLetter"/>
+      <w:lvlText w:val="%2."/>
+      <w:lvlJc w:val="left"/>
+      <w:pPr>
+        <w:ind w:left="1080" w:hanging="360"/>
+      </w:pPr>
+    </w:lvl>
+    <w:lvl w:ilvl="2" w:tplc="0409001B" w:tentative="1">
+      <w:start w:val="1"/>
+      <w:numFmt w:val="lowerRoman"/>
+      <w:lvlText w:val="%3."/>
+      <w:lvlJc w:val="right"/>
+      <w:pPr>
+        <w:ind w:left="1800" w:hanging="180"/>
+      </w:pPr>
+    </w:lvl>
+    <w:lvl w:ilvl="3" w:tplc="0409000F" w:tentative="1">
+      <w:start w:val="1"/>
+      <w:numFmt w:val="decimal"/>
+      <w:lvlText w:val="%4."/>
+      <w:lvlJc w:val="left"/>
+      <w:pPr>
+        <w:ind w:left="2520" w:hanging="360"/>
+      </w:pPr>
+    </w:lvl>
+    <w:lvl w:ilvl="4" w:tplc="04090019" w:tentative="1">
+      <w:start w:val="1"/>
+      <w:numFmt w:val="lowerLetter"/>
+      <w:lvlText w:val="%5."/>
+      <w:lvlJc w:val="left"/>
+      <w:pPr>
+        <w:ind w:left="3240" w:hanging="360"/>
+      </w:pPr>
+    </w:lvl>
+    <w:lvl w:ilvl="5" w:tplc="0409001B" w:tentative="1">
+      <w:start w:val="1"/>
+      <w:numFmt w:val="lowerRoman"/>
+      <w:lvlText w:val="%6."/>
+      <w:lvlJc w:val="right"/>
+      <w:pPr>
+        <w:ind w:left="3960" w:hanging="180"/>
+      </w:pPr>
+    </w:lvl>
+    <w:lvl w:ilvl="6" w:tplc="0409000F" w:tentative="1">
+      <w:start w:val="1"/>
+      <w:numFmt w:val="decimal"/>
+      <w:lvlText w:val="%7."/>
+      <w:lvlJc w:val="left"/>
+      <w:pPr>
+        <w:ind w:left="4680" w:hanging="360"/>
+      </w:pPr>
+    </w:lvl>
+    <w:lvl w:ilvl="7" w:tplc="04090019" w:tentative="1">
+      <w:start w:val="1"/>
+      <w:numFmt w:val="lowerLetter"/>
+      <w:lvlText w:val="%8."/>
+      <w:lvlJc w:val="left"/>
+      <w:pPr>
+        <w:ind w:left="5400" w:hanging="360"/>
+      </w:pPr>
+    </w:lvl>
+    <w:lvl w:ilvl="8" w:tplc="0409001B" w:tentative="1">
+      <w:start w:val="1"/>
+      <w:numFmt w:val="lowerRoman"/>
+      <w:lvlText w:val="%9."/>
+      <w:lvlJc w:val="right"/>
+      <w:pPr>
+        <w:ind w:left="6120" w:hanging="180"/>
+      </w:pPr>
+    </w:lvl>
+  </w:abstractNum>
+  <w:abstractNum w:abstractNumId="33" w15:restartNumberingAfterBreak="0">
     <w:nsid w:val="6EF5754A"/>
     <w:multiLevelType w:val="hybridMultilevel"/>
     <w:tmpl w:val="B706DD86"/>
@@ -36427,7 +37250,7 @@
       </w:pPr>
     </w:lvl>
   </w:abstractNum>
-  <w:abstractNum w:abstractNumId="30" w15:restartNumberingAfterBreak="0">
+  <w:abstractNum w:abstractNumId="34" w15:restartNumberingAfterBreak="0">
     <w:nsid w:val="73A95D6D"/>
     <w:multiLevelType w:val="hybridMultilevel"/>
     <w:tmpl w:val="E456610A"/>
@@ -36540,7 +37363,7 @@
       </w:pPr>
     </w:lvl>
   </w:abstractNum>
-  <w:abstractNum w:abstractNumId="31" w15:restartNumberingAfterBreak="0">
+  <w:abstractNum w:abstractNumId="35" w15:restartNumberingAfterBreak="0">
     <w:nsid w:val="743572B4"/>
     <w:multiLevelType w:val="hybridMultilevel"/>
     <w:tmpl w:val="769EEA46"/>
@@ -36626,7 +37449,7 @@
       </w:pPr>
     </w:lvl>
   </w:abstractNum>
-  <w:abstractNum w:abstractNumId="32" w15:restartNumberingAfterBreak="0">
+  <w:abstractNum w:abstractNumId="36" w15:restartNumberingAfterBreak="0">
     <w:nsid w:val="7B343E2A"/>
     <w:multiLevelType w:val="hybridMultilevel"/>
     <w:tmpl w:val="3BA80E84"/>
@@ -36715,7 +37538,7 @@
       </w:pPr>
     </w:lvl>
   </w:abstractNum>
-  <w:abstractNum w:abstractNumId="33" w15:restartNumberingAfterBreak="0">
+  <w:abstractNum w:abstractNumId="37" w15:restartNumberingAfterBreak="0">
     <w:nsid w:val="7D172B7C"/>
     <w:multiLevelType w:val="hybridMultilevel"/>
     <w:tmpl w:val="D5968336"/>
@@ -36804,7 +37627,7 @@
       </w:pPr>
     </w:lvl>
   </w:abstractNum>
-  <w:abstractNum w:abstractNumId="34" w15:restartNumberingAfterBreak="0">
+  <w:abstractNum w:abstractNumId="38" w15:restartNumberingAfterBreak="0">
     <w:nsid w:val="7F455D7F"/>
     <w:multiLevelType w:val="hybridMultilevel"/>
     <w:tmpl w:val="B9B25538"/>
@@ -36890,7 +37713,7 @@
       </w:pPr>
     </w:lvl>
   </w:abstractNum>
-  <w:abstractNum w:abstractNumId="35" w15:restartNumberingAfterBreak="0">
+  <w:abstractNum w:abstractNumId="39" w15:restartNumberingAfterBreak="0">
     <w:nsid w:val="7FD1378E"/>
     <w:multiLevelType w:val="hybridMultilevel"/>
     <w:tmpl w:val="E3D27EDE"/>
@@ -36977,49 +37800,49 @@
     </w:lvl>
   </w:abstractNum>
   <w:num w:numId="1">
-    <w:abstractNumId w:val="33"/>
+    <w:abstractNumId w:val="37"/>
   </w:num>
   <w:num w:numId="2">
     <w:abstractNumId w:val="3"/>
   </w:num>
   <w:num w:numId="3">
-    <w:abstractNumId w:val="22"/>
+    <w:abstractNumId w:val="25"/>
   </w:num>
   <w:num w:numId="4">
-    <w:abstractNumId w:val="30"/>
+    <w:abstractNumId w:val="34"/>
   </w:num>
   <w:num w:numId="5">
-    <w:abstractNumId w:val="13"/>
+    <w:abstractNumId w:val="16"/>
   </w:num>
   <w:num w:numId="6">
-    <w:abstractNumId w:val="21"/>
+    <w:abstractNumId w:val="24"/>
   </w:num>
   <w:num w:numId="7">
-    <w:abstractNumId w:val="14"/>
+    <w:abstractNumId w:val="17"/>
   </w:num>
   <w:num w:numId="8">
-    <w:abstractNumId w:val="24"/>
+    <w:abstractNumId w:val="27"/>
   </w:num>
   <w:num w:numId="9">
     <w:abstractNumId w:val="0"/>
   </w:num>
   <w:num w:numId="10">
-    <w:abstractNumId w:val="20"/>
+    <w:abstractNumId w:val="23"/>
   </w:num>
   <w:num w:numId="11">
-    <w:abstractNumId w:val="31"/>
+    <w:abstractNumId w:val="35"/>
   </w:num>
   <w:num w:numId="12">
-    <w:abstractNumId w:val="16"/>
+    <w:abstractNumId w:val="19"/>
   </w:num>
   <w:num w:numId="13">
     <w:abstractNumId w:val="10"/>
   </w:num>
   <w:num w:numId="14">
-    <w:abstractNumId w:val="18"/>
+    <w:abstractNumId w:val="21"/>
   </w:num>
   <w:num w:numId="15">
-    <w:abstractNumId w:val="19"/>
+    <w:abstractNumId w:val="22"/>
   </w:num>
   <w:num w:numId="16">
     <w:abstractNumId w:val="7"/>
@@ -37028,10 +37851,10 @@
     <w:abstractNumId w:val="6"/>
   </w:num>
   <w:num w:numId="18">
-    <w:abstractNumId w:val="26"/>
+    <w:abstractNumId w:val="29"/>
   </w:num>
   <w:num w:numId="19">
-    <w:abstractNumId w:val="17"/>
+    <w:abstractNumId w:val="20"/>
   </w:num>
   <w:num w:numId="20">
     <w:abstractNumId w:val="4"/>
@@ -37040,25 +37863,25 @@
     <w:abstractNumId w:val="2"/>
   </w:num>
   <w:num w:numId="22">
-    <w:abstractNumId w:val="29"/>
+    <w:abstractNumId w:val="33"/>
   </w:num>
   <w:num w:numId="23">
-    <w:abstractNumId w:val="27"/>
+    <w:abstractNumId w:val="30"/>
   </w:num>
   <w:num w:numId="24">
-    <w:abstractNumId w:val="28"/>
+    <w:abstractNumId w:val="31"/>
   </w:num>
   <w:num w:numId="25">
-    <w:abstractNumId w:val="15"/>
+    <w:abstractNumId w:val="18"/>
   </w:num>
   <w:num w:numId="26">
-    <w:abstractNumId w:val="23"/>
+    <w:abstractNumId w:val="26"/>
   </w:num>
   <w:num w:numId="27">
     <w:abstractNumId w:val="5"/>
   </w:num>
   <w:num w:numId="28">
-    <w:abstractNumId w:val="32"/>
+    <w:abstractNumId w:val="36"/>
   </w:num>
   <w:num w:numId="29">
     <w:abstractNumId w:val="11"/>
@@ -37070,19 +37893,31 @@
     <w:abstractNumId w:val="1"/>
   </w:num>
   <w:num w:numId="32">
-    <w:abstractNumId w:val="35"/>
+    <w:abstractNumId w:val="39"/>
   </w:num>
   <w:num w:numId="33">
     <w:abstractNumId w:val="12"/>
   </w:num>
   <w:num w:numId="34">
-    <w:abstractNumId w:val="25"/>
+    <w:abstractNumId w:val="28"/>
   </w:num>
   <w:num w:numId="35">
-    <w:abstractNumId w:val="34"/>
+    <w:abstractNumId w:val="38"/>
   </w:num>
   <w:num w:numId="36">
     <w:abstractNumId w:val="9"/>
+  </w:num>
+  <w:num w:numId="37">
+    <w:abstractNumId w:val="13"/>
+  </w:num>
+  <w:num w:numId="38">
+    <w:abstractNumId w:val="32"/>
+  </w:num>
+  <w:num w:numId="39">
+    <w:abstractNumId w:val="14"/>
+  </w:num>
+  <w:num w:numId="40">
+    <w:abstractNumId w:val="15"/>
   </w:num>
   <w:numIdMacAtCleanup w:val="3"/>
 </w:numbering>
@@ -40837,7 +41672,7 @@
 </file>
 
 <file path=customXml/itemProps1.xml><?xml version="1.0" encoding="utf-8"?>
-<ds:datastoreItem xmlns:ds="http://schemas.openxmlformats.org/officeDocument/2006/customXml" ds:itemID="{7BEB0294-6F1B-4680-A135-D636549CB959}">
+<ds:datastoreItem xmlns:ds="http://schemas.openxmlformats.org/officeDocument/2006/customXml" ds:itemID="{247D47FA-9F57-471D-9A7A-52CAFCFB8904}">
   <ds:schemaRefs>
     <ds:schemaRef ds:uri="http://schemas.openxmlformats.org/officeDocument/2006/bibliography"/>
   </ds:schemaRefs>

</xml_diff>

<commit_message>
minor bug fixes and formatting corrections in template word file
</commit_message>
<xml_diff>
--- a/assets/weekly_report_template.docx
+++ b/assets/weekly_report_template.docx
@@ -14859,7 +14859,6 @@
               <w:bottom w:val="single" w:sz="4" w:space="0" w:color="auto"/>
               <w:right w:val="single" w:sz="4" w:space="0" w:color="auto"/>
             </w:tcBorders>
-            <w:vAlign w:val="center"/>
           </w:tcPr>
           <w:p>
             <w:pPr>
@@ -15240,7 +15239,23 @@
           <w:bCs/>
           <w:sz w:val="19"/>
         </w:rPr>
-        <w:t>ote: Units out for more than 72 hrs are only included.</w:t>
+        <w:t xml:space="preserve">ote: Units </w:t>
+      </w:r>
+      <w:r>
+        <w:rPr>
+          <w:b/>
+          <w:bCs/>
+          <w:sz w:val="19"/>
+        </w:rPr>
+        <w:t xml:space="preserve">with installed capacity more than 100 MW and </w:t>
+      </w:r>
+      <w:r>
+        <w:rPr>
+          <w:b/>
+          <w:bCs/>
+          <w:sz w:val="19"/>
+        </w:rPr>
+        <w:t>out for more than 72 hrs are only included.</w:t>
       </w:r>
       <w:r>
         <w:rPr>
@@ -15548,7 +15563,14 @@
                 <w:rFonts w:ascii="Arial" w:eastAsia="MS Mincho" w:hAnsi="Arial" w:cs="Arial"/>
                 <w:lang w:val="en-US" w:bidi="ar-SA"/>
               </w:rPr>
-              <w:t xml:space="preserve">Unit </w:t>
+              <w:t>Transmission Elemen</w:t>
+            </w:r>
+            <w:r>
+              <w:rPr>
+                <w:rFonts w:ascii="Arial" w:eastAsia="MS Mincho" w:hAnsi="Arial" w:cs="Arial"/>
+                <w:lang w:val="en-US" w:bidi="ar-SA"/>
+              </w:rPr>
+              <w:t xml:space="preserve">t </w:t>
             </w:r>
           </w:p>
         </w:tc>
@@ -15592,6 +15614,7 @@
             <w:pPr>
               <w:spacing w:line="280" w:lineRule="atLeast"/>
               <w:ind w:left="-110" w:right="-85"/>
+              <w:jc w:val="center"/>
               <w:rPr>
                 <w:rFonts w:ascii="Arial" w:eastAsia="MS Mincho" w:hAnsi="Arial" w:cs="Arial"/>
                 <w:sz w:val="19"/>
@@ -15606,14 +15629,7 @@
                 <w:szCs w:val="19"/>
                 <w:lang w:val="en-US" w:bidi="ar-SA"/>
               </w:rPr>
-              <w:t xml:space="preserve">Constituent/ </w:t>
-            </w:r>
-            <w:r>
-              <w:rPr>
-                <w:rFonts w:ascii="Arial" w:eastAsia="MS Mincho" w:hAnsi="Arial" w:cs="Arial"/>
-                <w:lang w:val="en-US" w:bidi="ar-SA"/>
-              </w:rPr>
-              <w:t>IPP</w:t>
+              <w:t>Owners</w:t>
             </w:r>
           </w:p>
         </w:tc>
@@ -16331,7 +16347,6 @@
               <w:right w:val="single" w:sz="4" w:space="0" w:color="auto"/>
             </w:tcBorders>
             <w:shd w:val="clear" w:color="auto" w:fill="auto"/>
-            <w:vAlign w:val="center"/>
           </w:tcPr>
           <w:p>
             <w:pPr>
@@ -18480,7 +18495,6 @@
               <w:bottom w:val="single" w:sz="4" w:space="0" w:color="auto"/>
             </w:tcBorders>
             <w:noWrap/>
-            <w:vAlign w:val="center"/>
           </w:tcPr>
           <w:p>
             <w:pPr>
@@ -20083,6 +20097,7 @@
             <w:pPr>
               <w:spacing w:after="0" w:line="240" w:lineRule="auto"/>
               <w:ind w:right="-268"/>
+              <w:jc w:val="both"/>
               <w:rPr>
                 <w:rFonts w:ascii="Times New Roman" w:eastAsia="Times New Roman" w:hAnsi="Times New Roman" w:cs="Times New Roman"/>
                 <w:sz w:val="24"/>
@@ -20146,6 +20161,7 @@
             <w:pPr>
               <w:spacing w:after="0" w:line="240" w:lineRule="auto"/>
               <w:ind w:left="-57" w:right="-57"/>
+              <w:jc w:val="both"/>
               <w:rPr>
                 <w:rFonts w:ascii="Times New Roman" w:eastAsia="Times New Roman" w:hAnsi="Times New Roman" w:cs="Times New Roman"/>
                 <w:sz w:val="24"/>
@@ -20209,6 +20225,7 @@
             <w:pPr>
               <w:spacing w:after="0" w:line="240" w:lineRule="auto"/>
               <w:ind w:left="-57" w:right="-57"/>
+              <w:jc w:val="both"/>
               <w:rPr>
                 <w:rFonts w:ascii="Times New Roman" w:eastAsia="Times New Roman" w:hAnsi="Times New Roman" w:cs="Times New Roman"/>
                 <w:sz w:val="24"/>
@@ -20261,6 +20278,8 @@
               </w:rPr>
               <w:t>}}</w:t>
             </w:r>
+            <w:bookmarkStart w:id="7" w:name="_GoBack"/>
+            <w:bookmarkEnd w:id="7"/>
           </w:p>
         </w:tc>
       </w:tr>
@@ -20327,12 +20346,12 @@
           <w:lang w:val="en-US" w:bidi="ar-SA"/>
         </w:rPr>
       </w:pPr>
-      <w:bookmarkStart w:id="7" w:name="_Toc416947637"/>
-      <w:bookmarkStart w:id="8" w:name="_Toc417032431"/>
-      <w:bookmarkStart w:id="9" w:name="_Toc417033197"/>
-      <w:bookmarkStart w:id="10" w:name="_Toc417034807"/>
-      <w:bookmarkStart w:id="11" w:name="_Toc417491172"/>
-      <w:bookmarkStart w:id="12" w:name="_Toc503553362"/>
+      <w:bookmarkStart w:id="8" w:name="_Toc416947637"/>
+      <w:bookmarkStart w:id="9" w:name="_Toc417032431"/>
+      <w:bookmarkStart w:id="10" w:name="_Toc417033197"/>
+      <w:bookmarkStart w:id="11" w:name="_Toc417034807"/>
+      <w:bookmarkStart w:id="12" w:name="_Toc417491172"/>
+      <w:bookmarkStart w:id="13" w:name="_Toc503553362"/>
       <w:r>
         <w:rPr>
           <w:rFonts w:ascii="Times New Roman" w:eastAsia="Times New Roman" w:hAnsi="Times New Roman" w:cs="Times New Roman"/>
@@ -20345,12 +20364,12 @@
         </w:rPr>
         <w:t>ICT Constraints</w:t>
       </w:r>
-      <w:bookmarkEnd w:id="7"/>
       <w:bookmarkEnd w:id="8"/>
       <w:bookmarkEnd w:id="9"/>
       <w:bookmarkEnd w:id="10"/>
       <w:bookmarkEnd w:id="11"/>
       <w:bookmarkEnd w:id="12"/>
+      <w:bookmarkEnd w:id="13"/>
     </w:p>
     <w:tbl>
       <w:tblPr>
@@ -20589,6 +20608,7 @@
           <w:p>
             <w:pPr>
               <w:spacing w:after="0" w:line="240" w:lineRule="auto"/>
+              <w:jc w:val="both"/>
               <w:rPr>
                 <w:rFonts w:ascii="Times New Roman" w:eastAsia="Times New Roman" w:hAnsi="Times New Roman" w:cs="Times New Roman"/>
                 <w:sz w:val="24"/>
@@ -20651,7 +20671,7 @@
           <w:p>
             <w:pPr>
               <w:spacing w:after="0" w:line="240" w:lineRule="auto"/>
-              <w:jc w:val="center"/>
+              <w:jc w:val="both"/>
               <w:rPr>
                 <w:rFonts w:ascii="Times New Roman" w:eastAsia="Times New Roman" w:hAnsi="Times New Roman" w:cs="Times New Roman"/>
                 <w:sz w:val="24"/>
@@ -20717,6 +20737,7 @@
                 <w:tab w:val="num" w:pos="720"/>
               </w:tabs>
               <w:spacing w:after="0" w:line="240" w:lineRule="auto"/>
+              <w:jc w:val="both"/>
               <w:rPr>
                 <w:rFonts w:ascii="Times New Roman" w:eastAsia="Times New Roman" w:hAnsi="Times New Roman" w:cs="Times New Roman"/>
                 <w:sz w:val="24"/>
@@ -20893,7 +20914,7 @@
                 <w:lang w:val="en-US" w:bidi="ar-SA"/>
               </w:rPr>
             </w:pPr>
-            <w:bookmarkStart w:id="13" w:name="_Toc503553364"/>
+            <w:bookmarkStart w:id="14" w:name="_Toc503553364"/>
             <w:r>
               <w:rPr>
                 <w:rFonts w:ascii="Times New Roman" w:eastAsia="Calibri" w:hAnsi="Times New Roman" w:cs="Times New Roman"/>
@@ -21079,6 +21100,7 @@
             <w:pPr>
               <w:spacing w:after="0" w:line="240" w:lineRule="auto"/>
               <w:ind w:left="57" w:right="57"/>
+              <w:jc w:val="both"/>
               <w:rPr>
                 <w:rFonts w:ascii="Times New Roman" w:eastAsia="Calibri" w:hAnsi="Times New Roman" w:cs="Times New Roman"/>
                 <w:szCs w:val="22"/>
@@ -21136,7 +21158,7 @@
             <w:pPr>
               <w:spacing w:after="0" w:line="240" w:lineRule="auto"/>
               <w:ind w:left="57" w:right="57"/>
-              <w:jc w:val="center"/>
+              <w:jc w:val="both"/>
               <w:rPr>
                 <w:rFonts w:ascii="Times New Roman" w:eastAsia="Calibri" w:hAnsi="Times New Roman" w:cs="Times New Roman"/>
                 <w:szCs w:val="22"/>
@@ -21242,7 +21264,7 @@
         </w:rPr>
         <w:t>Nodes Experiencing High Voltage</w:t>
       </w:r>
-      <w:bookmarkEnd w:id="13"/>
+      <w:bookmarkEnd w:id="14"/>
       <w:r>
         <w:rPr>
           <w:rFonts w:ascii="Times New Roman" w:eastAsia="Times New Roman" w:hAnsi="Times New Roman" w:cs="Times New Roman"/>
@@ -21548,6 +21570,7 @@
             <w:pPr>
               <w:spacing w:after="0" w:line="240" w:lineRule="auto"/>
               <w:ind w:right="-138"/>
+              <w:jc w:val="both"/>
               <w:rPr>
                 <w:rFonts w:ascii="Times New Roman" w:eastAsia="Times New Roman" w:hAnsi="Times New Roman" w:cs="Times New Roman"/>
                 <w:color w:val="000000"/>
@@ -21576,7 +21599,7 @@
           <w:p>
             <w:pPr>
               <w:spacing w:after="0" w:line="240" w:lineRule="auto"/>
-              <w:jc w:val="center"/>
+              <w:jc w:val="both"/>
               <w:rPr>
                 <w:rFonts w:ascii="Times New Roman" w:eastAsia="Times New Roman" w:hAnsi="Times New Roman" w:cs="Times New Roman"/>
                 <w:color w:val="000000"/>
@@ -21605,6 +21628,7 @@
           <w:p>
             <w:pPr>
               <w:spacing w:after="0" w:line="240" w:lineRule="auto"/>
+              <w:jc w:val="both"/>
               <w:rPr>
                 <w:rFonts w:ascii="Times New Roman" w:eastAsia="Times New Roman" w:hAnsi="Times New Roman" w:cs="Times New Roman"/>
                 <w:sz w:val="24"/>
@@ -21686,12 +21710,12 @@
           <w:lang w:val="en-US" w:bidi="ar-SA"/>
         </w:rPr>
       </w:pPr>
-      <w:bookmarkStart w:id="14" w:name="_Toc416947638"/>
-      <w:bookmarkStart w:id="15" w:name="_Toc417032432"/>
-      <w:bookmarkStart w:id="16" w:name="_Toc417033198"/>
-      <w:bookmarkStart w:id="17" w:name="_Toc417034808"/>
-      <w:bookmarkStart w:id="18" w:name="_Toc417491173"/>
-      <w:bookmarkStart w:id="19" w:name="_Toc488077030"/>
+      <w:bookmarkStart w:id="15" w:name="_Toc416947638"/>
+      <w:bookmarkStart w:id="16" w:name="_Toc417032432"/>
+      <w:bookmarkStart w:id="17" w:name="_Toc417033198"/>
+      <w:bookmarkStart w:id="18" w:name="_Toc417034808"/>
+      <w:bookmarkStart w:id="19" w:name="_Toc417491173"/>
+      <w:bookmarkStart w:id="20" w:name="_Toc488077030"/>
       <w:r>
         <w:rPr>
           <w:rFonts w:ascii="Times New Roman" w:eastAsia="MS Mincho" w:hAnsi="Times New Roman" w:cs="Times New Roman"/>
@@ -21827,7 +21851,7 @@
     </w:p>
     <w:tbl>
       <w:tblPr>
-        <w:tblW w:w="11204" w:type="dxa"/>
+        <w:tblW w:w="13016" w:type="dxa"/>
         <w:tblInd w:w="-5" w:type="dxa"/>
         <w:tblBorders>
           <w:top w:val="single" w:sz="4" w:space="0" w:color="auto"/>
@@ -21846,6 +21870,7 @@
       </w:tblPr>
       <w:tblGrid>
         <w:gridCol w:w="1812"/>
+        <w:gridCol w:w="1812"/>
         <w:gridCol w:w="1681"/>
         <w:gridCol w:w="2305"/>
         <w:gridCol w:w="1581"/>
@@ -21866,6 +21891,29 @@
               <w:pStyle w:val="TableParagraph"/>
               <w:jc w:val="center"/>
               <w:rPr>
+                <w:b/>
+                <w:bCs/>
+              </w:rPr>
+            </w:pPr>
+            <w:r>
+              <w:rPr>
+                <w:b/>
+                <w:bCs/>
+              </w:rPr>
+              <w:t>S. No</w:t>
+            </w:r>
+          </w:p>
+        </w:tc>
+        <w:tc>
+          <w:tcPr>
+            <w:tcW w:w="1812" w:type="dxa"/>
+            <w:vAlign w:val="center"/>
+          </w:tcPr>
+          <w:p>
+            <w:pPr>
+              <w:pStyle w:val="TableParagraph"/>
+              <w:jc w:val="center"/>
+              <w:rPr>
                 <w:sz w:val="20"/>
               </w:rPr>
             </w:pPr>
@@ -22046,9 +22094,8 @@
         </w:trPr>
         <w:tc>
           <w:tcPr>
-            <w:tcW w:w="11204" w:type="dxa"/>
-            <w:gridSpan w:val="6"/>
-            <w:vAlign w:val="center"/>
+            <w:tcW w:w="13016" w:type="dxa"/>
+            <w:gridSpan w:val="7"/>
           </w:tcPr>
           <w:p>
             <w:pPr>
@@ -22096,6 +22143,25 @@
         <w:tc>
           <w:tcPr>
             <w:tcW w:w="1812" w:type="dxa"/>
+          </w:tcPr>
+          <w:p>
+            <w:pPr>
+              <w:pStyle w:val="TableParagraph"/>
+              <w:numPr>
+                <w:ilvl w:val="0"/>
+                <w:numId w:val="41"/>
+              </w:numPr>
+              <w:jc w:val="center"/>
+              <w:rPr>
+                <w:b/>
+                <w:bCs/>
+              </w:rPr>
+            </w:pPr>
+          </w:p>
+        </w:tc>
+        <w:tc>
+          <w:tcPr>
+            <w:tcW w:w="1812" w:type="dxa"/>
             <w:vAlign w:val="center"/>
           </w:tcPr>
           <w:p>
@@ -22238,9 +22304,8 @@
         </w:trPr>
         <w:tc>
           <w:tcPr>
-            <w:tcW w:w="11204" w:type="dxa"/>
-            <w:gridSpan w:val="6"/>
-            <w:vAlign w:val="center"/>
+            <w:tcW w:w="13016" w:type="dxa"/>
+            <w:gridSpan w:val="7"/>
           </w:tcPr>
           <w:p>
             <w:pPr>
@@ -22770,8 +22835,6 @@
         </w:rPr>
         <w:t xml:space="preserve"> </w:t>
       </w:r>
-      <w:bookmarkStart w:id="20" w:name="_GoBack"/>
-      <w:bookmarkEnd w:id="20"/>
       <w:r>
         <w:rPr>
           <w:rFonts w:ascii="Times New Roman" w:eastAsia="Times New Roman" w:hAnsi="Times New Roman" w:cs="Times New Roman"/>
@@ -29396,12 +29459,12 @@
         <w:t>1</w:t>
       </w:r>
     </w:p>
-    <w:bookmarkEnd w:id="14"/>
     <w:bookmarkEnd w:id="15"/>
     <w:bookmarkEnd w:id="16"/>
     <w:bookmarkEnd w:id="17"/>
     <w:bookmarkEnd w:id="18"/>
     <w:bookmarkEnd w:id="19"/>
+    <w:bookmarkEnd w:id="20"/>
     <w:p>
       <w:pPr>
         <w:rPr>
@@ -35658,6 +35721,96 @@
     </w:lvl>
   </w:abstractNum>
   <w:abstractNum w:abstractNumId="17" w15:restartNumberingAfterBreak="0">
+    <w:nsid w:val="34F13011"/>
+    <w:multiLevelType w:val="hybridMultilevel"/>
+    <w:tmpl w:val="B3CAC2D0"/>
+    <w:lvl w:ilvl="0" w:tplc="351E0992">
+      <w:start w:val="1"/>
+      <w:numFmt w:val="decimal"/>
+      <w:lvlText w:val="%1."/>
+      <w:lvlJc w:val="left"/>
+      <w:pPr>
+        <w:ind w:left="720" w:hanging="360"/>
+      </w:pPr>
+      <w:rPr>
+        <w:rFonts w:hint="default"/>
+        <w:b w:val="0"/>
+      </w:rPr>
+    </w:lvl>
+    <w:lvl w:ilvl="1" w:tplc="04090019" w:tentative="1">
+      <w:start w:val="1"/>
+      <w:numFmt w:val="lowerLetter"/>
+      <w:lvlText w:val="%2."/>
+      <w:lvlJc w:val="left"/>
+      <w:pPr>
+        <w:ind w:left="1440" w:hanging="360"/>
+      </w:pPr>
+    </w:lvl>
+    <w:lvl w:ilvl="2" w:tplc="0409001B" w:tentative="1">
+      <w:start w:val="1"/>
+      <w:numFmt w:val="lowerRoman"/>
+      <w:lvlText w:val="%3."/>
+      <w:lvlJc w:val="right"/>
+      <w:pPr>
+        <w:ind w:left="2160" w:hanging="180"/>
+      </w:pPr>
+    </w:lvl>
+    <w:lvl w:ilvl="3" w:tplc="0409000F" w:tentative="1">
+      <w:start w:val="1"/>
+      <w:numFmt w:val="decimal"/>
+      <w:lvlText w:val="%4."/>
+      <w:lvlJc w:val="left"/>
+      <w:pPr>
+        <w:ind w:left="2880" w:hanging="360"/>
+      </w:pPr>
+    </w:lvl>
+    <w:lvl w:ilvl="4" w:tplc="04090019" w:tentative="1">
+      <w:start w:val="1"/>
+      <w:numFmt w:val="lowerLetter"/>
+      <w:lvlText w:val="%5."/>
+      <w:lvlJc w:val="left"/>
+      <w:pPr>
+        <w:ind w:left="3600" w:hanging="360"/>
+      </w:pPr>
+    </w:lvl>
+    <w:lvl w:ilvl="5" w:tplc="0409001B" w:tentative="1">
+      <w:start w:val="1"/>
+      <w:numFmt w:val="lowerRoman"/>
+      <w:lvlText w:val="%6."/>
+      <w:lvlJc w:val="right"/>
+      <w:pPr>
+        <w:ind w:left="4320" w:hanging="180"/>
+      </w:pPr>
+    </w:lvl>
+    <w:lvl w:ilvl="6" w:tplc="0409000F" w:tentative="1">
+      <w:start w:val="1"/>
+      <w:numFmt w:val="decimal"/>
+      <w:lvlText w:val="%7."/>
+      <w:lvlJc w:val="left"/>
+      <w:pPr>
+        <w:ind w:left="5040" w:hanging="360"/>
+      </w:pPr>
+    </w:lvl>
+    <w:lvl w:ilvl="7" w:tplc="04090019" w:tentative="1">
+      <w:start w:val="1"/>
+      <w:numFmt w:val="lowerLetter"/>
+      <w:lvlText w:val="%8."/>
+      <w:lvlJc w:val="left"/>
+      <w:pPr>
+        <w:ind w:left="5760" w:hanging="360"/>
+      </w:pPr>
+    </w:lvl>
+    <w:lvl w:ilvl="8" w:tplc="0409001B" w:tentative="1">
+      <w:start w:val="1"/>
+      <w:numFmt w:val="lowerRoman"/>
+      <w:lvlText w:val="%9."/>
+      <w:lvlJc w:val="right"/>
+      <w:pPr>
+        <w:ind w:left="6480" w:hanging="180"/>
+      </w:pPr>
+    </w:lvl>
+  </w:abstractNum>
+  <w:abstractNum w:abstractNumId="18" w15:restartNumberingAfterBreak="0">
     <w:nsid w:val="40251725"/>
     <w:multiLevelType w:val="hybridMultilevel"/>
     <w:tmpl w:val="28F0FDBA"/>
@@ -35743,7 +35896,7 @@
       </w:pPr>
     </w:lvl>
   </w:abstractNum>
-  <w:abstractNum w:abstractNumId="18" w15:restartNumberingAfterBreak="0">
+  <w:abstractNum w:abstractNumId="19" w15:restartNumberingAfterBreak="0">
     <w:nsid w:val="4AEA4078"/>
     <w:multiLevelType w:val="hybridMultilevel"/>
     <w:tmpl w:val="DEE468EE"/>
@@ -35829,7 +35982,7 @@
       </w:pPr>
     </w:lvl>
   </w:abstractNum>
-  <w:abstractNum w:abstractNumId="19" w15:restartNumberingAfterBreak="0">
+  <w:abstractNum w:abstractNumId="20" w15:restartNumberingAfterBreak="0">
     <w:nsid w:val="4DE3467C"/>
     <w:multiLevelType w:val="hybridMultilevel"/>
     <w:tmpl w:val="3BBADE5C"/>
@@ -35918,7 +36071,7 @@
       </w:pPr>
     </w:lvl>
   </w:abstractNum>
-  <w:abstractNum w:abstractNumId="20" w15:restartNumberingAfterBreak="0">
+  <w:abstractNum w:abstractNumId="21" w15:restartNumberingAfterBreak="0">
     <w:nsid w:val="4E19632B"/>
     <w:multiLevelType w:val="multilevel"/>
     <w:tmpl w:val="7C402478"/>
@@ -36031,7 +36184,7 @@
       </w:rPr>
     </w:lvl>
   </w:abstractNum>
-  <w:abstractNum w:abstractNumId="21" w15:restartNumberingAfterBreak="0">
+  <w:abstractNum w:abstractNumId="22" w15:restartNumberingAfterBreak="0">
     <w:nsid w:val="4F886889"/>
     <w:multiLevelType w:val="hybridMultilevel"/>
     <w:tmpl w:val="D5968336"/>
@@ -36120,7 +36273,7 @@
       </w:pPr>
     </w:lvl>
   </w:abstractNum>
-  <w:abstractNum w:abstractNumId="22" w15:restartNumberingAfterBreak="0">
+  <w:abstractNum w:abstractNumId="23" w15:restartNumberingAfterBreak="0">
     <w:nsid w:val="538E2B03"/>
     <w:multiLevelType w:val="multilevel"/>
     <w:tmpl w:val="903E3022"/>
@@ -36233,7 +36386,7 @@
       </w:rPr>
     </w:lvl>
   </w:abstractNum>
-  <w:abstractNum w:abstractNumId="23" w15:restartNumberingAfterBreak="0">
+  <w:abstractNum w:abstractNumId="24" w15:restartNumberingAfterBreak="0">
     <w:nsid w:val="53C8544B"/>
     <w:multiLevelType w:val="hybridMultilevel"/>
     <w:tmpl w:val="34F647B2"/>
@@ -36349,7 +36502,7 @@
       </w:pPr>
     </w:lvl>
   </w:abstractNum>
-  <w:abstractNum w:abstractNumId="24" w15:restartNumberingAfterBreak="0">
+  <w:abstractNum w:abstractNumId="25" w15:restartNumberingAfterBreak="0">
     <w:nsid w:val="53CB555F"/>
     <w:multiLevelType w:val="hybridMultilevel"/>
     <w:tmpl w:val="546403E8"/>
@@ -36435,7 +36588,7 @@
       </w:pPr>
     </w:lvl>
   </w:abstractNum>
-  <w:abstractNum w:abstractNumId="25" w15:restartNumberingAfterBreak="0">
+  <w:abstractNum w:abstractNumId="26" w15:restartNumberingAfterBreak="0">
     <w:nsid w:val="5ABD4EB2"/>
     <w:multiLevelType w:val="hybridMultilevel"/>
     <w:tmpl w:val="93D4AE9C"/>
@@ -36525,7 +36678,7 @@
       </w:pPr>
     </w:lvl>
   </w:abstractNum>
-  <w:abstractNum w:abstractNumId="26" w15:restartNumberingAfterBreak="0">
+  <w:abstractNum w:abstractNumId="27" w15:restartNumberingAfterBreak="0">
     <w:nsid w:val="5C9461E3"/>
     <w:multiLevelType w:val="hybridMultilevel"/>
     <w:tmpl w:val="35242224"/>
@@ -36638,7 +36791,7 @@
       </w:rPr>
     </w:lvl>
   </w:abstractNum>
-  <w:abstractNum w:abstractNumId="27" w15:restartNumberingAfterBreak="0">
+  <w:abstractNum w:abstractNumId="28" w15:restartNumberingAfterBreak="0">
     <w:nsid w:val="5DE3223D"/>
     <w:multiLevelType w:val="hybridMultilevel"/>
     <w:tmpl w:val="6E96DE54"/>
@@ -36724,7 +36877,7 @@
       </w:pPr>
     </w:lvl>
   </w:abstractNum>
-  <w:abstractNum w:abstractNumId="28" w15:restartNumberingAfterBreak="0">
+  <w:abstractNum w:abstractNumId="29" w15:restartNumberingAfterBreak="0">
     <w:nsid w:val="609637EB"/>
     <w:multiLevelType w:val="hybridMultilevel"/>
     <w:tmpl w:val="796E1544"/>
@@ -36810,7 +36963,7 @@
       </w:pPr>
     </w:lvl>
   </w:abstractNum>
-  <w:abstractNum w:abstractNumId="29" w15:restartNumberingAfterBreak="0">
+  <w:abstractNum w:abstractNumId="30" w15:restartNumberingAfterBreak="0">
     <w:nsid w:val="63EE7C48"/>
     <w:multiLevelType w:val="hybridMultilevel"/>
     <w:tmpl w:val="107EEF8A"/>
@@ -36922,7 +37075,7 @@
       </w:rPr>
     </w:lvl>
   </w:abstractNum>
-  <w:abstractNum w:abstractNumId="30" w15:restartNumberingAfterBreak="0">
+  <w:abstractNum w:abstractNumId="31" w15:restartNumberingAfterBreak="0">
     <w:nsid w:val="66C30700"/>
     <w:multiLevelType w:val="hybridMultilevel"/>
     <w:tmpl w:val="3098B2D8"/>
@@ -37011,7 +37164,7 @@
       </w:pPr>
     </w:lvl>
   </w:abstractNum>
-  <w:abstractNum w:abstractNumId="31" w15:restartNumberingAfterBreak="0">
+  <w:abstractNum w:abstractNumId="32" w15:restartNumberingAfterBreak="0">
     <w:nsid w:val="6E422EEB"/>
     <w:multiLevelType w:val="hybridMultilevel"/>
     <w:tmpl w:val="3098B2D8"/>
@@ -37100,7 +37253,7 @@
       </w:pPr>
     </w:lvl>
   </w:abstractNum>
-  <w:abstractNum w:abstractNumId="32" w15:restartNumberingAfterBreak="0">
+  <w:abstractNum w:abstractNumId="33" w15:restartNumberingAfterBreak="0">
     <w:nsid w:val="6E7265E4"/>
     <w:multiLevelType w:val="hybridMultilevel"/>
     <w:tmpl w:val="07DAB5A0"/>
@@ -37186,7 +37339,7 @@
       </w:pPr>
     </w:lvl>
   </w:abstractNum>
-  <w:abstractNum w:abstractNumId="33" w15:restartNumberingAfterBreak="0">
+  <w:abstractNum w:abstractNumId="34" w15:restartNumberingAfterBreak="0">
     <w:nsid w:val="6EF5754A"/>
     <w:multiLevelType w:val="hybridMultilevel"/>
     <w:tmpl w:val="B706DD86"/>
@@ -37272,7 +37425,7 @@
       </w:pPr>
     </w:lvl>
   </w:abstractNum>
-  <w:abstractNum w:abstractNumId="34" w15:restartNumberingAfterBreak="0">
+  <w:abstractNum w:abstractNumId="35" w15:restartNumberingAfterBreak="0">
     <w:nsid w:val="73A95D6D"/>
     <w:multiLevelType w:val="hybridMultilevel"/>
     <w:tmpl w:val="E456610A"/>
@@ -37385,7 +37538,7 @@
       </w:pPr>
     </w:lvl>
   </w:abstractNum>
-  <w:abstractNum w:abstractNumId="35" w15:restartNumberingAfterBreak="0">
+  <w:abstractNum w:abstractNumId="36" w15:restartNumberingAfterBreak="0">
     <w:nsid w:val="743572B4"/>
     <w:multiLevelType w:val="hybridMultilevel"/>
     <w:tmpl w:val="769EEA46"/>
@@ -37471,7 +37624,7 @@
       </w:pPr>
     </w:lvl>
   </w:abstractNum>
-  <w:abstractNum w:abstractNumId="36" w15:restartNumberingAfterBreak="0">
+  <w:abstractNum w:abstractNumId="37" w15:restartNumberingAfterBreak="0">
     <w:nsid w:val="7B343E2A"/>
     <w:multiLevelType w:val="hybridMultilevel"/>
     <w:tmpl w:val="3BA80E84"/>
@@ -37560,7 +37713,7 @@
       </w:pPr>
     </w:lvl>
   </w:abstractNum>
-  <w:abstractNum w:abstractNumId="37" w15:restartNumberingAfterBreak="0">
+  <w:abstractNum w:abstractNumId="38" w15:restartNumberingAfterBreak="0">
     <w:nsid w:val="7D172B7C"/>
     <w:multiLevelType w:val="hybridMultilevel"/>
     <w:tmpl w:val="D5968336"/>
@@ -37649,7 +37802,7 @@
       </w:pPr>
     </w:lvl>
   </w:abstractNum>
-  <w:abstractNum w:abstractNumId="38" w15:restartNumberingAfterBreak="0">
+  <w:abstractNum w:abstractNumId="39" w15:restartNumberingAfterBreak="0">
     <w:nsid w:val="7F455D7F"/>
     <w:multiLevelType w:val="hybridMultilevel"/>
     <w:tmpl w:val="B9B25538"/>
@@ -37735,7 +37888,7 @@
       </w:pPr>
     </w:lvl>
   </w:abstractNum>
-  <w:abstractNum w:abstractNumId="39" w15:restartNumberingAfterBreak="0">
+  <w:abstractNum w:abstractNumId="40" w15:restartNumberingAfterBreak="0">
     <w:nsid w:val="7FD1378E"/>
     <w:multiLevelType w:val="hybridMultilevel"/>
     <w:tmpl w:val="E3D27EDE"/>
@@ -37822,49 +37975,49 @@
     </w:lvl>
   </w:abstractNum>
   <w:num w:numId="1">
-    <w:abstractNumId w:val="37"/>
+    <w:abstractNumId w:val="38"/>
   </w:num>
   <w:num w:numId="2">
     <w:abstractNumId w:val="3"/>
   </w:num>
   <w:num w:numId="3">
-    <w:abstractNumId w:val="25"/>
+    <w:abstractNumId w:val="26"/>
   </w:num>
   <w:num w:numId="4">
-    <w:abstractNumId w:val="34"/>
+    <w:abstractNumId w:val="35"/>
   </w:num>
   <w:num w:numId="5">
     <w:abstractNumId w:val="16"/>
   </w:num>
   <w:num w:numId="6">
-    <w:abstractNumId w:val="24"/>
+    <w:abstractNumId w:val="25"/>
   </w:num>
   <w:num w:numId="7">
-    <w:abstractNumId w:val="17"/>
+    <w:abstractNumId w:val="18"/>
   </w:num>
   <w:num w:numId="8">
-    <w:abstractNumId w:val="27"/>
+    <w:abstractNumId w:val="28"/>
   </w:num>
   <w:num w:numId="9">
     <w:abstractNumId w:val="0"/>
   </w:num>
   <w:num w:numId="10">
-    <w:abstractNumId w:val="23"/>
+    <w:abstractNumId w:val="24"/>
   </w:num>
   <w:num w:numId="11">
-    <w:abstractNumId w:val="35"/>
+    <w:abstractNumId w:val="36"/>
   </w:num>
   <w:num w:numId="12">
-    <w:abstractNumId w:val="19"/>
+    <w:abstractNumId w:val="20"/>
   </w:num>
   <w:num w:numId="13">
     <w:abstractNumId w:val="10"/>
   </w:num>
   <w:num w:numId="14">
-    <w:abstractNumId w:val="21"/>
+    <w:abstractNumId w:val="22"/>
   </w:num>
   <w:num w:numId="15">
-    <w:abstractNumId w:val="22"/>
+    <w:abstractNumId w:val="23"/>
   </w:num>
   <w:num w:numId="16">
     <w:abstractNumId w:val="7"/>
@@ -37873,10 +38026,10 @@
     <w:abstractNumId w:val="6"/>
   </w:num>
   <w:num w:numId="18">
-    <w:abstractNumId w:val="29"/>
+    <w:abstractNumId w:val="30"/>
   </w:num>
   <w:num w:numId="19">
-    <w:abstractNumId w:val="20"/>
+    <w:abstractNumId w:val="21"/>
   </w:num>
   <w:num w:numId="20">
     <w:abstractNumId w:val="4"/>
@@ -37885,25 +38038,25 @@
     <w:abstractNumId w:val="2"/>
   </w:num>
   <w:num w:numId="22">
-    <w:abstractNumId w:val="33"/>
+    <w:abstractNumId w:val="34"/>
   </w:num>
   <w:num w:numId="23">
-    <w:abstractNumId w:val="30"/>
+    <w:abstractNumId w:val="31"/>
   </w:num>
   <w:num w:numId="24">
-    <w:abstractNumId w:val="31"/>
+    <w:abstractNumId w:val="32"/>
   </w:num>
   <w:num w:numId="25">
-    <w:abstractNumId w:val="18"/>
+    <w:abstractNumId w:val="19"/>
   </w:num>
   <w:num w:numId="26">
-    <w:abstractNumId w:val="26"/>
+    <w:abstractNumId w:val="27"/>
   </w:num>
   <w:num w:numId="27">
     <w:abstractNumId w:val="5"/>
   </w:num>
   <w:num w:numId="28">
-    <w:abstractNumId w:val="36"/>
+    <w:abstractNumId w:val="37"/>
   </w:num>
   <w:num w:numId="29">
     <w:abstractNumId w:val="11"/>
@@ -37915,16 +38068,16 @@
     <w:abstractNumId w:val="1"/>
   </w:num>
   <w:num w:numId="32">
-    <w:abstractNumId w:val="39"/>
+    <w:abstractNumId w:val="40"/>
   </w:num>
   <w:num w:numId="33">
     <w:abstractNumId w:val="12"/>
   </w:num>
   <w:num w:numId="34">
-    <w:abstractNumId w:val="28"/>
+    <w:abstractNumId w:val="29"/>
   </w:num>
   <w:num w:numId="35">
-    <w:abstractNumId w:val="38"/>
+    <w:abstractNumId w:val="39"/>
   </w:num>
   <w:num w:numId="36">
     <w:abstractNumId w:val="9"/>
@@ -37933,13 +38086,16 @@
     <w:abstractNumId w:val="13"/>
   </w:num>
   <w:num w:numId="38">
-    <w:abstractNumId w:val="32"/>
+    <w:abstractNumId w:val="33"/>
   </w:num>
   <w:num w:numId="39">
     <w:abstractNumId w:val="14"/>
   </w:num>
   <w:num w:numId="40">
     <w:abstractNumId w:val="15"/>
+  </w:num>
+  <w:num w:numId="41">
+    <w:abstractNumId w:val="17"/>
   </w:num>
   <w:numIdMacAtCleanup w:val="3"/>
 </w:numbering>
@@ -41694,7 +41850,7 @@
 </file>
 
 <file path=customXml/itemProps1.xml><?xml version="1.0" encoding="utf-8"?>
-<ds:datastoreItem xmlns:ds="http://schemas.openxmlformats.org/officeDocument/2006/customXml" ds:itemID="{782803AC-55B1-4348-8B38-1BFD22E4D641}">
+<ds:datastoreItem xmlns:ds="http://schemas.openxmlformats.org/officeDocument/2006/customXml" ds:itemID="{432FFCC8-27A5-4FE2-8FA5-38B4D5362BFE}">
   <ds:schemaRefs>
     <ds:schemaRef ds:uri="http://schemas.openxmlformats.org/officeDocument/2006/bibliography"/>
   </ds:schemaRefs>

</xml_diff>

<commit_message>
minor formatting change in template
</commit_message>
<xml_diff>
--- a/assets/weekly_report_template.docx
+++ b/assets/weekly_report_template.docx
@@ -20096,7 +20096,7 @@
           <w:p>
             <w:pPr>
               <w:spacing w:after="0" w:line="240" w:lineRule="auto"/>
-              <w:ind w:right="-268"/>
+              <w:ind w:right="-83"/>
               <w:jc w:val="both"/>
               <w:rPr>
                 <w:rFonts w:ascii="Times New Roman" w:eastAsia="Times New Roman" w:hAnsi="Times New Roman" w:cs="Times New Roman"/>
@@ -20278,8 +20278,6 @@
               </w:rPr>
               <w:t>}}</w:t>
             </w:r>
-            <w:bookmarkStart w:id="7" w:name="_GoBack"/>
-            <w:bookmarkEnd w:id="7"/>
           </w:p>
         </w:tc>
       </w:tr>
@@ -20346,12 +20344,12 @@
           <w:lang w:val="en-US" w:bidi="ar-SA"/>
         </w:rPr>
       </w:pPr>
-      <w:bookmarkStart w:id="8" w:name="_Toc416947637"/>
-      <w:bookmarkStart w:id="9" w:name="_Toc417032431"/>
-      <w:bookmarkStart w:id="10" w:name="_Toc417033197"/>
-      <w:bookmarkStart w:id="11" w:name="_Toc417034807"/>
-      <w:bookmarkStart w:id="12" w:name="_Toc417491172"/>
-      <w:bookmarkStart w:id="13" w:name="_Toc503553362"/>
+      <w:bookmarkStart w:id="7" w:name="_Toc416947637"/>
+      <w:bookmarkStart w:id="8" w:name="_Toc417032431"/>
+      <w:bookmarkStart w:id="9" w:name="_Toc417033197"/>
+      <w:bookmarkStart w:id="10" w:name="_Toc417034807"/>
+      <w:bookmarkStart w:id="11" w:name="_Toc417491172"/>
+      <w:bookmarkStart w:id="12" w:name="_Toc503553362"/>
       <w:r>
         <w:rPr>
           <w:rFonts w:ascii="Times New Roman" w:eastAsia="Times New Roman" w:hAnsi="Times New Roman" w:cs="Times New Roman"/>
@@ -20364,12 +20362,12 @@
         </w:rPr>
         <w:t>ICT Constraints</w:t>
       </w:r>
+      <w:bookmarkEnd w:id="7"/>
       <w:bookmarkEnd w:id="8"/>
       <w:bookmarkEnd w:id="9"/>
       <w:bookmarkEnd w:id="10"/>
       <w:bookmarkEnd w:id="11"/>
       <w:bookmarkEnd w:id="12"/>
-      <w:bookmarkEnd w:id="13"/>
     </w:p>
     <w:tbl>
       <w:tblPr>
@@ -20387,8 +20385,8 @@
         <w:tblLook w:val="04A0" w:firstRow="1" w:lastRow="0" w:firstColumn="1" w:lastColumn="0" w:noHBand="0" w:noVBand="1"/>
       </w:tblPr>
       <w:tblGrid>
-        <w:gridCol w:w="550"/>
-        <w:gridCol w:w="1035"/>
+        <w:gridCol w:w="537"/>
+        <w:gridCol w:w="1048"/>
         <w:gridCol w:w="3427"/>
         <w:gridCol w:w="5756"/>
       </w:tblGrid>
@@ -20608,6 +20606,7 @@
           <w:p>
             <w:pPr>
               <w:spacing w:after="0" w:line="240" w:lineRule="auto"/>
+              <w:ind w:right="42"/>
               <w:jc w:val="both"/>
               <w:rPr>
                 <w:rFonts w:ascii="Times New Roman" w:eastAsia="Times New Roman" w:hAnsi="Times New Roman" w:cs="Times New Roman"/>
@@ -20914,7 +20913,7 @@
                 <w:lang w:val="en-US" w:bidi="ar-SA"/>
               </w:rPr>
             </w:pPr>
-            <w:bookmarkStart w:id="14" w:name="_Toc503553364"/>
+            <w:bookmarkStart w:id="13" w:name="_Toc503553364"/>
             <w:r>
               <w:rPr>
                 <w:rFonts w:ascii="Times New Roman" w:eastAsia="Calibri" w:hAnsi="Times New Roman" w:cs="Times New Roman"/>
@@ -21264,7 +21263,7 @@
         </w:rPr>
         <w:t>Nodes Experiencing High Voltage</w:t>
       </w:r>
-      <w:bookmarkEnd w:id="14"/>
+      <w:bookmarkEnd w:id="13"/>
       <w:r>
         <w:rPr>
           <w:rFonts w:ascii="Times New Roman" w:eastAsia="Times New Roman" w:hAnsi="Times New Roman" w:cs="Times New Roman"/>
@@ -21569,7 +21568,7 @@
           <w:p>
             <w:pPr>
               <w:spacing w:after="0" w:line="240" w:lineRule="auto"/>
-              <w:ind w:right="-138"/>
+              <w:ind w:right="105"/>
               <w:jc w:val="both"/>
               <w:rPr>
                 <w:rFonts w:ascii="Times New Roman" w:eastAsia="Times New Roman" w:hAnsi="Times New Roman" w:cs="Times New Roman"/>
@@ -21663,6 +21662,8 @@
               </w:rPr>
               <w:t>.description }}</w:t>
             </w:r>
+            <w:bookmarkStart w:id="14" w:name="_GoBack"/>
+            <w:bookmarkEnd w:id="14"/>
           </w:p>
         </w:tc>
       </w:tr>
@@ -41850,7 +41851,7 @@
 </file>
 
 <file path=customXml/itemProps1.xml><?xml version="1.0" encoding="utf-8"?>
-<ds:datastoreItem xmlns:ds="http://schemas.openxmlformats.org/officeDocument/2006/customXml" ds:itemID="{432FFCC8-27A5-4FE2-8FA5-38B4D5362BFE}">
+<ds:datastoreItem xmlns:ds="http://schemas.openxmlformats.org/officeDocument/2006/customXml" ds:itemID="{B32257B6-A816-4D3A-AB93-91D262E0AFA2}">
   <ds:schemaRefs>
     <ds:schemaRef ds:uri="http://schemas.openxmlformats.org/officeDocument/2006/bibliography"/>
   </ds:schemaRefs>

</xml_diff>

<commit_message>
format changes in template
</commit_message>
<xml_diff>
--- a/assets/weekly_report_template.docx
+++ b/assets/weekly_report_template.docx
@@ -21662,8 +21662,6 @@
               </w:rPr>
               <w:t>.description }}</w:t>
             </w:r>
-            <w:bookmarkStart w:id="14" w:name="_GoBack"/>
-            <w:bookmarkEnd w:id="14"/>
           </w:p>
         </w:tc>
       </w:tr>
@@ -21711,12 +21709,12 @@
           <w:lang w:val="en-US" w:bidi="ar-SA"/>
         </w:rPr>
       </w:pPr>
-      <w:bookmarkStart w:id="15" w:name="_Toc416947638"/>
-      <w:bookmarkStart w:id="16" w:name="_Toc417032432"/>
-      <w:bookmarkStart w:id="17" w:name="_Toc417033198"/>
-      <w:bookmarkStart w:id="18" w:name="_Toc417034808"/>
-      <w:bookmarkStart w:id="19" w:name="_Toc417491173"/>
-      <w:bookmarkStart w:id="20" w:name="_Toc488077030"/>
+      <w:bookmarkStart w:id="14" w:name="_Toc416947638"/>
+      <w:bookmarkStart w:id="15" w:name="_Toc417032432"/>
+      <w:bookmarkStart w:id="16" w:name="_Toc417033198"/>
+      <w:bookmarkStart w:id="17" w:name="_Toc417034808"/>
+      <w:bookmarkStart w:id="18" w:name="_Toc417491173"/>
+      <w:bookmarkStart w:id="19" w:name="_Toc488077030"/>
       <w:r>
         <w:rPr>
           <w:rFonts w:ascii="Times New Roman" w:eastAsia="MS Mincho" w:hAnsi="Times New Roman" w:cs="Times New Roman"/>
@@ -21852,8 +21850,7 @@
     </w:p>
     <w:tbl>
       <w:tblPr>
-        <w:tblW w:w="13016" w:type="dxa"/>
-        <w:tblInd w:w="-5" w:type="dxa"/>
+        <w:tblW w:w="5000" w:type="pct"/>
         <w:tblBorders>
           <w:top w:val="single" w:sz="4" w:space="0" w:color="auto"/>
           <w:left w:val="single" w:sz="4" w:space="0" w:color="auto"/>
@@ -21862,7 +21859,6 @@
           <w:insideH w:val="single" w:sz="4" w:space="0" w:color="auto"/>
           <w:insideV w:val="single" w:sz="4" w:space="0" w:color="auto"/>
         </w:tblBorders>
-        <w:tblLayout w:type="fixed"/>
         <w:tblCellMar>
           <w:left w:w="0" w:type="dxa"/>
           <w:right w:w="0" w:type="dxa"/>
@@ -21870,13 +21866,13 @@
         <w:tblLook w:val="01E0" w:firstRow="1" w:lastRow="1" w:firstColumn="1" w:lastColumn="1" w:noHBand="0" w:noVBand="0"/>
       </w:tblPr>
       <w:tblGrid>
-        <w:gridCol w:w="1812"/>
-        <w:gridCol w:w="1812"/>
-        <w:gridCol w:w="1681"/>
-        <w:gridCol w:w="2305"/>
-        <w:gridCol w:w="1581"/>
-        <w:gridCol w:w="2065"/>
-        <w:gridCol w:w="1760"/>
+        <w:gridCol w:w="894"/>
+        <w:gridCol w:w="2123"/>
+        <w:gridCol w:w="1399"/>
+        <w:gridCol w:w="1930"/>
+        <w:gridCol w:w="1488"/>
+        <w:gridCol w:w="1725"/>
+        <w:gridCol w:w="1543"/>
       </w:tblGrid>
       <w:tr>
         <w:trPr>
@@ -21884,7 +21880,7 @@
         </w:trPr>
         <w:tc>
           <w:tcPr>
-            <w:tcW w:w="1812" w:type="dxa"/>
+            <w:tcW w:w="403" w:type="pct"/>
             <w:vAlign w:val="center"/>
           </w:tcPr>
           <w:p>
@@ -21907,7 +21903,7 @@
         </w:tc>
         <w:tc>
           <w:tcPr>
-            <w:tcW w:w="1812" w:type="dxa"/>
+            <w:tcW w:w="956" w:type="pct"/>
             <w:vAlign w:val="center"/>
           </w:tcPr>
           <w:p>
@@ -21929,7 +21925,7 @@
         </w:tc>
         <w:tc>
           <w:tcPr>
-            <w:tcW w:w="1681" w:type="dxa"/>
+            <w:tcW w:w="630" w:type="pct"/>
             <w:vAlign w:val="center"/>
           </w:tcPr>
           <w:p>
@@ -21951,7 +21947,7 @@
         </w:tc>
         <w:tc>
           <w:tcPr>
-            <w:tcW w:w="2305" w:type="dxa"/>
+            <w:tcW w:w="869" w:type="pct"/>
             <w:vAlign w:val="center"/>
           </w:tcPr>
           <w:p>
@@ -21973,7 +21969,7 @@
         </w:tc>
         <w:tc>
           <w:tcPr>
-            <w:tcW w:w="1581" w:type="dxa"/>
+            <w:tcW w:w="670" w:type="pct"/>
             <w:vAlign w:val="center"/>
           </w:tcPr>
           <w:p>
@@ -22012,7 +22008,7 @@
         </w:tc>
         <w:tc>
           <w:tcPr>
-            <w:tcW w:w="2065" w:type="dxa"/>
+            <w:tcW w:w="777" w:type="pct"/>
             <w:vAlign w:val="center"/>
           </w:tcPr>
           <w:p>
@@ -22051,7 +22047,7 @@
         </w:tc>
         <w:tc>
           <w:tcPr>
-            <w:tcW w:w="1760" w:type="dxa"/>
+            <w:tcW w:w="694" w:type="pct"/>
             <w:vAlign w:val="center"/>
           </w:tcPr>
           <w:p>
@@ -22095,7 +22091,7 @@
         </w:trPr>
         <w:tc>
           <w:tcPr>
-            <w:tcW w:w="13016" w:type="dxa"/>
+            <w:tcW w:w="5000" w:type="pct"/>
             <w:gridSpan w:val="7"/>
           </w:tcPr>
           <w:p>
@@ -22143,7 +22139,7 @@
         </w:trPr>
         <w:tc>
           <w:tcPr>
-            <w:tcW w:w="1812" w:type="dxa"/>
+            <w:tcW w:w="403" w:type="pct"/>
           </w:tcPr>
           <w:p>
             <w:pPr>
@@ -22162,7 +22158,7 @@
         </w:tc>
         <w:tc>
           <w:tcPr>
-            <w:tcW w:w="1812" w:type="dxa"/>
+            <w:tcW w:w="956" w:type="pct"/>
             <w:vAlign w:val="center"/>
           </w:tcPr>
           <w:p>
@@ -22185,7 +22181,7 @@
         </w:tc>
         <w:tc>
           <w:tcPr>
-            <w:tcW w:w="1681" w:type="dxa"/>
+            <w:tcW w:w="630" w:type="pct"/>
             <w:vAlign w:val="center"/>
           </w:tcPr>
           <w:p>
@@ -22202,13 +22198,22 @@
                 <w:b/>
                 <w:bCs/>
               </w:rPr>
-              <w:t>{{item.date}}</w:t>
-            </w:r>
-          </w:p>
-        </w:tc>
-        <w:tc>
-          <w:tcPr>
-            <w:tcW w:w="2305" w:type="dxa"/>
+              <w:t>{{</w:t>
+            </w:r>
+            <w:bookmarkStart w:id="20" w:name="_GoBack"/>
+            <w:bookmarkEnd w:id="20"/>
+            <w:r>
+              <w:rPr>
+                <w:b/>
+                <w:bCs/>
+              </w:rPr>
+              <w:t>item.date}}</w:t>
+            </w:r>
+          </w:p>
+        </w:tc>
+        <w:tc>
+          <w:tcPr>
+            <w:tcW w:w="869" w:type="pct"/>
             <w:vAlign w:val="center"/>
           </w:tcPr>
           <w:p>
@@ -22231,7 +22236,7 @@
         </w:tc>
         <w:tc>
           <w:tcPr>
-            <w:tcW w:w="1581" w:type="dxa"/>
+            <w:tcW w:w="670" w:type="pct"/>
             <w:vAlign w:val="center"/>
           </w:tcPr>
           <w:p>
@@ -22254,7 +22259,7 @@
         </w:tc>
         <w:tc>
           <w:tcPr>
-            <w:tcW w:w="2065" w:type="dxa"/>
+            <w:tcW w:w="777" w:type="pct"/>
             <w:vAlign w:val="center"/>
           </w:tcPr>
           <w:p>
@@ -22277,7 +22282,7 @@
         </w:tc>
         <w:tc>
           <w:tcPr>
-            <w:tcW w:w="1760" w:type="dxa"/>
+            <w:tcW w:w="694" w:type="pct"/>
             <w:vAlign w:val="center"/>
           </w:tcPr>
           <w:p>
@@ -22305,7 +22310,7 @@
         </w:trPr>
         <w:tc>
           <w:tcPr>
-            <w:tcW w:w="13016" w:type="dxa"/>
+            <w:tcW w:w="5000" w:type="pct"/>
             <w:gridSpan w:val="7"/>
           </w:tcPr>
           <w:p>
@@ -28361,7 +28366,6 @@
           <w:cs/>
           <w:lang w:val="en-US"/>
         </w:rPr>
-        <w:lastRenderedPageBreak/>
         <w:t xml:space="preserve">सिस्टम </w:t>
       </w:r>
       <w:r>
@@ -29460,12 +29464,12 @@
         <w:t>1</w:t>
       </w:r>
     </w:p>
+    <w:bookmarkEnd w:id="14"/>
     <w:bookmarkEnd w:id="15"/>
     <w:bookmarkEnd w:id="16"/>
     <w:bookmarkEnd w:id="17"/>
     <w:bookmarkEnd w:id="18"/>
     <w:bookmarkEnd w:id="19"/>
-    <w:bookmarkEnd w:id="20"/>
     <w:p>
       <w:pPr>
         <w:rPr>
@@ -29514,7 +29518,6 @@
           <w:cs/>
           <w:lang w:val="en-US"/>
         </w:rPr>
-        <w:lastRenderedPageBreak/>
         <w:t>वितरण</w:t>
       </w:r>
       <w:r>
@@ -41851,7 +41854,7 @@
 </file>
 
 <file path=customXml/itemProps1.xml><?xml version="1.0" encoding="utf-8"?>
-<ds:datastoreItem xmlns:ds="http://schemas.openxmlformats.org/officeDocument/2006/customXml" ds:itemID="{B32257B6-A816-4D3A-AB93-91D262E0AFA2}">
+<ds:datastoreItem xmlns:ds="http://schemas.openxmlformats.org/officeDocument/2006/customXml" ds:itemID="{2640F618-C8AE-4171-BEEC-A827CD7C0A39}">
   <ds:schemaRefs>
     <ds:schemaRef ds:uri="http://schemas.openxmlformats.org/officeDocument/2006/bibliography"/>
   </ds:schemaRefs>

</xml_diff>